<commit_message>
Full draft v0 updated
</commit_message>
<xml_diff>
--- a/Write_up/A_investment/Chpt3_full draft_v0.docx
+++ b/Write_up/A_investment/Chpt3_full draft_v0.docx
@@ -609,15 +609,7 @@
         <w:t xml:space="preserve"> to maintain budgets</w:t>
       </w:r>
       <w:r>
-        <w:t xml:space="preserve"> leads to ‘</w:t>
-      </w:r>
-      <w:proofErr w:type="spellStart"/>
-      <w:r>
-        <w:t>projectification</w:t>
-      </w:r>
-      <w:proofErr w:type="spellEnd"/>
-      <w:r>
-        <w:t xml:space="preserve">’, whereby control over conservation activities, interventions, and </w:t>
+        <w:t xml:space="preserve"> leads to ‘projectification’, whereby control over conservation activities, interventions, and </w:t>
       </w:r>
       <w:r>
         <w:t>strategic direction</w:t>
@@ -713,15 +705,7 @@
         <w:t xml:space="preserve"> staff time for the development of applications, and substantial administrative capacity to manage the grant if it is awarded.</w:t>
       </w:r>
       <w:r>
-        <w:t xml:space="preserve"> Such grants are often awarded by international financial institutions (</w:t>
-      </w:r>
-      <w:proofErr w:type="spellStart"/>
-      <w:r>
-        <w:t>e.g</w:t>
-      </w:r>
-      <w:proofErr w:type="spellEnd"/>
-      <w:r>
-        <w:t>, the World Bank) or international development agencies (e.g., the United States Agency for International Development), and often come with complex rules governing procurement, accounting, reporting, and attribution (e.g., branding).</w:t>
+        <w:t xml:space="preserve"> Such grants are often awarded by international financial institutions (e.g, the World Bank) or international development agencies (e.g., the United States Agency for International Development), and often come with complex rules governing procurement, accounting, reporting, and attribution (e.g., branding).</w:t>
       </w:r>
       <w:r>
         <w:t xml:space="preserve"> These requirements often preclude smaller organisations that do not have in-house fundraising teams or large financial</w:t>
@@ -1767,15 +1751,7 @@
         <w:t xml:space="preserve">, reflecting a core budget that increases or decreases via short-term grants, and 5) a management budget that fluctuates randomly and unpredictably with high variation from the starting value, reflecting a highly variable budget that has no core quantity, and is influenced by short-term grants of varying sizes and durations. </w:t>
       </w:r>
       <w:r>
-        <w:t xml:space="preserve">This modelling framework in generalised in such a way as to be of interest to landscape managers and conservationists around the world who are reliant on non-linear and unpredictable funding </w:t>
-      </w:r>
-      <w:proofErr w:type="gramStart"/>
-      <w:r>
-        <w:t>cycles, and</w:t>
-      </w:r>
-      <w:proofErr w:type="gramEnd"/>
-      <w:r>
-        <w:t xml:space="preserve"> offers theoretical insights into the consequences of the business-as-usual conservation funding mechanisms.  </w:t>
+        <w:t xml:space="preserve">This modelling framework in generalised in such a way as to be of interest to landscape managers and conservationists around the world who are reliant on non-linear and unpredictable funding cycles, and offers theoretical insights into the consequences of the business-as-usual conservation funding mechanisms.  </w:t>
       </w:r>
     </w:p>
     <w:p>
@@ -1831,51 +1807,11 @@
         <w:fldChar w:fldCharType="end"/>
       </w:r>
       <w:r>
-        <w:t xml:space="preserve">. The stakeholders are a) the “manager” who represents an appropriate authority, for example a protected area manager or a natural resource manager, and b) the “users” who represent independent actors such as farmers or hunters. Additionally, there is a natural “resource” population, for example animals or trees, that requires management. In each simulation, the manager is attempting to get the resource population as close to a pre-determined value as possible, and the users are trying to maximise their utility on the landscape. Simulations in GMSE are comprised of four </w:t>
-      </w:r>
-      <w:proofErr w:type="spellStart"/>
-      <w:r>
-        <w:t>submodels</w:t>
-      </w:r>
-      <w:proofErr w:type="spellEnd"/>
-      <w:r>
-        <w:t xml:space="preserve"> that govern the social-ecological system, each of which can be individually parameterised (Figure 1). The </w:t>
-      </w:r>
-      <w:proofErr w:type="spellStart"/>
-      <w:r>
-        <w:t>submodels</w:t>
-      </w:r>
-      <w:proofErr w:type="spellEnd"/>
-      <w:r>
-        <w:t xml:space="preserve"> are (1) the natural resource model which is used to simulate the biological population within the system. The natural resource model can simulate complex spatially explicit biological populations that have individual traits such as age, and population-level traits such as carrying capacity and related density-dependent mortality. Because individuals within the population have discrete traits there is inherent stochasticity within the population. (2) The observation model represents the observation process, and the associated error, whereby the manager estimates the size of the natural resource population. The manager sets policy based on the estimates rather than the actual population size, thus introducing uncertainty that exists in the real world. The </w:t>
-      </w:r>
-      <w:proofErr w:type="spellStart"/>
-      <w:r>
-        <w:t>submodel</w:t>
-      </w:r>
-      <w:proofErr w:type="spellEnd"/>
-      <w:r>
-        <w:t xml:space="preserve"> has four methods available which mimic commonly used biological monitoring techniques. (3) the manager model which uses the genetic algorithm (GA, see below) to develop management policies that attempt to reduce deviation of the natural resource population from the target population size. The manager achieves this by dynamically altering the cost of actions for the users thereby increasing or decreasing the ability of the users to act on the </w:t>
+        <w:t xml:space="preserve">. The stakeholders are a) the “manager” who represents an appropriate authority, for example a protected area manager or a natural resource manager, and b) the “users” who represent independent actors such as farmers or hunters. Additionally, there is a natural “resource” population, for example animals or trees, that requires management. In each simulation, the manager is attempting to get the resource population as close to a pre-determined value as possible, and the users are trying to maximise their utility on the landscape. Simulations in GMSE are comprised of four submodels that govern the social-ecological system, each of which can be individually parameterised (Figure 1). The submodels are (1) the natural resource model which is used to simulate the biological population within the system. The natural resource model can simulate complex spatially explicit biological populations that have individual traits such as age, and population-level traits such as carrying capacity and related density-dependent mortality. Because individuals within the population have discrete traits there is inherent stochasticity within the population. (2) The observation model represents the observation process, and the associated error, whereby the manager estimates the size of the natural resource population. The manager sets policy based on the estimates rather than the actual population size, thus introducing uncertainty that exists in the real world. The submodel has four methods available which mimic commonly used biological monitoring techniques. (3) the manager model which uses the genetic algorithm (GA, see below) to develop management policies that attempt to reduce deviation of the natural resource population from the target population size. The manager achieves this by dynamically altering the cost of actions for the users thereby increasing or decreasing the ability of the users to act on the </w:t>
       </w:r>
       <w:r>
         <w:lastRenderedPageBreak/>
-        <w:t xml:space="preserve">resources. (4) The user model, in which after the manager has set the policy, each user calls the GA to develop a strategy for that time step that maximises their utility (e.g., maximises their yield) given the constraints imposed by the manager. Users can choose to act on the natural resources (e.g., cull or scare) which can affect the resource population (e.g., if they choose to cull) or the landscape cell (e.g., if they choose to scare, forcing resources onto another cell). These changes then feed into the natural resource </w:t>
-      </w:r>
-      <w:proofErr w:type="spellStart"/>
-      <w:r>
-        <w:t>submodel</w:t>
-      </w:r>
-      <w:proofErr w:type="spellEnd"/>
-      <w:r>
-        <w:t xml:space="preserve"> in the next time step. For detailed explanations of the </w:t>
-      </w:r>
-      <w:proofErr w:type="spellStart"/>
-      <w:r>
-        <w:t>submodels</w:t>
-      </w:r>
-      <w:proofErr w:type="spellEnd"/>
-      <w:r>
-        <w:t xml:space="preserve">, see Duthie et al (2018) and the documentation for the GMSE R package.  </w:t>
+        <w:t xml:space="preserve">resources. (4) The user model, in which after the manager has set the policy, each user calls the GA to develop a strategy for that time step that maximises their utility (e.g., maximises their yield) given the constraints imposed by the manager. Users can choose to act on the natural resources (e.g., cull or scare) which can affect the resource population (e.g., if they choose to cull) or the landscape cell (e.g., if they choose to scare, forcing resources onto another cell). These changes then feed into the natural resource submodel in the next time step. For detailed explanations of the submodels, see Duthie et al (2018) and the documentation for the GMSE R package.  </w:t>
       </w:r>
     </w:p>
     <w:p>
@@ -2019,27 +1955,7 @@
           <w:sz w:val="20"/>
           <w:szCs w:val="20"/>
         </w:rPr>
-        <w:t xml:space="preserve">. Conceptual flow diagram showing the four </w:t>
-      </w:r>
-      <w:proofErr w:type="spellStart"/>
-      <w:r>
-        <w:rPr>
-          <w:b/>
-          <w:bCs/>
-          <w:sz w:val="20"/>
-          <w:szCs w:val="20"/>
-        </w:rPr>
-        <w:t>submodels</w:t>
-      </w:r>
-      <w:proofErr w:type="spellEnd"/>
-      <w:r>
-        <w:rPr>
-          <w:b/>
-          <w:bCs/>
-          <w:sz w:val="20"/>
-          <w:szCs w:val="20"/>
-        </w:rPr>
-        <w:t xml:space="preserve"> and the genetic algorithm, and how they interact in a single time step in GMSE. Figure taken from Duthie et al., (2018).</w:t>
+        <w:t>. Conceptual flow diagram showing the four submodels and the genetic algorithm, and how they interact in a single time step in GMSE. Figure taken from Duthie et al., (2018).</w:t>
       </w:r>
     </w:p>
     <w:p>
@@ -2109,15 +2025,7 @@
         <w:t>2</w:t>
       </w:r>
       <w:r>
-        <w:t xml:space="preserve">) of land. We assumed the users represented agricultural communities whose primary livelihood is farming. We simulated scenarios over </w:t>
-      </w:r>
-      <w:proofErr w:type="gramStart"/>
-      <w:r>
-        <w:t>50 time</w:t>
-      </w:r>
-      <w:proofErr w:type="gramEnd"/>
-      <w:r>
-        <w:t xml:space="preserve"> steps, which we assumed represented 50 years. </w:t>
+        <w:t xml:space="preserve">) of land. We assumed the users represented agricultural communities whose primary livelihood is farming. We simulated scenarios over 50 time steps, which we assumed represented 50 years. </w:t>
       </w:r>
     </w:p>
     <w:p>
@@ -2154,15 +2062,7 @@
       </w:r>
       <w:r>
         <w:lastRenderedPageBreak/>
-        <w:t xml:space="preserve">distributed across the landscape, reflecting natural variation. The population dynamics of trees is difficult to capture over a 50-year </w:t>
-      </w:r>
-      <w:proofErr w:type="gramStart"/>
-      <w:r>
-        <w:t>time period</w:t>
-      </w:r>
-      <w:proofErr w:type="gramEnd"/>
-      <w:r>
-        <w:t xml:space="preserve"> due to slow growth and recruitment relative to animals. Furthermore, we wanted to eliminate any “noise” around the deforestation signal so that the only driver of forest loss was the effect of user actions on the trees. Therefore, despite high flexibility within GMSE for simulating realistic population dynamics, we removed the effects of natural recruitment or natural deaths (density-dependent and density-independent), resulting in a static population (excluding the effects of the users). If trees were present on a landscape cell, they reduced the agricultural yield that could be harvested by the user. Each tree reduced the cell’s yield by 8%, with the cumulative reduction in yield governed by the exponential function:</w:t>
+        <w:t>distributed across the landscape, reflecting natural variation. The population dynamics of trees is difficult to capture over a 50-year time period due to slow growth and recruitment relative to animals. Furthermore, we wanted to eliminate any “noise” around the deforestation signal so that the only driver of forest loss was the effect of user actions on the trees. Therefore, despite high flexibility within GMSE for simulating realistic population dynamics, we removed the effects of natural recruitment or natural deaths (density-dependent and density-independent), resulting in a static population (excluding the effects of the users). If trees were present on a landscape cell, they reduced the agricultural yield that could be harvested by the user. Each tree reduced the cell’s yield by 8%, with the cumulative reduction in yield governed by the exponential function:</w:t>
       </w:r>
     </w:p>
     <w:p>
@@ -2218,7 +2118,6 @@
       <w:r>
         <w:t xml:space="preserve"> is the yield of the cell when trees are present, </w:t>
       </w:r>
-      <w:proofErr w:type="spellStart"/>
       <w:r>
         <w:rPr>
           <w:i/>
@@ -2226,7 +2125,6 @@
         </w:rPr>
         <w:t>Yr</w:t>
       </w:r>
-      <w:proofErr w:type="spellEnd"/>
       <w:r>
         <w:t xml:space="preserve"> is the % reduction in yield for a single tree, and </w:t>
       </w:r>
@@ -2259,29 +2157,10 @@
         <w:t>GMSE allows for each user to represent an individual actor or agent, who makes decisions about their actions based on individual circumstances. However, the number of users on a landscape cannot be changed during a simulation, and so to simulate increasing human populations we assumed that each user represented a village or community rather than an individual. We assumed that a population increase in a real-world community would result in increased human and financial resources, and increased demand for land (e.g., for housing and agriculture). These combined effects would increase the community’s desire and ability to clear forest land.  This allowed us to employ the user budget to simulate population increases. The user budget is the primary parameter that governs a user’s ability to take actions, such as felling trees. Therefore, a user budget that increases during the simulation represents an increase in the user’s power to act, thus simulating population increases. The land ownership parameter for all simulations was set to TRUE, resulting in each community having a spatially explicit area of land upon which they could act. When users own their land, they use the GA to try and maximise their yield in each time step (rather than trying to increase their harvest of the biological resource, as is the case when land ownership = FALSE). The only actions the users were permitted to take were 1) tend crops, and 2) fell trees. The decision about which action to take in each time step was governed by trade-offs in cost versus benefit (computed within the GA). The parameter which defined how much a user could increase their yield by tending their crops was set to 0.01 (1%). This contrasts with the parameter governing the yield reduction for a single tree (8%, see section above). Different ranges of these parameters were tested for sensitivity (</w:t>
       </w:r>
       <w:r>
-        <w:rPr>
-          <w:highlight w:val="yellow"/>
-        </w:rPr>
-        <w:t xml:space="preserve">Table </w:t>
-      </w:r>
-      <w:proofErr w:type="spellStart"/>
-      <w:r>
-        <w:rPr>
-          <w:highlight w:val="yellow"/>
-        </w:rPr>
-        <w:t>Sx</w:t>
-      </w:r>
-      <w:proofErr w:type="spellEnd"/>
-      <w:r>
-        <w:t>), with the final values chosen to deliberately ensure that felling trees would have a much higher positive effect on yield than simply tending crops. This was both to reflect the fact that in the real world expanding agricultural area will generally increase yield more than tending existing agricultural land, and to simulate strong exogenous drivers of deforestation that are found around the world, particularly in the tropics (</w:t>
-      </w:r>
-      <w:proofErr w:type="spellStart"/>
-      <w:r>
-        <w:t>Ceddia</w:t>
-      </w:r>
-      <w:proofErr w:type="spellEnd"/>
-      <w:r>
-        <w:t xml:space="preserve"> 2019, Davis et al 2015).  </w:t>
+        <w:t>Figures S1a to S1d</w:t>
+      </w:r>
+      <w:r>
+        <w:t xml:space="preserve">), with the final values chosen to deliberately ensure that felling trees would have a much higher positive effect on yield than simply tending crops. This was both to reflect the fact that in the real world expanding agricultural area will generally increase yield more than tending existing agricultural land, and to simulate strong exogenous drivers of deforestation that are found around the world, particularly in the tropics (Ceddia 2019, Davis et al 2015).  </w:t>
       </w:r>
     </w:p>
     <w:p>
@@ -2329,7 +2208,16 @@
         <w:t>Table 1, Figure 2</w:t>
       </w:r>
       <w:r>
-        <w:t>). Scenarios 1 to 3 aimed to test three primary funding models (see individual scenario sections below), and scenarios 4 and 5 aimed to test the effects of uncertainty and variability in funding. Before running the final 5 scenarios we tested several null scenarios to ensure the landscape was operating as expected (Supporting Information). Due to the nature of the GA (i.e., identifying one out of multiple possible near-optimal solutions), and that each actor on the landscape calls the GA in each time step, stochasticity is explicitly built into the simulations. Therefore, each simulation was run 100 times to quantify variation in results. The manager budget, user budget, number of felling actions, the cost of felling actions, and the number of trees remaining at each time step were extracted for each replicate simulation. For each parameter, the 50, 2.5, and 97.5% percentiles across all replicates were calculated and used to represent the mean, and lower and upper confidence intervals, respectively. For all scenarios we ensured that the total cumulative budget was equal across all scenarios (Table 1). This was to eliminate the possibility of one scenario outperforming another simply because the manager had access to a greater total budget over the simulation period. In all scenarios we assumed the same level of human population increase over time, and so for each scenario the user budget increases linearly with the same starting point and slope (</w:t>
+        <w:t>). Scenarios 1 to 3 aimed to test three primary funding models (see individual scenario sections below), and scenarios 4 and 5 aimed to test the effects of uncertainty and variability in funding. Before running the final 5 scenarios we tested several null scenarios to ensure the landscape was operating as expected (</w:t>
+      </w:r>
+      <w:r>
+        <w:t>Supporting Information</w:t>
+      </w:r>
+      <w:r>
+        <w:t>, figures S2a to S2c</w:t>
+      </w:r>
+      <w:r>
+        <w:t>). Due to the nature of the GA (i.e., identifying one out of multiple possible near-optimal solutions), and that each actor on the landscape calls the GA in each time step, stochasticity is explicitly built into the simulations. Therefore, each simulation was run 100 times to quantify variation in results. The manager budget, user budget, number of felling actions, the cost of felling actions, and the number of trees remaining at each time step were extracted for each replicate simulation. For each parameter, the 50, 2.5, and 97.5% percentiles across all replicates were calculated and used to represent the mean, and lower and upper confidence intervals, respectively. For all scenarios we ensured that the total cumulative budget was equal across all scenarios (Table 1). This was to eliminate the possibility of one scenario outperforming another simply because the manager had access to a greater total budget over the simulation period. In all scenarios we assumed the same level of human population increase over time, and so for each scenario the user budget increases linearly with the same starting point and slope (</w:t>
       </w:r>
       <w:r>
         <w:t>Table 1, figure 2</w:t>
@@ -2688,7 +2576,6 @@
         <w:lastRenderedPageBreak/>
         <w:t xml:space="preserve">Where </w:t>
       </w:r>
-      <w:proofErr w:type="spellStart"/>
       <w:r>
         <w:rPr>
           <w:i/>
@@ -2696,11 +2583,9 @@
         </w:rPr>
         <w:t>trj</w:t>
       </w:r>
-      <w:proofErr w:type="spellEnd"/>
       <w:r>
         <w:t xml:space="preserve"> is the trajectory of the random complex wave, </w:t>
       </w:r>
-      <w:proofErr w:type="spellStart"/>
       <w:r>
         <w:rPr>
           <w:i/>
@@ -2708,7 +2593,6 @@
         </w:rPr>
         <w:t>acs</w:t>
       </w:r>
-      <w:proofErr w:type="spellEnd"/>
       <w:r>
         <w:t xml:space="preserve"> is the additive constant signal, </w:t>
       </w:r>
@@ -2722,7 +2606,6 @@
       <w:r>
         <w:t xml:space="preserve"> is the component strength, </w:t>
       </w:r>
-      <w:proofErr w:type="spellStart"/>
       <w:r>
         <w:rPr>
           <w:i/>
@@ -2730,7 +2613,6 @@
         </w:rPr>
         <w:t>cf</w:t>
       </w:r>
-      <w:proofErr w:type="spellEnd"/>
       <w:r>
         <w:t xml:space="preserve"> is the component frequency, </w:t>
       </w:r>
@@ -2894,15 +2776,7 @@
     </w:p>
     <w:p>
       <w:r>
-        <w:t xml:space="preserve">Manager budgets in Scenario 1 had a constant value which summed to 25,000 over the </w:t>
-      </w:r>
-      <w:proofErr w:type="gramStart"/>
-      <w:r>
-        <w:t>50 time</w:t>
-      </w:r>
-      <w:proofErr w:type="gramEnd"/>
-      <w:r>
-        <w:t xml:space="preserve"> steps, and for scenarios 2 to 5 we standardised the manager budgets to 25,000, using:</w:t>
+        <w:t>Manager budgets in Scenario 1 had a constant value which summed to 25,000 over the 50 time steps, and for scenarios 2 to 5 we standardised the manager budgets to 25,000, using:</w:t>
       </w:r>
     </w:p>
     <w:p>
@@ -3119,7 +2993,6 @@
         </w:rPr>
         <w:t xml:space="preserve">Where </w:t>
       </w:r>
-      <w:proofErr w:type="spellStart"/>
       <w:r>
         <w:rPr>
           <w:rFonts w:eastAsiaTheme="minorEastAsia"/>
@@ -3128,7 +3001,6 @@
         </w:rPr>
         <w:t>nUA</w:t>
       </w:r>
-      <w:proofErr w:type="spellEnd"/>
       <w:r>
         <w:rPr>
           <w:rFonts w:eastAsiaTheme="minorEastAsia"/>
@@ -4703,15 +4575,7 @@
     </w:p>
     <w:p>
       <w:r>
-        <w:t xml:space="preserve">The simulation parameter settings ensured that communities would try and fell trees, thus increasing their yield, if it was possible to do so given the policy set by the manager. The values and positive slope of the community resources ensured that communities had sufficient power to clear the majority of the forest by the end of the </w:t>
-      </w:r>
-      <w:proofErr w:type="gramStart"/>
-      <w:r>
-        <w:t>50 time</w:t>
-      </w:r>
-      <w:proofErr w:type="gramEnd"/>
-      <w:r>
-        <w:t xml:space="preserve"> steps in all scenarios (Table 2). These extreme parameter settings resulted in clear differences in the deforestation trajectories between the scenarios (Figures 3 and 4). </w:t>
+        <w:t xml:space="preserve">The simulation parameter settings ensured that communities would try and fell trees, thus increasing their yield, if it was possible to do so given the policy set by the manager. The values and positive slope of the community resources ensured that communities had sufficient power to clear the majority of the forest by the end of the 50 time steps in all scenarios (Table 2). These extreme parameter settings resulted in clear differences in the deforestation trajectories between the scenarios (Figures 3 and 4). </w:t>
       </w:r>
     </w:p>
     <w:p>
@@ -4731,15 +4595,7 @@
     </w:p>
     <w:p>
       <w:r>
-        <w:t xml:space="preserve">Out of the three primary funding models, scenario 1 was the most effective at minimising deforestation over the </w:t>
-      </w:r>
-      <w:proofErr w:type="gramStart"/>
-      <w:r>
-        <w:t>50 time</w:t>
-      </w:r>
-      <w:proofErr w:type="gramEnd"/>
-      <w:r>
-        <w:t xml:space="preserve"> steps (Figure 3). In all time steps, excluding time steps 4 to 9, scenario 1 retained the highest number of trees. This is despite having a felling count that increased linearly throughout the simulation (Figure 5). The increasing felling count in scenario 1 resulted in the loss of trees accelerating over time (Figure 3). Conversely, scenario 2 had a decelerating felling count over time (Figure 5) as the manager budget increased, resulting in a deforestation rate that slowed over time (Figure 3). Nevertheless, the low starting manager budget values for scenario 2, which were lower than scenario 1 for the first half of the simulation period, resulted in higher </w:t>
+        <w:t xml:space="preserve">Out of the three primary funding models, scenario 1 was the most effective at minimising deforestation over the 50 time steps (Figure 3). In all time steps, excluding time steps 4 to 9, scenario 1 retained the highest number of trees. This is despite having a felling count that increased linearly throughout the simulation (Figure 5). The increasing felling count in scenario 1 resulted in the loss of trees accelerating over time (Figure 3). Conversely, scenario 2 had a decelerating felling count over time (Figure 5) as the manager budget increased, resulting in a deforestation rate that slowed over time (Figure 3). Nevertheless, the low starting manager budget values for scenario 2, which were lower than scenario 1 for the first half of the simulation period, resulted in higher </w:t>
       </w:r>
       <w:r>
         <w:lastRenderedPageBreak/>
@@ -4763,16 +4619,8 @@
         <w:rPr>
           <w:highlight w:val="yellow"/>
         </w:rPr>
-        <w:t xml:space="preserve"> </w:t>
-      </w:r>
-      <w:proofErr w:type="spellStart"/>
-      <w:r>
-        <w:rPr>
-          <w:highlight w:val="yellow"/>
-        </w:rPr>
-        <w:t>sx</w:t>
-      </w:r>
-      <w:proofErr w:type="spellEnd"/>
+        <w:t xml:space="preserve"> sx</w:t>
+      </w:r>
       <w:r>
         <w:t xml:space="preserve">), highlighting the effects of chronic underfunding. The fluctuations in the manager budget in scenario 3 is reflected in both the rate of deforestation (Figure 3) and the felling count (Figure 5). During periods of high manager budget, the felling count and deforestation rate decreases, and during periods of low manager budget, the felling count and deforestation rate increase. Despite the peaks in manager budget in scenario 3 regularly reaching values much higher than the manager budget in scenario 1, this funding model had the worst outcome in terms of forest loss than scenarios 1 and 2 (Figure 3) and resulted complete loss of forest cover (extinction) in </w:t>
       </w:r>
@@ -4810,17 +4658,9 @@
         <w:rPr>
           <w:highlight w:val="yellow"/>
         </w:rPr>
-        <w:t xml:space="preserve">Figure </w:t>
-      </w:r>
-      <w:proofErr w:type="spellStart"/>
-      <w:r>
-        <w:rPr>
-          <w:highlight w:val="yellow"/>
-        </w:rPr>
-        <w:t>Sx</w:t>
+        <w:t>Figure Sx</w:t>
       </w:r>
       <w:commentRangeEnd w:id="5"/>
-      <w:proofErr w:type="spellEnd"/>
       <w:r>
         <w:rPr>
           <w:rStyle w:val="CommentReference"/>
@@ -5198,15 +5038,7 @@
               <w:jc w:val="center"/>
             </w:pPr>
             <w:r>
-              <w:t xml:space="preserve">Trees remaining after </w:t>
-            </w:r>
-            <w:proofErr w:type="gramStart"/>
-            <w:r>
-              <w:t>50 time</w:t>
-            </w:r>
-            <w:proofErr w:type="gramEnd"/>
-            <w:r>
-              <w:t xml:space="preserve"> steps</w:t>
+              <w:t>Trees remaining after 50 time steps</w:t>
             </w:r>
           </w:p>
         </w:tc>
@@ -5542,15 +5374,7 @@
     </w:p>
     <w:p>
       <w:r>
-        <w:t xml:space="preserve">Our results have demonstrated that in a situation where human pressure on a landscape is increasing over time, and assuming managers across all scenarios have access to the same total budget, the most effective funding strategy for a conservation manager is a stable, predictable budget. A constant budget is preferable to an increasing budget that starts too low, even when that budget increases beyond the value of the stable budget halfway through the study period. If a manager’s budget is too low at the start of the study period, initial forest loss is very high. The manager </w:t>
-      </w:r>
-      <w:proofErr w:type="gramStart"/>
-      <w:r>
-        <w:t>is able to</w:t>
-      </w:r>
-      <w:proofErr w:type="gramEnd"/>
-      <w:r>
-        <w:t xml:space="preserve"> reduce the rate of forest loss as their budget increases over time, but they are not able to make sufficient gains over 50 years to render the strategy better than a stable budget. Likewise, a fluctuating manager budget that reflects predictable grant cycles performs worse over 50 years than a stable budget. During periods of high budget, managers can develop effective policies that reduce forest loss. However, these periods are not sufficiently long, and budgets not sufficiently high, to offset the damage that is done during periods of low funding. Furthermore, the rate of forest loss during periods of low funding increases over time, as community resources increase. If the manager was focussed on the conservation of a wildlife population that exhibited reproduction and thus population growth, the periods of high budget, and therefore more effective protective policies, may be sufficient to maintain a healthy population as there would be periods of recovery. However, we assumed that the loss of primary forest could not be effectively reversed within a period of 50 years (</w:t>
+        <w:t>Our results have demonstrated that in a situation where human pressure on a landscape is increasing over time, and assuming managers across all scenarios have access to the same total budget, the most effective funding strategy for a conservation manager is a stable, predictable budget. A constant budget is preferable to an increasing budget that starts too low, even when that budget increases beyond the value of the stable budget halfway through the study period. If a manager’s budget is too low at the start of the study period, initial forest loss is very high. The manager is able to reduce the rate of forest loss as their budget increases over time, but they are not able to make sufficient gains over 50 years to render the strategy better than a stable budget. Likewise, a fluctuating manager budget that reflects predictable grant cycles performs worse over 50 years than a stable budget. During periods of high budget, managers can develop effective policies that reduce forest loss. However, these periods are not sufficiently long, and budgets not sufficiently high, to offset the damage that is done during periods of low funding. Furthermore, the rate of forest loss during periods of low funding increases over time, as community resources increase. If the manager was focussed on the conservation of a wildlife population that exhibited reproduction and thus population growth, the periods of high budget, and therefore more effective protective policies, may be sufficient to maintain a healthy population as there would be periods of recovery. However, we assumed that the loss of primary forest could not be effectively reversed within a period of 50 years (</w:t>
       </w:r>
       <w:r>
         <w:rPr>
@@ -5582,31 +5406,7 @@
       </w:r>
       <w:r>
         <w:lastRenderedPageBreak/>
-        <w:t xml:space="preserve">guarantee that future bids will be successful, resulting in decreases in overall budgets. However, the maintenance of budgets above a certain level means that core conservation activities do not cease, and the manager is able to minimise forest loss to a level </w:t>
-      </w:r>
-      <w:proofErr w:type="gramStart"/>
-      <w:r>
-        <w:t>similar to</w:t>
-      </w:r>
-      <w:proofErr w:type="gramEnd"/>
-      <w:r>
-        <w:t xml:space="preserve"> the manager in scenario 1. Conversely, scenario 5 represents a situation where the management authority has no core budget and is therefore entirely reliant on uncertain and unpredictable grant funding over time. This is the reality for many small organisations, grass roots projects, or poorly supported statutory authorities which rely on the ability of other partner organisations to leverage external funding. In this study, the manager in all </w:t>
-      </w:r>
-      <w:proofErr w:type="gramStart"/>
-      <w:r>
-        <w:t>scenario</w:t>
-      </w:r>
-      <w:proofErr w:type="gramEnd"/>
-      <w:r>
-        <w:t xml:space="preserve"> 5 replicates has the same cumulative total budget over the 50 years as the other scenarios, yet the shape of the budget curve is random. This leads to large and highly unpredictable positive and negative peaks in some cases. Our results show that there is large variability in the overall success of the manager from scenario 5 to minimise forest loss. In some cases, they can maintain a forest loss trajectory </w:t>
-      </w:r>
-      <w:proofErr w:type="gramStart"/>
-      <w:r>
-        <w:t>similar to</w:t>
-      </w:r>
-      <w:proofErr w:type="gramEnd"/>
-      <w:r>
-        <w:t xml:space="preserve"> scenarios 1 and 4, yet more often the rate of forest loss is worse, regularly leading to extinction. </w:t>
+        <w:t xml:space="preserve">guarantee that future bids will be successful, resulting in decreases in overall budgets. However, the maintenance of budgets above a certain level means that core conservation activities do not cease, and the manager is able to minimise forest loss to a level similar to the manager in scenario 1. Conversely, scenario 5 represents a situation where the management authority has no core budget and is therefore entirely reliant on uncertain and unpredictable grant funding over time. This is the reality for many small organisations, grass roots projects, or poorly supported statutory authorities which rely on the ability of other partner organisations to leverage external funding. In this study, the manager in all scenario 5 replicates has the same cumulative total budget over the 50 years as the other scenarios, yet the shape of the budget curve is random. This leads to large and highly unpredictable positive and negative peaks in some cases. Our results show that there is large variability in the overall success of the manager from scenario 5 to minimise forest loss. In some cases, they can maintain a forest loss trajectory similar to scenarios 1 and 4, yet more often the rate of forest loss is worse, regularly leading to extinction. </w:t>
       </w:r>
     </w:p>
     <w:p>
@@ -5636,15 +5436,7 @@
     </w:p>
     <w:p>
       <w:r>
-        <w:t xml:space="preserve">Simulation studies allow us to investigate possible biodiversity outcomes from a variety of scenarios over time periods much longer than for which we generally have empirical data for. Monitoring data for conservation projects rarely exist over timeframes </w:t>
-      </w:r>
-      <w:proofErr w:type="gramStart"/>
-      <w:r>
-        <w:t>as long as</w:t>
-      </w:r>
-      <w:proofErr w:type="gramEnd"/>
-      <w:r>
-        <w:t xml:space="preserve"> 50 years, and managers are therefore required to assess conservation actions using monitoring data from significantly shorter periods. This study has demonstrated that this can be misleading. For example, if a manager was provided forest monitoring data for scenario 3 between years two and six, or between years 14 and 18, it would be reasonable to conclude that the existing investment strategy and associated </w:t>
+        <w:t xml:space="preserve">Simulation studies allow us to investigate possible biodiversity outcomes from a variety of scenarios over time periods much longer than for which we generally have empirical data for. Monitoring data for conservation projects rarely exist over timeframes as long as 50 years, and managers are therefore required to assess conservation actions using monitoring data from significantly shorter periods. This study has demonstrated that this can be misleading. For example, if a manager was provided forest monitoring data for scenario 3 between years two and six, or between years 14 and 18, it would be reasonable to conclude that the existing investment strategy and associated </w:t>
       </w:r>
       <w:r>
         <w:lastRenderedPageBreak/>
@@ -5793,33 +5585,66 @@
         <w:rPr>
           <w:rFonts w:ascii="Calibri" w:hAnsi="Calibri" w:cs="Calibri"/>
         </w:rPr>
-        <w:t>(</w:t>
-      </w:r>
-      <w:proofErr w:type="spellStart"/>
+        <w:t>(Lytras et al., 2021)</w:t>
+      </w:r>
+      <w:r>
+        <w:fldChar w:fldCharType="end"/>
+      </w:r>
+      <w:r>
+        <w:t xml:space="preserve">, is likely to cause a decrease in government spending on conservation, at least in the short term </w:t>
+      </w:r>
+      <w:r>
+        <w:fldChar w:fldCharType="begin"/>
+      </w:r>
+      <w:r>
+        <w:instrText xml:space="preserve"> ADDIN ZOTERO_ITEM CSL_CITATION {"citationID":"NyKh25ZS","properties":{"formattedCitation":"(Corlett et al., 2020; Evans et al., 2020)","plainCitation":"(Corlett et al., 2020; Evans et al., 2020)","noteIndex":0},"citationItems":[{"id":2813,"uris":["http://zotero.org/users/2170232/items/T3IN52AQ"],"uri":["http://zotero.org/users/2170232/items/T3IN52AQ"],"itemData":{"id":2813,"type":"article-journal","container-title":"Biological Conservation","DOI":"10.1016/j.biocon.2020.108571","ISSN":"0006-3207","journalAbbreviation":"Biological Conservation","language":"en","page":"108571","source":"ScienceDirect","title":"Impacts of the coronavirus pandemic on biodiversity conservation","volume":"246","author":[{"family":"Corlett","given":"Richard T."},{"family":"Primack","given":"Richard B."},{"family":"Devictor","given":"Vincent"},{"family":"Maas","given":"Bea"},{"family":"Goswami","given":"Varun R."},{"family":"Bates","given":"Amanda E."},{"family":"Koh","given":"Lian Pin"},{"family":"Regan","given":"Tracey J."},{"family":"Loyola","given":"Rafael"},{"family":"Pakeman","given":"Robin J."},{"family":"Cumming","given":"Graeme S."},{"family":"Pidgeon","given":"Anna"},{"family":"Johns","given":"David"},{"family":"Roth","given":"Robin"}],"issued":{"date-parts":[["2020",6,1]]}}},{"id":2796,"uris":["http://zotero.org/users/2170232/items/DATMY44P"],"uri":["http://zotero.org/users/2170232/items/DATMY44P"],"itemData":{"id":2796,"type":"article-journal","container-title":"Animal Conservation","DOI":"10.1111/acv.12601","ISSN":"1469-1795","issue":"3","language":"en","note":"_eprint: https://zslpublications.onlinelibrary.wiley.com/doi/pdf/10.1111/acv.12601","page":"235-238","source":"Wiley Online Library","title":"Conservation in the maelstrom of Covid-19 – a call to action to solve the challenges, exploit opportunities and prepare for the next pandemic","volume":"23","author":[{"family":"Evans","given":"K. L."},{"family":"Ewen","given":"J. G."},{"family":"Guillera-Arroita","given":"G."},{"family":"Johnson","given":"J. A."},{"family":"Penteriani","given":"V."},{"family":"Ryan","given":"S. J."},{"family":"Sollmann","given":"R."},{"family":"Gordon","given":"I. J."}],"issued":{"date-parts":[["2020"]]}}}],"schema":"https://github.com/citation-style-language/schema/raw/master/csl-citation.json"} </w:instrText>
+      </w:r>
+      <w:r>
+        <w:fldChar w:fldCharType="separate"/>
+      </w:r>
       <w:r>
         <w:rPr>
           <w:rFonts w:ascii="Calibri" w:hAnsi="Calibri" w:cs="Calibri"/>
         </w:rPr>
-        <w:t>Lytras</w:t>
-      </w:r>
-      <w:proofErr w:type="spellEnd"/>
+        <w:t>(Corlett et al., 2020; Evans et al., 2020)</w:t>
+      </w:r>
+      <w:r>
+        <w:fldChar w:fldCharType="end"/>
+      </w:r>
+      <w:r>
+        <w:t xml:space="preserve">. There is increasing recognition that broadening the sources of conservation funding is necessary to both increase global spending on the environment and to diversify the sources, thus stabilising funding against inevitable future economic shocks </w:t>
+      </w:r>
+      <w:r>
+        <w:fldChar w:fldCharType="begin"/>
+      </w:r>
+      <w:r>
+        <w:instrText xml:space="preserve"> ADDIN ZOTERO_ITEM CSL_CITATION {"citationID":"swVo7F25","properties":{"formattedCitation":"(Echols et al., 2019)","plainCitation":"(Echols et al., 2019)","noteIndex":0},"citationItems":[{"id":2785,"uris":["http://zotero.org/users/2170232/items/LTGDFZ3Q"],"uri":["http://zotero.org/users/2170232/items/LTGDFZ3Q"],"itemData":{"id":2785,"type":"article-journal","abstract":"Funding for natural resource conservation has been largely static or declining over the past 30 years. Environmental challenges are increasing in number and intensity, requiring improvements in efficiency of conservation delivery and broadening of the base of financial support to address these challenges. The conservation community would benefit from de-siloing environmental foci and movement to more of a systems approach to intensify conservation. There are new partnerships and opportunities to increase the base and variety of sources of funding. To protect and possibly enhance funding for conservation, key innovations in finance and establishing additional funding sources are required. © 2019 The Wildlife Society.","container-title":"Wildlife Society Bulletin","DOI":"10.1002/wsb.1003","ISSN":"1938-5463","issue":"3","language":"en","note":"_eprint: https://wildlife.onlinelibrary.wiley.com/doi/pdf/10.1002/wsb.1003","page":"372-381","source":"Wiley Online Library","title":"Broadening conservation funding","volume":"43","author":[{"family":"Echols","given":"Alex"},{"family":"Front","given":"Alan"},{"family":"Cummins","given":"James"}],"issued":{"date-parts":[["2019"]]}}}],"schema":"https://github.com/citation-style-language/schema/raw/master/csl-citation.json"} </w:instrText>
+      </w:r>
+      <w:r>
+        <w:fldChar w:fldCharType="separate"/>
+      </w:r>
       <w:r>
         <w:rPr>
           <w:rFonts w:ascii="Calibri" w:hAnsi="Calibri" w:cs="Calibri"/>
         </w:rPr>
-        <w:t xml:space="preserve"> et al., 2021)</w:t>
+        <w:t>(Echols et al., 2019)</w:t>
       </w:r>
       <w:r>
         <w:fldChar w:fldCharType="end"/>
       </w:r>
       <w:r>
-        <w:t xml:space="preserve">, is likely to cause a decrease in government spending on conservation, at least in the short term </w:t>
+        <w:t>.</w:t>
+      </w:r>
+    </w:p>
+    <w:p>
+      <w:r>
+        <w:t xml:space="preserve">There are numerous sources of funding that are available for conservationists to explore. Funding for the environment from philanthropic entities is increasing </w:t>
       </w:r>
       <w:r>
         <w:fldChar w:fldCharType="begin"/>
       </w:r>
       <w:r>
-        <w:instrText xml:space="preserve"> ADDIN ZOTERO_ITEM CSL_CITATION {"citationID":"NyKh25ZS","properties":{"formattedCitation":"(Corlett et al., 2020; Evans et al., 2020)","plainCitation":"(Corlett et al., 2020; Evans et al., 2020)","noteIndex":0},"citationItems":[{"id":2813,"uris":["http://zotero.org/users/2170232/items/T3IN52AQ"],"uri":["http://zotero.org/users/2170232/items/T3IN52AQ"],"itemData":{"id":2813,"type":"article-journal","container-title":"Biological Conservation","DOI":"10.1016/j.biocon.2020.108571","ISSN":"0006-3207","journalAbbreviation":"Biological Conservation","language":"en","page":"108571","source":"ScienceDirect","title":"Impacts of the coronavirus pandemic on biodiversity conservation","volume":"246","author":[{"family":"Corlett","given":"Richard T."},{"family":"Primack","given":"Richard B."},{"family":"Devictor","given":"Vincent"},{"family":"Maas","given":"Bea"},{"family":"Goswami","given":"Varun R."},{"family":"Bates","given":"Amanda E."},{"family":"Koh","given":"Lian Pin"},{"family":"Regan","given":"Tracey J."},{"family":"Loyola","given":"Rafael"},{"family":"Pakeman","given":"Robin J."},{"family":"Cumming","given":"Graeme S."},{"family":"Pidgeon","given":"Anna"},{"family":"Johns","given":"David"},{"family":"Roth","given":"Robin"}],"issued":{"date-parts":[["2020",6,1]]}}},{"id":2796,"uris":["http://zotero.org/users/2170232/items/DATMY44P"],"uri":["http://zotero.org/users/2170232/items/DATMY44P"],"itemData":{"id":2796,"type":"article-journal","container-title":"Animal Conservation","DOI":"10.1111/acv.12601","ISSN":"1469-1795","issue":"3","language":"en","note":"_eprint: https://zslpublications.onlinelibrary.wiley.com/doi/pdf/10.1111/acv.12601","page":"235-238","source":"Wiley Online Library","title":"Conservation in the maelstrom of Covid-19 – a call to action to solve the challenges, exploit opportunities and prepare for the next pandemic","volume":"23","author":[{"family":"Evans","given":"K. L."},{"family":"Ewen","given":"J. G."},{"family":"Guillera-Arroita","given":"G."},{"family":"Johnson","given":"J. A."},{"family":"Penteriani","given":"V."},{"family":"Ryan","given":"S. J."},{"family":"Sollmann","given":"R."},{"family":"Gordon","given":"I. J."}],"issued":{"date-parts":[["2020"]]}}}],"schema":"https://github.com/citation-style-language/schema/raw/master/csl-citation.json"} </w:instrText>
+        <w:instrText xml:space="preserve"> ADDIN ZOTERO_ITEM CSL_CITATION {"citationID":"6SpcmqVk","properties":{"formattedCitation":"(Gruby et al., 2021)","plainCitation":"(Gruby et al., 2021)","noteIndex":0},"citationItems":[{"id":2792,"uris":["http://zotero.org/users/2170232/items/EMY2HW2M"],"uri":["http://zotero.org/users/2170232/items/EMY2HW2M"],"itemData":{"id":2792,"type":"article-journal","abstract":"In the ‘new Gilded Age’ of mega-wealth and big philanthropy, academics are not paying enough attention to private foundations. Mirroring upward trends in philanthropy broadly, marine conservation philanthropy has more than doubled in recent years, reaching virtually every globally salient marine conservation issue in all corners of the planet. This paper argues that marine conservation philanthropy warrants a dedicated research agenda because private foundations are prominent, unique, and under-studied actors seeking to shape the future of a “frontier” space. We present a co-produced social science research agenda on marine conservation philanthropy that reflects the priorities of 106 marine conservation donors, practitioners, and stakeholders who participated in a research co-design process in 2018. These “research co-designers” raised 137 unique research questions, which we grouped into five thematic research priorities: outcomes, governance roles, exits, internal foundation governance, and funding landscape. We identify issues of legitimacy, justice, and applied best practice as cross-cutting research priorities that came up throughout the five themes. Participants from the NGO, foundation, and government sectors identified questions within all five themes and three cross-cutting issues, underscoring shared interest in this work from diverse groups. The research we call for herein can inform the practice of conservation philanthropy at a time when foundations are increasingly reckoning with their role as institutions of power in society. This paper is broadly relevant for social and natural scientists, practitioners, donors, and policy-makers interested in better understanding private philanthropy in any environmental context globally.","container-title":"Marine Policy","DOI":"10.1016/j.marpol.2021.104645","ISSN":"0308-597X","journalAbbreviation":"Marine Policy","language":"en","page":"104645","source":"ScienceDirect","title":"Opening the black box of conservation philanthropy: A co-produced research agenda on private foundations in marine conservation","title-short":"Opening the black box of conservation philanthropy","volume":"132","author":[{"family":"Gruby","given":"Rebecca L."},{"family":"Enrici","given":"Ashley"},{"family":"Betsill","given":"Michele"},{"family":"Le Cornu","given":"Elodie"},{"family":"Basurto","given":"Xavier"}],"issued":{"date-parts":[["2021",10,1]]}}}],"schema":"https://github.com/citation-style-language/schema/raw/master/csl-citation.json"} </w:instrText>
       </w:r>
       <w:r>
         <w:fldChar w:fldCharType="separate"/>
@@ -5828,19 +5653,19 @@
         <w:rPr>
           <w:rFonts w:ascii="Calibri" w:hAnsi="Calibri" w:cs="Calibri"/>
         </w:rPr>
-        <w:t>(Corlett et al., 2020; Evans et al., 2020)</w:t>
+        <w:t>(Gruby et al., 2021)</w:t>
       </w:r>
       <w:r>
         <w:fldChar w:fldCharType="end"/>
       </w:r>
       <w:r>
-        <w:t xml:space="preserve">. There is increasing recognition that broadening the sources of conservation funding is necessary to both increase global spending on the environment and to diversify the sources, thus stabilising funding against inevitable future economic shocks </w:t>
+        <w:t xml:space="preserve">, and the influence of private foundations is growing </w:t>
       </w:r>
       <w:r>
         <w:fldChar w:fldCharType="begin"/>
       </w:r>
       <w:r>
-        <w:instrText xml:space="preserve"> ADDIN ZOTERO_ITEM CSL_CITATION {"citationID":"swVo7F25","properties":{"formattedCitation":"(Echols et al., 2019)","plainCitation":"(Echols et al., 2019)","noteIndex":0},"citationItems":[{"id":2785,"uris":["http://zotero.org/users/2170232/items/LTGDFZ3Q"],"uri":["http://zotero.org/users/2170232/items/LTGDFZ3Q"],"itemData":{"id":2785,"type":"article-journal","abstract":"Funding for natural resource conservation has been largely static or declining over the past 30 years. Environmental challenges are increasing in number and intensity, requiring improvements in efficiency of conservation delivery and broadening of the base of financial support to address these challenges. The conservation community would benefit from de-siloing environmental foci and movement to more of a systems approach to intensify conservation. There are new partnerships and opportunities to increase the base and variety of sources of funding. To protect and possibly enhance funding for conservation, key innovations in finance and establishing additional funding sources are required. © 2019 The Wildlife Society.","container-title":"Wildlife Society Bulletin","DOI":"10.1002/wsb.1003","ISSN":"1938-5463","issue":"3","language":"en","note":"_eprint: https://wildlife.onlinelibrary.wiley.com/doi/pdf/10.1002/wsb.1003","page":"372-381","source":"Wiley Online Library","title":"Broadening conservation funding","volume":"43","author":[{"family":"Echols","given":"Alex"},{"family":"Front","given":"Alan"},{"family":"Cummins","given":"James"}],"issued":{"date-parts":[["2019"]]}}}],"schema":"https://github.com/citation-style-language/schema/raw/master/csl-citation.json"} </w:instrText>
+        <w:instrText xml:space="preserve"> ADDIN ZOTERO_ITEM CSL_CITATION {"citationID":"ZzE5aR00","properties":{"formattedCitation":"(Betsill et al., 2021)","plainCitation":"(Betsill et al., 2021)","noteIndex":0},"citationItems":[{"id":2809,"uris":["http://zotero.org/users/2170232/items/LLAIFTAS"],"uri":["http://zotero.org/users/2170232/items/LLAIFTAS"],"itemData":{"id":2809,"type":"article-journal","abstract":"Philanthropic foundations play increasingly prominent roles in the environmental arena, yet remain largely under the radar of environmental governance scholars. We build on the small body of existing research on foundations in environmental governance to outline a research agenda on foundations as agents of environmental governance. The agenda identifies current understandings, debates, and research gaps related to three themes: 1) the roles foundations perform in environmental governance, 2) the outcomes of environmental philanthropy, and 3) the sources of foundation legitimacy. We call for more systematic and empirical research using diverse theoretical perspectives and methodological approaches. This research agenda will contribute to literature on agency in environmental governance by providing a more comprehensive picture of who governs the environment and how. Coming at a time when foundations are facing growing public scrutiny, it can also inform contemporary debates and offer practical insights for effective and equitable environmental philanthropy.","container-title":"Environmental Politics","DOI":"10.1080/09644016.2021.1955494","ISSN":"0964-4016","issue":"0","note":"publisher: Routledge\n_eprint: https://doi.org/10.1080/09644016.2021.1955494","page":"1-22","source":"Taylor and Francis+NEJM","title":"Philanthropic foundations as agents of environmental governance:a research agenda","title-short":"Philanthropic foundations as agents of environmental governance","volume":"0","author":[{"family":"Betsill","given":"Michele M."},{"family":"Enrici","given":"Ashley"},{"family":"Le Cornu","given":"Elodie"},{"family":"Gruby","given":"Rebecca L."}],"issued":{"date-parts":[["2021",8,31]]}}}],"schema":"https://github.com/citation-style-language/schema/raw/master/csl-citation.json"} </w:instrText>
       </w:r>
       <w:r>
         <w:fldChar w:fldCharType="separate"/>
@@ -5849,24 +5674,19 @@
         <w:rPr>
           <w:rFonts w:ascii="Calibri" w:hAnsi="Calibri" w:cs="Calibri"/>
         </w:rPr>
-        <w:t>(Echols et al., 2019)</w:t>
+        <w:t>(Betsill et al., 2021)</w:t>
       </w:r>
       <w:r>
         <w:fldChar w:fldCharType="end"/>
       </w:r>
       <w:r>
-        <w:t>.</w:t>
-      </w:r>
-    </w:p>
-    <w:p>
-      <w:r>
-        <w:t xml:space="preserve">There are numerous sources of funding that are available for conservationists to explore. Funding for the environment from philanthropic entities is increasing </w:t>
+        <w:t xml:space="preserve">. As independent organisations, foundations have the potential to adapt their funding strategies and mechanisms to maximise effectiveness. If conservationists can provide evidence to support certain investment strategies, private foundations and other philanthropic entities are theoretically able to adapt accordingly. The idea of charitable giving that is evidence-based and results-orientated is already growing with the social movement known as ‘effective altruism’ </w:t>
       </w:r>
       <w:r>
         <w:fldChar w:fldCharType="begin"/>
       </w:r>
       <w:r>
-        <w:instrText xml:space="preserve"> ADDIN ZOTERO_ITEM CSL_CITATION {"citationID":"6SpcmqVk","properties":{"formattedCitation":"(Gruby et al., 2021)","plainCitation":"(Gruby et al., 2021)","noteIndex":0},"citationItems":[{"id":2792,"uris":["http://zotero.org/users/2170232/items/EMY2HW2M"],"uri":["http://zotero.org/users/2170232/items/EMY2HW2M"],"itemData":{"id":2792,"type":"article-journal","abstract":"In the ‘new Gilded Age’ of mega-wealth and big philanthropy, academics are not paying enough attention to private foundations. Mirroring upward trends in philanthropy broadly, marine conservation philanthropy has more than doubled in recent years, reaching virtually every globally salient marine conservation issue in all corners of the planet. This paper argues that marine conservation philanthropy warrants a dedicated research agenda because private foundations are prominent, unique, and under-studied actors seeking to shape the future of a “frontier” space. We present a co-produced social science research agenda on marine conservation philanthropy that reflects the priorities of 106 marine conservation donors, practitioners, and stakeholders who participated in a research co-design process in 2018. These “research co-designers” raised 137 unique research questions, which we grouped into five thematic research priorities: outcomes, governance roles, exits, internal foundation governance, and funding landscape. We identify issues of legitimacy, justice, and applied best practice as cross-cutting research priorities that came up throughout the five themes. Participants from the NGO, foundation, and government sectors identified questions within all five themes and three cross-cutting issues, underscoring shared interest in this work from diverse groups. The research we call for herein can inform the practice of conservation philanthropy at a time when foundations are increasingly reckoning with their role as institutions of power in society. This paper is broadly relevant for social and natural scientists, practitioners, donors, and policy-makers interested in better understanding private philanthropy in any environmental context globally.","container-title":"Marine Policy","DOI":"10.1016/j.marpol.2021.104645","ISSN":"0308-597X","journalAbbreviation":"Marine Policy","language":"en","page":"104645","source":"ScienceDirect","title":"Opening the black box of conservation philanthropy: A co-produced research agenda on private foundations in marine conservation","title-short":"Opening the black box of conservation philanthropy","volume":"132","author":[{"family":"Gruby","given":"Rebecca L."},{"family":"Enrici","given":"Ashley"},{"family":"Betsill","given":"Michele"},{"family":"Le Cornu","given":"Elodie"},{"family":"Basurto","given":"Xavier"}],"issued":{"date-parts":[["2021",10,1]]}}}],"schema":"https://github.com/citation-style-language/schema/raw/master/csl-citation.json"} </w:instrText>
+        <w:instrText xml:space="preserve"> ADDIN ZOTERO_ITEM CSL_CITATION {"citationID":"9PEzCcP1","properties":{"formattedCitation":"(Freeling and Connell, 2020)","plainCitation":"(Freeling and Connell, 2020)","noteIndex":0},"citationItems":[{"id":2805,"uris":["http://zotero.org/users/2170232/items/IR3BW9DS"],"uri":["http://zotero.org/users/2170232/items/IR3BW9DS"],"itemData":{"id":2805,"type":"article-journal","abstract":"People will pay to protect our environment. To encourage donations, it is fundamental to understand the values that motivate people. Here, we identify a new opportunity to attract donations from an emerging social movement to deliver benefits to the natural world.","container-title":"Trends in Ecology &amp; Evolution","DOI":"10.1016/j.tree.2019.09.002","ISSN":"0169-5347","issue":"1","journalAbbreviation":"Trends in Ecology &amp; Evolution","language":"en","page":"3-6","source":"ScienceDirect","title":"Funding Conservation through an Emerging Social Movement","volume":"35","author":[{"family":"Freeling","given":"Benjamin S."},{"family":"Connell","given":"Sean D."}],"issued":{"date-parts":[["2020",1,1]]}}}],"schema":"https://github.com/citation-style-language/schema/raw/master/csl-citation.json"} </w:instrText>
       </w:r>
       <w:r>
         <w:fldChar w:fldCharType="separate"/>
@@ -5875,95 +5695,17 @@
         <w:rPr>
           <w:rFonts w:ascii="Calibri" w:hAnsi="Calibri" w:cs="Calibri"/>
         </w:rPr>
-        <w:t>(</w:t>
-      </w:r>
-      <w:proofErr w:type="spellStart"/>
-      <w:r>
-        <w:rPr>
-          <w:rFonts w:ascii="Calibri" w:hAnsi="Calibri" w:cs="Calibri"/>
-        </w:rPr>
-        <w:t>Gruby</w:t>
-      </w:r>
-      <w:proofErr w:type="spellEnd"/>
-      <w:r>
-        <w:rPr>
-          <w:rFonts w:ascii="Calibri" w:hAnsi="Calibri" w:cs="Calibri"/>
-        </w:rPr>
-        <w:t xml:space="preserve"> et al., 2021)</w:t>
+        <w:t>(Freeling and Connell, 2020)</w:t>
       </w:r>
       <w:r>
         <w:fldChar w:fldCharType="end"/>
       </w:r>
       <w:r>
-        <w:t xml:space="preserve">, and the influence of private foundations is growing </w:t>
-      </w:r>
-      <w:r>
-        <w:fldChar w:fldCharType="begin"/>
-      </w:r>
-      <w:r>
-        <w:instrText xml:space="preserve"> ADDIN ZOTERO_ITEM CSL_CITATION {"citationID":"ZzE5aR00","properties":{"formattedCitation":"(Betsill et al., 2021)","plainCitation":"(Betsill et al., 2021)","noteIndex":0},"citationItems":[{"id":2809,"uris":["http://zotero.org/users/2170232/items/LLAIFTAS"],"uri":["http://zotero.org/users/2170232/items/LLAIFTAS"],"itemData":{"id":2809,"type":"article-journal","abstract":"Philanthropic foundations play increasingly prominent roles in the environmental arena, yet remain largely under the radar of environmental governance scholars. We build on the small body of existing research on foundations in environmental governance to outline a research agenda on foundations as agents of environmental governance. The agenda identifies current understandings, debates, and research gaps related to three themes: 1) the roles foundations perform in environmental governance, 2) the outcomes of environmental philanthropy, and 3) the sources of foundation legitimacy. We call for more systematic and empirical research using diverse theoretical perspectives and methodological approaches. This research agenda will contribute to literature on agency in environmental governance by providing a more comprehensive picture of who governs the environment and how. Coming at a time when foundations are facing growing public scrutiny, it can also inform contemporary debates and offer practical insights for effective and equitable environmental philanthropy.","container-title":"Environmental Politics","DOI":"10.1080/09644016.2021.1955494","ISSN":"0964-4016","issue":"0","note":"publisher: Routledge\n_eprint: https://doi.org/10.1080/09644016.2021.1955494","page":"1-22","source":"Taylor and Francis+NEJM","title":"Philanthropic foundations as agents of environmental governance:a research agenda","title-short":"Philanthropic foundations as agents of environmental governance","volume":"0","author":[{"family":"Betsill","given":"Michele M."},{"family":"Enrici","given":"Ashley"},{"family":"Le Cornu","given":"Elodie"},{"family":"Gruby","given":"Rebecca L."}],"issued":{"date-parts":[["2021",8,31]]}}}],"schema":"https://github.com/citation-style-language/schema/raw/master/csl-citation.json"} </w:instrText>
-      </w:r>
-      <w:r>
-        <w:fldChar w:fldCharType="separate"/>
-      </w:r>
-      <w:r>
-        <w:rPr>
-          <w:rFonts w:ascii="Calibri" w:hAnsi="Calibri" w:cs="Calibri"/>
-        </w:rPr>
-        <w:t>(</w:t>
-      </w:r>
-      <w:proofErr w:type="spellStart"/>
-      <w:r>
-        <w:rPr>
-          <w:rFonts w:ascii="Calibri" w:hAnsi="Calibri" w:cs="Calibri"/>
-        </w:rPr>
-        <w:t>Betsill</w:t>
-      </w:r>
-      <w:proofErr w:type="spellEnd"/>
-      <w:r>
-        <w:rPr>
-          <w:rFonts w:ascii="Calibri" w:hAnsi="Calibri" w:cs="Calibri"/>
-        </w:rPr>
-        <w:t xml:space="preserve"> et al., 2021)</w:t>
-      </w:r>
-      <w:r>
-        <w:fldChar w:fldCharType="end"/>
-      </w:r>
-      <w:r>
-        <w:t xml:space="preserve">. As independent organisations, foundations have the potential to adapt their funding strategies and mechanisms to maximise effectiveness. If conservationists can provide evidence to support certain investment strategies, private foundations and other philanthropic entities are theoretically able to adapt accordingly. The idea of charitable giving that is evidence-based and results-orientated is already growing with the social movement known as ‘effective altruism’ </w:t>
-      </w:r>
-      <w:r>
-        <w:fldChar w:fldCharType="begin"/>
-      </w:r>
-      <w:r>
-        <w:instrText xml:space="preserve"> ADDIN ZOTERO_ITEM CSL_CITATION {"citationID":"9PEzCcP1","properties":{"formattedCitation":"(Freeling and Connell, 2020)","plainCitation":"(Freeling and Connell, 2020)","noteIndex":0},"citationItems":[{"id":2805,"uris":["http://zotero.org/users/2170232/items/IR3BW9DS"],"uri":["http://zotero.org/users/2170232/items/IR3BW9DS"],"itemData":{"id":2805,"type":"article-journal","abstract":"People will pay to protect our environment. To encourage donations, it is fundamental to understand the values that motivate people. Here, we identify a new opportunity to attract donations from an emerging social movement to deliver benefits to the natural world.","container-title":"Trends in Ecology &amp; Evolution","DOI":"10.1016/j.tree.2019.09.002","ISSN":"0169-5347","issue":"1","journalAbbreviation":"Trends in Ecology &amp; Evolution","language":"en","page":"3-6","source":"ScienceDirect","title":"Funding Conservation through an Emerging Social Movement","volume":"35","author":[{"family":"Freeling","given":"Benjamin S."},{"family":"Connell","given":"Sean D."}],"issued":{"date-parts":[["2020",1,1]]}}}],"schema":"https://github.com/citation-style-language/schema/raw/master/csl-citation.json"} </w:instrText>
-      </w:r>
-      <w:r>
-        <w:fldChar w:fldCharType="separate"/>
-      </w:r>
-      <w:r>
-        <w:rPr>
-          <w:rFonts w:ascii="Calibri" w:hAnsi="Calibri" w:cs="Calibri"/>
-        </w:rPr>
-        <w:t>(Freeling and Connell, 2020)</w:t>
-      </w:r>
-      <w:r>
-        <w:fldChar w:fldCharType="end"/>
-      </w:r>
-      <w:r>
         <w:t xml:space="preserve">, giving the conservation sector an opportunity to shape the charitable funding landscape using empirical evidence. Global </w:t>
       </w:r>
       <w:r>
         <w:lastRenderedPageBreak/>
-        <w:t xml:space="preserve">environmental agendas have driven the creation of global funds such as the </w:t>
-      </w:r>
-      <w:proofErr w:type="spellStart"/>
-      <w:r>
-        <w:t>BioCarbon</w:t>
-      </w:r>
-      <w:proofErr w:type="spellEnd"/>
-      <w:r>
-        <w:t xml:space="preserve"> Fund managed by the world bank (</w:t>
+        <w:t>environmental agendas have driven the creation of global funds such as the BioCarbon Fund managed by the world bank (</w:t>
       </w:r>
       <w:hyperlink r:id="rId13" w:history="1">
         <w:r>
@@ -6087,21 +5829,7 @@
         <w:rPr>
           <w:rFonts w:ascii="Calibri" w:hAnsi="Calibri" w:cs="Calibri"/>
         </w:rPr>
-        <w:t xml:space="preserve">(Torres and </w:t>
-      </w:r>
-      <w:proofErr w:type="spellStart"/>
-      <w:r>
-        <w:rPr>
-          <w:rFonts w:ascii="Calibri" w:hAnsi="Calibri" w:cs="Calibri"/>
-        </w:rPr>
-        <w:t>Zeidan</w:t>
-      </w:r>
-      <w:proofErr w:type="spellEnd"/>
-      <w:r>
-        <w:rPr>
-          <w:rFonts w:ascii="Calibri" w:hAnsi="Calibri" w:cs="Calibri"/>
-        </w:rPr>
-        <w:t>, 2016)</w:t>
+        <w:t>(Torres and Zeidan, 2016)</w:t>
       </w:r>
       <w:r>
         <w:fldChar w:fldCharType="end"/>
@@ -6185,82 +5913,60 @@
         <w:rPr>
           <w:rFonts w:ascii="Calibri" w:hAnsi="Calibri" w:cs="Calibri"/>
         </w:rPr>
-        <w:t>(</w:t>
-      </w:r>
-      <w:proofErr w:type="spellStart"/>
+        <w:t>(Huwyler et al., 2016)</w:t>
+      </w:r>
+      <w:r>
+        <w:fldChar w:fldCharType="end"/>
+      </w:r>
+      <w:r>
+        <w:t xml:space="preserve">; 6) carbon market instruments such as REDD+ and the Green Climate Fund </w:t>
+      </w:r>
+      <w:r>
+        <w:fldChar w:fldCharType="begin"/>
+      </w:r>
+      <w:r>
+        <w:instrText xml:space="preserve"> ADDIN ZOTERO_ITEM CSL_CITATION {"citationID":"CLfSEacK","properties":{"formattedCitation":"(Sachs et al., 2019)","plainCitation":"(Sachs et al., 2019)","noteIndex":0},"citationItems":[{"id":2802,"uris":["http://zotero.org/users/2170232/items/57UPTN2R"],"uri":["http://zotero.org/users/2170232/items/57UPTN2R"],"itemData":{"id":2802,"type":"chapter","collection-title":"Sustainable Development","container-title":"Handbook of Green Finance: Energy Security and Sustainable Development","event-place":"Tokyo","publisher":"Springer","publisher-place":"Tokyo","title":"Importance of green finance for achieving sustainable development goals and energy security","author":[{"family":"Sachs","given":"JD"},{"family":"Woo","given":"WT"},{"family":"Yoshino","given":"N"},{"family":"Taghizadeh-Hesary","given":"F"}],"issued":{"date-parts":[["2019"]]}}}],"schema":"https://github.com/citation-style-language/schema/raw/master/csl-citation.json"} </w:instrText>
+      </w:r>
+      <w:r>
+        <w:fldChar w:fldCharType="separate"/>
+      </w:r>
       <w:r>
         <w:rPr>
           <w:rFonts w:ascii="Calibri" w:hAnsi="Calibri" w:cs="Calibri"/>
         </w:rPr>
-        <w:t>Huwyler</w:t>
-      </w:r>
-      <w:proofErr w:type="spellEnd"/>
+        <w:t>(Sachs et al., 2019)</w:t>
+      </w:r>
+      <w:r>
+        <w:fldChar w:fldCharType="end"/>
+      </w:r>
+      <w:r>
+        <w:t xml:space="preserve">; 7) other ‘green finance’ mechanisms such as impact investing, fiscal policy, green central banking, and community-based green funds </w:t>
+      </w:r>
+      <w:r>
+        <w:fldChar w:fldCharType="begin"/>
+      </w:r>
+      <w:r>
+        <w:instrText xml:space="preserve"> ADDIN ZOTERO_ITEM CSL_CITATION {"citationID":"e3RVoGji","properties":{"formattedCitation":"(Sachs et al., 2019)","plainCitation":"(Sachs et al., 2019)","noteIndex":0},"citationItems":[{"id":2802,"uris":["http://zotero.org/users/2170232/items/57UPTN2R"],"uri":["http://zotero.org/users/2170232/items/57UPTN2R"],"itemData":{"id":2802,"type":"chapter","collection-title":"Sustainable Development","container-title":"Handbook of Green Finance: Energy Security and Sustainable Development","event-place":"Tokyo","publisher":"Springer","publisher-place":"Tokyo","title":"Importance of green finance for achieving sustainable development goals and energy security","author":[{"family":"Sachs","given":"JD"},{"family":"Woo","given":"WT"},{"family":"Yoshino","given":"N"},{"family":"Taghizadeh-Hesary","given":"F"}],"issued":{"date-parts":[["2019"]]}}}],"schema":"https://github.com/citation-style-language/schema/raw/master/csl-citation.json"} </w:instrText>
+      </w:r>
+      <w:r>
+        <w:fldChar w:fldCharType="separate"/>
+      </w:r>
       <w:r>
         <w:rPr>
           <w:rFonts w:ascii="Calibri" w:hAnsi="Calibri" w:cs="Calibri"/>
         </w:rPr>
-        <w:t xml:space="preserve"> et al., 2016)</w:t>
+        <w:t>(Sachs et al., 2019)</w:t>
       </w:r>
       <w:r>
         <w:fldChar w:fldCharType="end"/>
       </w:r>
       <w:r>
-        <w:t xml:space="preserve">; 6) carbon market instruments such as REDD+ and the Green Climate Fund </w:t>
-      </w:r>
-      <w:r>
-        <w:fldChar w:fldCharType="begin"/>
-      </w:r>
-      <w:r>
-        <w:instrText xml:space="preserve"> ADDIN ZOTERO_ITEM CSL_CITATION {"citationID":"CLfSEacK","properties":{"formattedCitation":"(Sachs et al., 2019)","plainCitation":"(Sachs et al., 2019)","noteIndex":0},"citationItems":[{"id":2802,"uris":["http://zotero.org/users/2170232/items/57UPTN2R"],"uri":["http://zotero.org/users/2170232/items/57UPTN2R"],"itemData":{"id":2802,"type":"chapter","collection-title":"Sustainable Development","container-title":"Handbook of Green Finance: Energy Security and Sustainable Development","event-place":"Tokyo","publisher":"Springer","publisher-place":"Tokyo","title":"Importance of green finance for achieving sustainable development goals and energy security","author":[{"family":"Sachs","given":"JD"},{"family":"Woo","given":"WT"},{"family":"Yoshino","given":"N"},{"family":"Taghizadeh-Hesary","given":"F"}],"issued":{"date-parts":[["2019"]]}}}],"schema":"https://github.com/citation-style-language/schema/raw/master/csl-citation.json"} </w:instrText>
-      </w:r>
-      <w:r>
-        <w:fldChar w:fldCharType="separate"/>
-      </w:r>
-      <w:r>
-        <w:rPr>
-          <w:rFonts w:ascii="Calibri" w:hAnsi="Calibri" w:cs="Calibri"/>
-        </w:rPr>
-        <w:t>(Sachs et al., 2019)</w:t>
-      </w:r>
-      <w:r>
-        <w:fldChar w:fldCharType="end"/>
-      </w:r>
-      <w:r>
-        <w:t xml:space="preserve">; 7) other ‘green finance’ mechanisms such as impact investing, fiscal policy, green central banking, and community-based green funds </w:t>
-      </w:r>
-      <w:r>
-        <w:fldChar w:fldCharType="begin"/>
-      </w:r>
-      <w:r>
-        <w:instrText xml:space="preserve"> ADDIN ZOTERO_ITEM CSL_CITATION {"citationID":"e3RVoGji","properties":{"formattedCitation":"(Sachs et al., 2019)","plainCitation":"(Sachs et al., 2019)","noteIndex":0},"citationItems":[{"id":2802,"uris":["http://zotero.org/users/2170232/items/57UPTN2R"],"uri":["http://zotero.org/users/2170232/items/57UPTN2R"],"itemData":{"id":2802,"type":"chapter","collection-title":"Sustainable Development","container-title":"Handbook of Green Finance: Energy Security and Sustainable Development","event-place":"Tokyo","publisher":"Springer","publisher-place":"Tokyo","title":"Importance of green finance for achieving sustainable development goals and energy security","author":[{"family":"Sachs","given":"JD"},{"family":"Woo","given":"WT"},{"family":"Yoshino","given":"N"},{"family":"Taghizadeh-Hesary","given":"F"}],"issued":{"date-parts":[["2019"]]}}}],"schema":"https://github.com/citation-style-language/schema/raw/master/csl-citation.json"} </w:instrText>
-      </w:r>
-      <w:r>
-        <w:fldChar w:fldCharType="separate"/>
-      </w:r>
-      <w:r>
-        <w:rPr>
-          <w:rFonts w:ascii="Calibri" w:hAnsi="Calibri" w:cs="Calibri"/>
-        </w:rPr>
-        <w:t>(Sachs et al., 2019)</w:t>
-      </w:r>
-      <w:r>
-        <w:fldChar w:fldCharType="end"/>
-      </w:r>
-      <w:r>
         <w:t xml:space="preserve">. </w:t>
       </w:r>
     </w:p>
     <w:p>
       <w:r>
-        <w:t xml:space="preserve">Although in relative infancy, private sector investment for conservation and the environment is underway, with global players in both conservation and finance recognising the potential. An example is the </w:t>
-      </w:r>
-      <w:proofErr w:type="spellStart"/>
-      <w:r>
-        <w:t>NatureVest</w:t>
-      </w:r>
-      <w:proofErr w:type="spellEnd"/>
-      <w:r>
-        <w:t xml:space="preserve"> collaboration between The Nature Conservancy and JP Morgan Chase which focusses on identifying and financing investable projects that deliver for investors and the environment </w:t>
+        <w:t xml:space="preserve">Although in relative infancy, private sector investment for conservation and the environment is underway, with global players in both conservation and finance recognising the potential. An example is the NatureVest collaboration between The Nature Conservancy and JP Morgan Chase which focusses on identifying and financing investable projects that deliver for investors and the environment </w:t>
       </w:r>
       <w:r>
         <w:fldChar w:fldCharType="begin"/>
@@ -6365,29 +6071,8 @@
       <w:pPr>
         <w:pStyle w:val="CommentText"/>
       </w:pPr>
-      <w:proofErr w:type="spellStart"/>
-      <w:r>
-        <w:t>dc.component</w:t>
-      </w:r>
-      <w:proofErr w:type="spellEnd"/>
-      <w:r>
-        <w:t xml:space="preserve"> + </w:t>
-      </w:r>
-      <w:proofErr w:type="gramStart"/>
-      <w:r>
-        <w:t>sum( cs</w:t>
-      </w:r>
-      <w:proofErr w:type="gramEnd"/>
-      <w:r>
-        <w:t xml:space="preserve"> * sin(</w:t>
-      </w:r>
-      <w:proofErr w:type="spellStart"/>
-      <w:r>
-        <w:t>cf</w:t>
-      </w:r>
-      <w:proofErr w:type="spellEnd"/>
-      <w:r>
-        <w:t>*w*t + cd))</w:t>
+      <w:r>
+        <w:t>dc.component + sum( cs * sin(cf*w*t + cd))</w:t>
       </w:r>
     </w:p>
   </w:comment>

</xml_diff>

<commit_message>
adding extinction data to results
</commit_message>
<xml_diff>
--- a/Write_up/A_investment/Chpt3_full draft_v0.docx
+++ b/Write_up/A_investment/Chpt3_full draft_v0.docx
@@ -609,7 +609,15 @@
         <w:t xml:space="preserve"> to maintain budgets</w:t>
       </w:r>
       <w:r>
-        <w:t xml:space="preserve"> leads to ‘projectification’, whereby control over conservation activities, interventions, and </w:t>
+        <w:t xml:space="preserve"> leads to ‘</w:t>
+      </w:r>
+      <w:proofErr w:type="spellStart"/>
+      <w:r>
+        <w:t>projectification</w:t>
+      </w:r>
+      <w:proofErr w:type="spellEnd"/>
+      <w:r>
+        <w:t xml:space="preserve">’, whereby control over conservation activities, interventions, and </w:t>
       </w:r>
       <w:r>
         <w:t>strategic direction</w:t>
@@ -705,7 +713,15 @@
         <w:t xml:space="preserve"> staff time for the development of applications, and substantial administrative capacity to manage the grant if it is awarded.</w:t>
       </w:r>
       <w:r>
-        <w:t xml:space="preserve"> Such grants are often awarded by international financial institutions (e.g, the World Bank) or international development agencies (e.g., the United States Agency for International Development), and often come with complex rules governing procurement, accounting, reporting, and attribution (e.g., branding).</w:t>
+        <w:t xml:space="preserve"> Such grants are often awarded by international financial institutions (</w:t>
+      </w:r>
+      <w:proofErr w:type="spellStart"/>
+      <w:r>
+        <w:t>e.g</w:t>
+      </w:r>
+      <w:proofErr w:type="spellEnd"/>
+      <w:r>
+        <w:t>, the World Bank) or international development agencies (e.g., the United States Agency for International Development), and often come with complex rules governing procurement, accounting, reporting, and attribution (e.g., branding).</w:t>
       </w:r>
       <w:r>
         <w:t xml:space="preserve"> These requirements often preclude smaller organisations that do not have in-house fundraising teams or large financial</w:t>
@@ -1751,7 +1767,15 @@
         <w:t xml:space="preserve">, reflecting a core budget that increases or decreases via short-term grants, and 5) a management budget that fluctuates randomly and unpredictably with high variation from the starting value, reflecting a highly variable budget that has no core quantity, and is influenced by short-term grants of varying sizes and durations. </w:t>
       </w:r>
       <w:r>
-        <w:t xml:space="preserve">This modelling framework in generalised in such a way as to be of interest to landscape managers and conservationists around the world who are reliant on non-linear and unpredictable funding cycles, and offers theoretical insights into the consequences of the business-as-usual conservation funding mechanisms.  </w:t>
+        <w:t xml:space="preserve">This modelling framework in generalised in such a way as to be of interest to landscape managers and conservationists around the world who are reliant on non-linear and unpredictable funding </w:t>
+      </w:r>
+      <w:proofErr w:type="gramStart"/>
+      <w:r>
+        <w:t>cycles, and</w:t>
+      </w:r>
+      <w:proofErr w:type="gramEnd"/>
+      <w:r>
+        <w:t xml:space="preserve"> offers theoretical insights into the consequences of the business-as-usual conservation funding mechanisms.  </w:t>
       </w:r>
     </w:p>
     <w:p>
@@ -1807,11 +1831,51 @@
         <w:fldChar w:fldCharType="end"/>
       </w:r>
       <w:r>
-        <w:t xml:space="preserve">. The stakeholders are a) the “manager” who represents an appropriate authority, for example a protected area manager or a natural resource manager, and b) the “users” who represent independent actors such as farmers or hunters. Additionally, there is a natural “resource” population, for example animals or trees, that requires management. In each simulation, the manager is attempting to get the resource population as close to a pre-determined value as possible, and the users are trying to maximise their utility on the landscape. Simulations in GMSE are comprised of four submodels that govern the social-ecological system, each of which can be individually parameterised (Figure 1). The submodels are (1) the natural resource model which is used to simulate the biological population within the system. The natural resource model can simulate complex spatially explicit biological populations that have individual traits such as age, and population-level traits such as carrying capacity and related density-dependent mortality. Because individuals within the population have discrete traits there is inherent stochasticity within the population. (2) The observation model represents the observation process, and the associated error, whereby the manager estimates the size of the natural resource population. The manager sets policy based on the estimates rather than the actual population size, thus introducing uncertainty that exists in the real world. The submodel has four methods available which mimic commonly used biological monitoring techniques. (3) the manager model which uses the genetic algorithm (GA, see below) to develop management policies that attempt to reduce deviation of the natural resource population from the target population size. The manager achieves this by dynamically altering the cost of actions for the users thereby increasing or decreasing the ability of the users to act on the </w:t>
+        <w:t xml:space="preserve">. The stakeholders are a) the “manager” who represents an appropriate authority, for example a protected area manager or a natural resource manager, and b) the “users” who represent independent actors such as farmers or hunters. Additionally, there is a natural “resource” population, for example animals or trees, that requires management. In each simulation, the manager is attempting to get the resource population as close to a pre-determined value as possible, and the users are trying to maximise their utility on the landscape. Simulations in GMSE are comprised of four </w:t>
+      </w:r>
+      <w:proofErr w:type="spellStart"/>
+      <w:r>
+        <w:t>submodels</w:t>
+      </w:r>
+      <w:proofErr w:type="spellEnd"/>
+      <w:r>
+        <w:t xml:space="preserve"> that govern the social-ecological system, each of which can be individually parameterised (Figure 1). The </w:t>
+      </w:r>
+      <w:proofErr w:type="spellStart"/>
+      <w:r>
+        <w:t>submodels</w:t>
+      </w:r>
+      <w:proofErr w:type="spellEnd"/>
+      <w:r>
+        <w:t xml:space="preserve"> are (1) the natural resource model which is used to simulate the biological population within the system. The natural resource model can simulate complex spatially explicit biological populations that have individual traits such as age, and population-level traits such as carrying capacity and related density-dependent mortality. Because individuals within the population have discrete traits there is inherent stochasticity within the population. (2) The observation model represents the observation process, and the associated error, whereby the manager estimates the size of the natural resource population. The manager sets policy based on the estimates rather than the actual population size, thus introducing uncertainty that exists in the real world. The </w:t>
+      </w:r>
+      <w:proofErr w:type="spellStart"/>
+      <w:r>
+        <w:t>submodel</w:t>
+      </w:r>
+      <w:proofErr w:type="spellEnd"/>
+      <w:r>
+        <w:t xml:space="preserve"> has four methods available which mimic commonly used biological monitoring techniques. (3) the manager model which uses the genetic algorithm (GA, see below) to develop management policies that attempt to reduce deviation of the natural resource population from the target population size. The manager achieves this by dynamically altering the cost of actions for the users thereby increasing or decreasing the ability of the users to act on the </w:t>
       </w:r>
       <w:r>
         <w:lastRenderedPageBreak/>
-        <w:t xml:space="preserve">resources. (4) The user model, in which after the manager has set the policy, each user calls the GA to develop a strategy for that time step that maximises their utility (e.g., maximises their yield) given the constraints imposed by the manager. Users can choose to act on the natural resources (e.g., cull or scare) which can affect the resource population (e.g., if they choose to cull) or the landscape cell (e.g., if they choose to scare, forcing resources onto another cell). These changes then feed into the natural resource submodel in the next time step. For detailed explanations of the submodels, see Duthie et al (2018) and the documentation for the GMSE R package.  </w:t>
+        <w:t xml:space="preserve">resources. (4) The user model, in which after the manager has set the policy, each user calls the GA to develop a strategy for that time step that maximises their utility (e.g., maximises their yield) given the constraints imposed by the manager. Users can choose to act on the natural resources (e.g., cull or scare) which can affect the resource population (e.g., if they choose to cull) or the landscape cell (e.g., if they choose to scare, forcing resources onto another cell). These changes then feed into the natural resource </w:t>
+      </w:r>
+      <w:proofErr w:type="spellStart"/>
+      <w:r>
+        <w:t>submodel</w:t>
+      </w:r>
+      <w:proofErr w:type="spellEnd"/>
+      <w:r>
+        <w:t xml:space="preserve"> in the next time step. For detailed explanations of the </w:t>
+      </w:r>
+      <w:proofErr w:type="spellStart"/>
+      <w:r>
+        <w:t>submodels</w:t>
+      </w:r>
+      <w:proofErr w:type="spellEnd"/>
+      <w:r>
+        <w:t xml:space="preserve">, see Duthie et al (2018) and the documentation for the GMSE R package.  </w:t>
       </w:r>
     </w:p>
     <w:p>
@@ -1955,7 +2019,27 @@
           <w:sz w:val="20"/>
           <w:szCs w:val="20"/>
         </w:rPr>
-        <w:t>. Conceptual flow diagram showing the four submodels and the genetic algorithm, and how they interact in a single time step in GMSE. Figure taken from Duthie et al., (2018).</w:t>
+        <w:t xml:space="preserve">. Conceptual flow diagram showing the four </w:t>
+      </w:r>
+      <w:proofErr w:type="spellStart"/>
+      <w:r>
+        <w:rPr>
+          <w:b/>
+          <w:bCs/>
+          <w:sz w:val="20"/>
+          <w:szCs w:val="20"/>
+        </w:rPr>
+        <w:t>submodels</w:t>
+      </w:r>
+      <w:proofErr w:type="spellEnd"/>
+      <w:r>
+        <w:rPr>
+          <w:b/>
+          <w:bCs/>
+          <w:sz w:val="20"/>
+          <w:szCs w:val="20"/>
+        </w:rPr>
+        <w:t xml:space="preserve"> and the genetic algorithm, and how they interact in a single time step in GMSE. Figure taken from Duthie et al., (2018).</w:t>
       </w:r>
     </w:p>
     <w:p>
@@ -2025,7 +2109,15 @@
         <w:t>2</w:t>
       </w:r>
       <w:r>
-        <w:t xml:space="preserve">) of land. We assumed the users represented agricultural communities whose primary livelihood is farming. We simulated scenarios over 50 time steps, which we assumed represented 50 years. </w:t>
+        <w:t xml:space="preserve">) of land. We assumed the users represented agricultural communities whose primary livelihood is farming. We simulated scenarios over </w:t>
+      </w:r>
+      <w:proofErr w:type="gramStart"/>
+      <w:r>
+        <w:t>50 time</w:t>
+      </w:r>
+      <w:proofErr w:type="gramEnd"/>
+      <w:r>
+        <w:t xml:space="preserve"> steps, which we assumed represented 50 years. </w:t>
       </w:r>
     </w:p>
     <w:p>
@@ -2062,7 +2154,15 @@
       </w:r>
       <w:r>
         <w:lastRenderedPageBreak/>
-        <w:t>distributed across the landscape, reflecting natural variation. The population dynamics of trees is difficult to capture over a 50-year time period due to slow growth and recruitment relative to animals. Furthermore, we wanted to eliminate any “noise” around the deforestation signal so that the only driver of forest loss was the effect of user actions on the trees. Therefore, despite high flexibility within GMSE for simulating realistic population dynamics, we removed the effects of natural recruitment or natural deaths (density-dependent and density-independent), resulting in a static population (excluding the effects of the users). If trees were present on a landscape cell, they reduced the agricultural yield that could be harvested by the user. Each tree reduced the cell’s yield by 8%, with the cumulative reduction in yield governed by the exponential function:</w:t>
+        <w:t xml:space="preserve">distributed across the landscape, reflecting natural variation. The population dynamics of trees is difficult to capture over a 50-year </w:t>
+      </w:r>
+      <w:proofErr w:type="gramStart"/>
+      <w:r>
+        <w:t>time period</w:t>
+      </w:r>
+      <w:proofErr w:type="gramEnd"/>
+      <w:r>
+        <w:t xml:space="preserve"> due to slow growth and recruitment relative to animals. Furthermore, we wanted to eliminate any “noise” around the deforestation signal so that the only driver of forest loss was the effect of user actions on the trees. Therefore, despite high flexibility within GMSE for simulating realistic population dynamics, we removed the effects of natural recruitment or natural deaths (density-dependent and density-independent), resulting in a static population (excluding the effects of the users). If trees were present on a landscape cell, they reduced the agricultural yield that could be harvested by the user. Each tree reduced the cell’s yield by 8%, with the cumulative reduction in yield governed by the exponential function:</w:t>
       </w:r>
     </w:p>
     <w:p>
@@ -2118,6 +2218,7 @@
       <w:r>
         <w:t xml:space="preserve"> is the yield of the cell when trees are present, </w:t>
       </w:r>
+      <w:proofErr w:type="spellStart"/>
       <w:r>
         <w:rPr>
           <w:i/>
@@ -2125,6 +2226,7 @@
         </w:rPr>
         <w:t>Yr</w:t>
       </w:r>
+      <w:proofErr w:type="spellEnd"/>
       <w:r>
         <w:t xml:space="preserve"> is the % reduction in yield for a single tree, and </w:t>
       </w:r>
@@ -2160,7 +2262,15 @@
         <w:t>Figures S1a to S1d</w:t>
       </w:r>
       <w:r>
-        <w:t xml:space="preserve">), with the final values chosen to deliberately ensure that felling trees would have a much higher positive effect on yield than simply tending crops. This was both to reflect the fact that in the real world expanding agricultural area will generally increase yield more than tending existing agricultural land, and to simulate strong exogenous drivers of deforestation that are found around the world, particularly in the tropics (Ceddia 2019, Davis et al 2015).  </w:t>
+        <w:t>), with the final values chosen to deliberately ensure that felling trees would have a much higher positive effect on yield than simply tending crops. This was both to reflect the fact that in the real world expanding agricultural area will generally increase yield more than tending existing agricultural land, and to simulate strong exogenous drivers of deforestation that are found around the world, particularly in the tropics (</w:t>
+      </w:r>
+      <w:proofErr w:type="spellStart"/>
+      <w:r>
+        <w:t>Ceddia</w:t>
+      </w:r>
+      <w:proofErr w:type="spellEnd"/>
+      <w:r>
+        <w:t xml:space="preserve"> 2019, Davis et al 2015).  </w:t>
       </w:r>
     </w:p>
     <w:p>
@@ -2576,6 +2686,7 @@
         <w:lastRenderedPageBreak/>
         <w:t xml:space="preserve">Where </w:t>
       </w:r>
+      <w:proofErr w:type="spellStart"/>
       <w:r>
         <w:rPr>
           <w:i/>
@@ -2583,9 +2694,11 @@
         </w:rPr>
         <w:t>trj</w:t>
       </w:r>
+      <w:proofErr w:type="spellEnd"/>
       <w:r>
         <w:t xml:space="preserve"> is the trajectory of the random complex wave, </w:t>
       </w:r>
+      <w:proofErr w:type="spellStart"/>
       <w:r>
         <w:rPr>
           <w:i/>
@@ -2593,6 +2706,7 @@
         </w:rPr>
         <w:t>acs</w:t>
       </w:r>
+      <w:proofErr w:type="spellEnd"/>
       <w:r>
         <w:t xml:space="preserve"> is the additive constant signal, </w:t>
       </w:r>
@@ -2606,6 +2720,7 @@
       <w:r>
         <w:t xml:space="preserve"> is the component strength, </w:t>
       </w:r>
+      <w:proofErr w:type="spellStart"/>
       <w:r>
         <w:rPr>
           <w:i/>
@@ -2613,6 +2728,7 @@
         </w:rPr>
         <w:t>cf</w:t>
       </w:r>
+      <w:proofErr w:type="spellEnd"/>
       <w:r>
         <w:t xml:space="preserve"> is the component frequency, </w:t>
       </w:r>
@@ -2776,7 +2892,15 @@
     </w:p>
     <w:p>
       <w:r>
-        <w:t>Manager budgets in Scenario 1 had a constant value which summed to 25,000 over the 50 time steps, and for scenarios 2 to 5 we standardised the manager budgets to 25,000, using:</w:t>
+        <w:t xml:space="preserve">Manager budgets in Scenario 1 had a constant value which summed to 25,000 over the </w:t>
+      </w:r>
+      <w:proofErr w:type="gramStart"/>
+      <w:r>
+        <w:t>50 time</w:t>
+      </w:r>
+      <w:proofErr w:type="gramEnd"/>
+      <w:r>
+        <w:t xml:space="preserve"> steps, and for scenarios 2 to 5 we standardised the manager budgets to 25,000, using:</w:t>
       </w:r>
     </w:p>
     <w:p>
@@ -2993,6 +3117,7 @@
         </w:rPr>
         <w:t xml:space="preserve">Where </w:t>
       </w:r>
+      <w:proofErr w:type="spellStart"/>
       <w:r>
         <w:rPr>
           <w:rFonts w:eastAsiaTheme="minorEastAsia"/>
@@ -3001,6 +3126,7 @@
         </w:rPr>
         <w:t>nUA</w:t>
       </w:r>
+      <w:proofErr w:type="spellEnd"/>
       <w:r>
         <w:rPr>
           <w:rFonts w:eastAsiaTheme="minorEastAsia"/>
@@ -4575,7 +4701,15 @@
     </w:p>
     <w:p>
       <w:r>
-        <w:t xml:space="preserve">The simulation parameter settings ensured that communities would try and fell trees, thus increasing their yield, if it was possible to do so given the policy set by the manager. The values and positive slope of the community resources ensured that communities had sufficient power to clear the majority of the forest by the end of the 50 time steps in all scenarios (Table 2). These extreme parameter settings resulted in clear differences in the deforestation trajectories between the scenarios (Figures 3 and 4). </w:t>
+        <w:t xml:space="preserve">The simulation parameter settings ensured that communities would try and fell trees, thus increasing their yield, if it was possible to do so given the policy set by the manager. The values and positive slope of the community resources ensured that communities had sufficient power to clear the majority of the forest by the end of the </w:t>
+      </w:r>
+      <w:proofErr w:type="gramStart"/>
+      <w:r>
+        <w:t>50 time</w:t>
+      </w:r>
+      <w:proofErr w:type="gramEnd"/>
+      <w:r>
+        <w:t xml:space="preserve"> steps in all scenarios (Table 2). These extreme parameter settings resulted in clear differences in the deforestation trajectories between the scenarios (Figures 3 and 4). </w:t>
       </w:r>
     </w:p>
     <w:p>
@@ -4595,40 +4729,31 @@
     </w:p>
     <w:p>
       <w:r>
-        <w:t xml:space="preserve">Out of the three primary funding models, scenario 1 was the most effective at minimising deforestation over the 50 time steps (Figure 3). In all time steps, excluding time steps 4 to 9, scenario 1 retained the highest number of trees. This is despite having a felling count that increased linearly throughout the simulation (Figure 5). The increasing felling count in scenario 1 resulted in the loss of trees accelerating over time (Figure 3). Conversely, scenario 2 had a decelerating felling count over time (Figure 5) as the manager budget increased, resulting in a deforestation rate that slowed over time (Figure 3). Nevertheless, the low starting manager budget values for scenario 2, which were lower than scenario 1 for the first half of the simulation period, resulted in higher </w:t>
+        <w:t xml:space="preserve">Out of the three primary funding models, scenario 1 was the most effective at minimising deforestation over the </w:t>
+      </w:r>
+      <w:proofErr w:type="gramStart"/>
+      <w:r>
+        <w:t>50 time</w:t>
+      </w:r>
+      <w:proofErr w:type="gramEnd"/>
+      <w:r>
+        <w:t xml:space="preserve"> steps (Figure 3). In all time steps, excluding time steps 4 to 9, scenario 1 retained the highest number of trees. This is despite having a felling count that increased linearly throughout the simulation (Figure 5). The increasing felling count in scenario 1 resulted in the loss of trees accelerating over time (Figure 3). Conversely, scenario 2 had a decelerating felling count over time (Figure 5) as the manager budget increased, resulting in a deforestation rate that slowed over time (Figure 3). Nevertheless, the low starting manager budget values for scenario 2, which were lower than scenario 1 for the first half of the simulation period, resulted in higher </w:t>
       </w:r>
       <w:r>
         <w:lastRenderedPageBreak/>
-        <w:t>deforestation overall (Figure 3). Scenario 2 performed worse than all other scenarios (including scenarios 4 and 5) for the first half of the simulation period (</w:t>
-      </w:r>
-      <w:commentRangeStart w:id="4"/>
-      <w:r>
-        <w:rPr>
-          <w:highlight w:val="yellow"/>
-        </w:rPr>
-        <w:t>Figure</w:t>
-      </w:r>
-      <w:commentRangeEnd w:id="4"/>
-      <w:r>
-        <w:rPr>
-          <w:rStyle w:val="CommentReference"/>
-        </w:rPr>
-        <w:commentReference w:id="4"/>
-      </w:r>
-      <w:r>
-        <w:rPr>
-          <w:highlight w:val="yellow"/>
-        </w:rPr>
-        <w:t xml:space="preserve"> sx</w:t>
+        <w:t xml:space="preserve">deforestation overall (Figure 3). Scenario 2 performed worse than all other scenarios (including scenarios 4 and 5) for the first half of the simulation period </w:t>
+      </w:r>
+      <w:r>
+        <w:t xml:space="preserve">(Figure </w:t>
+      </w:r>
+      <w:r>
+        <w:t>S3a</w:t>
       </w:r>
       <w:r>
         <w:t xml:space="preserve">), highlighting the effects of chronic underfunding. The fluctuations in the manager budget in scenario 3 is reflected in both the rate of deforestation (Figure 3) and the felling count (Figure 5). During periods of high manager budget, the felling count and deforestation rate decreases, and during periods of low manager budget, the felling count and deforestation rate increase. Despite the peaks in manager budget in scenario 3 regularly reaching values much higher than the manager budget in scenario 1, this funding model had the worst outcome in terms of forest loss than scenarios 1 and 2 (Figure 3) and resulted complete loss of forest cover (extinction) in </w:t>
       </w:r>
       <w:r>
-        <w:rPr>
-          <w:highlight w:val="yellow"/>
-        </w:rPr>
-        <w:t>xx</w:t>
+        <w:t>93% of</w:t>
       </w:r>
       <w:r>
         <w:t xml:space="preserve"> simulations (Table 2). This can be explained by the felling count which shows that during periods of very low manager budget, the number of trees lost is between two and three times greater than any point in scenarios 1 and 2 (Figure 5). </w:t>
@@ -4651,30 +4776,19 @@
     </w:p>
     <w:p>
       <w:r>
-        <w:t>Scenarios 4 and 5 showed the potential effects of unpredictable and uncertain funding models on forest loss. Scenario 4 had less variation in manager budgets than scenario 5, and the simulations were much more likely to retain more forest cover than scenario 5 (Figure 4) across the 100 simulations. Interestingly, deforestation rates for scenario 4 were very similar to those of scenario 1, and scenario 4 outperformed scenarios 2 and 3 in most cases (</w:t>
-      </w:r>
-      <w:commentRangeStart w:id="5"/>
-      <w:r>
-        <w:rPr>
-          <w:highlight w:val="yellow"/>
-        </w:rPr>
-        <w:t>Figure Sx</w:t>
-      </w:r>
-      <w:commentRangeEnd w:id="5"/>
-      <w:r>
-        <w:rPr>
-          <w:rStyle w:val="CommentReference"/>
-        </w:rPr>
-        <w:commentReference w:id="5"/>
-      </w:r>
-      <w:r>
-        <w:t xml:space="preserve">). This suggests that unpredictable variation in manager budgets is not necessarily catastrophic, provided fluctuations are small and that some level of core funding means that manager budgets do not drop too low (Figure 2). Scenario 5 showed that large uncertainty and variability in manager budget could have very serious negative effects on forest cover over time (Figure 4). Despite many of the scenario 5 replicates having very high peaks in manager budgets (Figure 2), most simulations resulted in a worse outcome than scenario 4 in terms of forest cover. Of the 100 simulations, extinction occurred </w:t>
-      </w:r>
-      <w:r>
-        <w:rPr>
-          <w:highlight w:val="yellow"/>
-        </w:rPr>
-        <w:t>xx</w:t>
+        <w:t xml:space="preserve">Scenarios 4 and 5 showed the potential effects of unpredictable and uncertain funding models on forest loss. Scenario 4 had less variation in manager budgets than scenario 5, and the simulations were much more likely to retain more forest cover than scenario 5 (Figure 4) across the 100 simulations. Interestingly, deforestation rates for scenario 4 were very similar to those of scenario 1, and scenario 4 outperformed scenarios 2 and 3 in most </w:t>
+      </w:r>
+      <w:r>
+        <w:t>cases (Figure S</w:t>
+      </w:r>
+      <w:r>
+        <w:t>3a</w:t>
+      </w:r>
+      <w:r>
+        <w:t xml:space="preserve">. This suggests that unpredictable variation in manager budgets is not necessarily catastrophic, provided fluctuations are small and that some level of core funding means that manager budgets do not drop too low (Figure 2). Scenario 5 showed that large uncertainty and variability in manager budget could have very serious negative effects on forest cover over time (Figure 4). Despite many of the scenario 5 replicates having very high peaks in manager budgets (Figure 2), most simulations resulted in a worse outcome than scenario 4 in terms of forest cover. Of the 100 simulations, extinction occurred </w:t>
+      </w:r>
+      <w:r>
+        <w:t>25</w:t>
       </w:r>
       <w:r>
         <w:t xml:space="preserve"> times in scenario 5 (Table 2). As with scenario 3, the driver of forest loss can be seen in the felling counts for scenario 5, which reach extremely high levels during periods of low manager budget (Figure 5).    </w:t>
@@ -4937,7 +5051,7 @@
           <w:szCs w:val="20"/>
         </w:rPr>
       </w:pPr>
-      <w:commentRangeStart w:id="6"/>
+      <w:commentRangeStart w:id="4"/>
       <w:r>
         <w:rPr>
           <w:b/>
@@ -4948,7 +5062,7 @@
         </w:rPr>
         <w:t xml:space="preserve">Figure 5. </w:t>
       </w:r>
-      <w:commentRangeEnd w:id="6"/>
+      <w:commentRangeEnd w:id="4"/>
       <w:r>
         <w:rPr>
           <w:rStyle w:val="CommentReference"/>
@@ -4957,7 +5071,7 @@
           <w:sz w:val="20"/>
           <w:szCs w:val="20"/>
         </w:rPr>
-        <w:commentReference w:id="6"/>
+        <w:commentReference w:id="4"/>
       </w:r>
       <w:r>
         <w:rPr>
@@ -5088,13 +5202,81 @@
           <w:sz w:val="20"/>
           <w:szCs w:val="20"/>
         </w:rPr>
-        <w:t>Table 2. The number of trees remaining at time step 50, and the number of extinctions, for each of the five scenarios.</w:t>
+        <w:t xml:space="preserve">Table 2. </w:t>
+      </w:r>
+      <w:r>
+        <w:rPr>
+          <w:b/>
+          <w:bCs/>
+          <w:noProof/>
+          <w:sz w:val="20"/>
+          <w:szCs w:val="20"/>
+        </w:rPr>
+        <w:t>Summary of the</w:t>
+      </w:r>
+      <w:r>
+        <w:rPr>
+          <w:b/>
+          <w:bCs/>
+          <w:noProof/>
+          <w:sz w:val="20"/>
+          <w:szCs w:val="20"/>
+        </w:rPr>
+        <w:t xml:space="preserve"> number of trees remaining at time step 50</w:t>
+      </w:r>
+      <w:r>
+        <w:rPr>
+          <w:b/>
+          <w:bCs/>
+          <w:noProof/>
+          <w:sz w:val="20"/>
+          <w:szCs w:val="20"/>
+        </w:rPr>
+        <w:t xml:space="preserve"> (2.5, 50, 97.5 percentiles)</w:t>
+      </w:r>
+      <w:r>
+        <w:rPr>
+          <w:b/>
+          <w:bCs/>
+          <w:noProof/>
+          <w:sz w:val="20"/>
+          <w:szCs w:val="20"/>
+        </w:rPr>
+        <w:t>, and the number of extinctions</w:t>
+      </w:r>
+      <w:r>
+        <w:rPr>
+          <w:b/>
+          <w:bCs/>
+          <w:noProof/>
+          <w:sz w:val="20"/>
+          <w:szCs w:val="20"/>
+        </w:rPr>
+        <w:t>, from the 100 replicates</w:t>
+      </w:r>
+      <w:r>
+        <w:rPr>
+          <w:b/>
+          <w:bCs/>
+          <w:noProof/>
+          <w:sz w:val="20"/>
+          <w:szCs w:val="20"/>
+        </w:rPr>
+        <w:t xml:space="preserve"> for each of the five scenarios.</w:t>
       </w:r>
     </w:p>
     <w:tbl>
       <w:tblPr>
         <w:tblStyle w:val="TableGrid"/>
         <w:tblW w:w="0" w:type="auto"/>
+        <w:tblBorders>
+          <w:top w:val="none" w:sz="0" w:space="0" w:color="auto"/>
+          <w:left w:val="none" w:sz="0" w:space="0" w:color="auto"/>
+          <w:bottom w:val="none" w:sz="0" w:space="0" w:color="auto"/>
+          <w:right w:val="none" w:sz="0" w:space="0" w:color="auto"/>
+          <w:insideH w:val="none" w:sz="0" w:space="0" w:color="auto"/>
+          <w:insideV w:val="none" w:sz="0" w:space="0" w:color="auto"/>
+        </w:tblBorders>
         <w:tblLook w:val="04A0" w:firstRow="1" w:lastRow="0" w:firstColumn="1" w:lastColumn="0" w:noHBand="0" w:noVBand="1"/>
       </w:tblPr>
       <w:tblGrid>
@@ -5109,6 +5291,9 @@
           <w:tcPr>
             <w:tcW w:w="1413" w:type="dxa"/>
             <w:vMerge w:val="restart"/>
+            <w:tcBorders>
+              <w:top w:val="single" w:sz="12" w:space="0" w:color="auto"/>
+            </w:tcBorders>
             <w:vAlign w:val="center"/>
           </w:tcPr>
           <w:p>
@@ -5124,6 +5309,10 @@
           <w:tcPr>
             <w:tcW w:w="5103" w:type="dxa"/>
             <w:gridSpan w:val="3"/>
+            <w:tcBorders>
+              <w:top w:val="single" w:sz="12" w:space="0" w:color="auto"/>
+              <w:bottom w:val="single" w:sz="6" w:space="0" w:color="auto"/>
+            </w:tcBorders>
             <w:vAlign w:val="center"/>
           </w:tcPr>
           <w:p>
@@ -5131,7 +5320,15 @@
               <w:jc w:val="center"/>
             </w:pPr>
             <w:r>
-              <w:t>Trees remaining after 50 time steps</w:t>
+              <w:t xml:space="preserve">Trees remaining after </w:t>
+            </w:r>
+            <w:proofErr w:type="gramStart"/>
+            <w:r>
+              <w:t>50 time</w:t>
+            </w:r>
+            <w:proofErr w:type="gramEnd"/>
+            <w:r>
+              <w:t xml:space="preserve"> steps</w:t>
             </w:r>
           </w:p>
         </w:tc>
@@ -5139,6 +5336,9 @@
           <w:tcPr>
             <w:tcW w:w="2268" w:type="dxa"/>
             <w:vMerge w:val="restart"/>
+            <w:tcBorders>
+              <w:top w:val="single" w:sz="12" w:space="0" w:color="auto"/>
+            </w:tcBorders>
             <w:vAlign w:val="center"/>
           </w:tcPr>
           <w:p>
@@ -5156,12 +5356,187 @@
           <w:tcPr>
             <w:tcW w:w="1413" w:type="dxa"/>
             <w:vMerge/>
+            <w:tcBorders>
+              <w:bottom w:val="single" w:sz="12" w:space="0" w:color="auto"/>
+            </w:tcBorders>
             <w:vAlign w:val="center"/>
           </w:tcPr>
           <w:p>
             <w:pPr>
               <w:jc w:val="center"/>
             </w:pPr>
+          </w:p>
+        </w:tc>
+        <w:tc>
+          <w:tcPr>
+            <w:tcW w:w="1276" w:type="dxa"/>
+            <w:tcBorders>
+              <w:top w:val="single" w:sz="6" w:space="0" w:color="auto"/>
+              <w:bottom w:val="single" w:sz="12" w:space="0" w:color="auto"/>
+            </w:tcBorders>
+            <w:vAlign w:val="center"/>
+          </w:tcPr>
+          <w:p>
+            <w:pPr>
+              <w:jc w:val="center"/>
+            </w:pPr>
+            <w:r>
+              <w:t>Mean</w:t>
+            </w:r>
+          </w:p>
+        </w:tc>
+        <w:tc>
+          <w:tcPr>
+            <w:tcW w:w="1842" w:type="dxa"/>
+            <w:tcBorders>
+              <w:top w:val="single" w:sz="6" w:space="0" w:color="auto"/>
+              <w:bottom w:val="single" w:sz="12" w:space="0" w:color="auto"/>
+            </w:tcBorders>
+            <w:vAlign w:val="center"/>
+          </w:tcPr>
+          <w:p>
+            <w:pPr>
+              <w:jc w:val="center"/>
+            </w:pPr>
+            <w:r>
+              <w:t>2.5 percentile</w:t>
+            </w:r>
+          </w:p>
+        </w:tc>
+        <w:tc>
+          <w:tcPr>
+            <w:tcW w:w="1985" w:type="dxa"/>
+            <w:tcBorders>
+              <w:top w:val="single" w:sz="6" w:space="0" w:color="auto"/>
+              <w:bottom w:val="single" w:sz="12" w:space="0" w:color="auto"/>
+            </w:tcBorders>
+            <w:vAlign w:val="center"/>
+          </w:tcPr>
+          <w:p>
+            <w:pPr>
+              <w:jc w:val="center"/>
+            </w:pPr>
+            <w:r>
+              <w:t>97.5 percentile</w:t>
+            </w:r>
+          </w:p>
+        </w:tc>
+        <w:tc>
+          <w:tcPr>
+            <w:tcW w:w="2268" w:type="dxa"/>
+            <w:vMerge/>
+            <w:tcBorders>
+              <w:bottom w:val="single" w:sz="12" w:space="0" w:color="auto"/>
+            </w:tcBorders>
+            <w:vAlign w:val="center"/>
+          </w:tcPr>
+          <w:p>
+            <w:pPr>
+              <w:jc w:val="center"/>
+            </w:pPr>
+          </w:p>
+        </w:tc>
+      </w:tr>
+      <w:tr>
+        <w:tc>
+          <w:tcPr>
+            <w:tcW w:w="1413" w:type="dxa"/>
+            <w:tcBorders>
+              <w:top w:val="single" w:sz="12" w:space="0" w:color="auto"/>
+            </w:tcBorders>
+            <w:vAlign w:val="center"/>
+          </w:tcPr>
+          <w:p>
+            <w:pPr>
+              <w:jc w:val="center"/>
+            </w:pPr>
+            <w:r>
+              <w:t>1</w:t>
+            </w:r>
+          </w:p>
+        </w:tc>
+        <w:tc>
+          <w:tcPr>
+            <w:tcW w:w="1276" w:type="dxa"/>
+            <w:tcBorders>
+              <w:top w:val="single" w:sz="12" w:space="0" w:color="auto"/>
+            </w:tcBorders>
+            <w:vAlign w:val="center"/>
+          </w:tcPr>
+          <w:p>
+            <w:pPr>
+              <w:jc w:val="center"/>
+            </w:pPr>
+            <w:r>
+              <w:t>5857</w:t>
+            </w:r>
+          </w:p>
+        </w:tc>
+        <w:tc>
+          <w:tcPr>
+            <w:tcW w:w="1842" w:type="dxa"/>
+            <w:tcBorders>
+              <w:top w:val="single" w:sz="12" w:space="0" w:color="auto"/>
+            </w:tcBorders>
+            <w:vAlign w:val="center"/>
+          </w:tcPr>
+          <w:p>
+            <w:pPr>
+              <w:jc w:val="center"/>
+            </w:pPr>
+            <w:r>
+              <w:t>4660</w:t>
+            </w:r>
+          </w:p>
+        </w:tc>
+        <w:tc>
+          <w:tcPr>
+            <w:tcW w:w="1985" w:type="dxa"/>
+            <w:tcBorders>
+              <w:top w:val="single" w:sz="12" w:space="0" w:color="auto"/>
+            </w:tcBorders>
+            <w:vAlign w:val="center"/>
+          </w:tcPr>
+          <w:p>
+            <w:pPr>
+              <w:jc w:val="center"/>
+            </w:pPr>
+            <w:r>
+              <w:t>6412</w:t>
+            </w:r>
+          </w:p>
+        </w:tc>
+        <w:tc>
+          <w:tcPr>
+            <w:tcW w:w="2268" w:type="dxa"/>
+            <w:tcBorders>
+              <w:top w:val="single" w:sz="12" w:space="0" w:color="auto"/>
+            </w:tcBorders>
+            <w:vAlign w:val="center"/>
+          </w:tcPr>
+          <w:p>
+            <w:pPr>
+              <w:jc w:val="center"/>
+            </w:pPr>
+            <w:r>
+              <w:t>0</w:t>
+            </w:r>
+          </w:p>
+        </w:tc>
+      </w:tr>
+      <w:tr>
+        <w:tc>
+          <w:tcPr>
+            <w:tcW w:w="1413" w:type="dxa"/>
+            <w:vAlign w:val="center"/>
+          </w:tcPr>
+          <w:p>
+            <w:pPr>
+              <w:jc w:val="center"/>
+            </w:pPr>
+            <w:r>
+              <w:t>2</w:t>
+            </w:r>
           </w:p>
         </w:tc>
         <w:tc>
@@ -5174,7 +5549,7 @@
               <w:jc w:val="center"/>
             </w:pPr>
             <w:r>
-              <w:t>Mean</w:t>
+              <w:t>715</w:t>
             </w:r>
           </w:p>
         </w:tc>
@@ -5188,7 +5563,7 @@
               <w:jc w:val="center"/>
             </w:pPr>
             <w:r>
-              <w:t>2.5 percentile</w:t>
+              <w:t>281</w:t>
             </w:r>
           </w:p>
         </w:tc>
@@ -5202,20 +5577,22 @@
               <w:jc w:val="center"/>
             </w:pPr>
             <w:r>
-              <w:t>97.5 percentile</w:t>
+              <w:t>1202</w:t>
             </w:r>
           </w:p>
         </w:tc>
         <w:tc>
           <w:tcPr>
             <w:tcW w:w="2268" w:type="dxa"/>
-            <w:vMerge/>
             <w:vAlign w:val="center"/>
           </w:tcPr>
           <w:p>
             <w:pPr>
               <w:jc w:val="center"/>
             </w:pPr>
+            <w:r>
+              <w:t>0</w:t>
+            </w:r>
           </w:p>
         </w:tc>
       </w:tr>
@@ -5223,114 +5600,193 @@
         <w:tc>
           <w:tcPr>
             <w:tcW w:w="1413" w:type="dxa"/>
-          </w:tcPr>
-          <w:p>
-            <w:r>
-              <w:t>1</w:t>
+            <w:vAlign w:val="center"/>
+          </w:tcPr>
+          <w:p>
+            <w:pPr>
+              <w:jc w:val="center"/>
+            </w:pPr>
+            <w:r>
+              <w:t>3</w:t>
             </w:r>
           </w:p>
         </w:tc>
         <w:tc>
           <w:tcPr>
             <w:tcW w:w="1276" w:type="dxa"/>
-          </w:tcPr>
-          <w:p>
-            <w:r>
-              <w:t>5857</w:t>
+            <w:vAlign w:val="center"/>
+          </w:tcPr>
+          <w:p>
+            <w:pPr>
+              <w:jc w:val="center"/>
+            </w:pPr>
+            <w:r>
+              <w:t>0</w:t>
             </w:r>
           </w:p>
         </w:tc>
         <w:tc>
           <w:tcPr>
             <w:tcW w:w="1842" w:type="dxa"/>
-          </w:tcPr>
-          <w:p>
-            <w:r>
-              <w:t>4660</w:t>
+            <w:vAlign w:val="center"/>
+          </w:tcPr>
+          <w:p>
+            <w:pPr>
+              <w:jc w:val="center"/>
+            </w:pPr>
+            <w:r>
+              <w:t>0</w:t>
             </w:r>
           </w:p>
         </w:tc>
         <w:tc>
           <w:tcPr>
             <w:tcW w:w="1985" w:type="dxa"/>
-          </w:tcPr>
-          <w:p>
-            <w:r>
-              <w:t>6412</w:t>
+            <w:vAlign w:val="center"/>
+          </w:tcPr>
+          <w:p>
+            <w:pPr>
+              <w:jc w:val="center"/>
+            </w:pPr>
+            <w:r>
+              <w:t>0</w:t>
             </w:r>
           </w:p>
         </w:tc>
         <w:tc>
           <w:tcPr>
             <w:tcW w:w="2268" w:type="dxa"/>
-          </w:tcPr>
-          <w:p/>
+            <w:vAlign w:val="center"/>
+          </w:tcPr>
+          <w:p>
+            <w:pPr>
+              <w:jc w:val="center"/>
+            </w:pPr>
+            <w:r>
+              <w:t>93</w:t>
+            </w:r>
+          </w:p>
         </w:tc>
       </w:tr>
       <w:tr>
         <w:tc>
           <w:tcPr>
             <w:tcW w:w="1413" w:type="dxa"/>
-          </w:tcPr>
-          <w:p>
-            <w:r>
-              <w:t>2</w:t>
+            <w:vAlign w:val="center"/>
+          </w:tcPr>
+          <w:p>
+            <w:pPr>
+              <w:jc w:val="center"/>
+            </w:pPr>
+            <w:r>
+              <w:t>4</w:t>
             </w:r>
           </w:p>
         </w:tc>
         <w:tc>
           <w:tcPr>
             <w:tcW w:w="1276" w:type="dxa"/>
-          </w:tcPr>
-          <w:p>
-            <w:r>
-              <w:t>715</w:t>
+            <w:vAlign w:val="center"/>
+          </w:tcPr>
+          <w:p>
+            <w:pPr>
+              <w:jc w:val="center"/>
+            </w:pPr>
+            <w:r>
+              <w:t>2823</w:t>
             </w:r>
           </w:p>
         </w:tc>
         <w:tc>
           <w:tcPr>
             <w:tcW w:w="1842" w:type="dxa"/>
-          </w:tcPr>
-          <w:p>
-            <w:r>
-              <w:t>281</w:t>
+            <w:vAlign w:val="center"/>
+          </w:tcPr>
+          <w:p>
+            <w:pPr>
+              <w:jc w:val="center"/>
+            </w:pPr>
+            <w:r>
+              <w:t>545</w:t>
             </w:r>
           </w:p>
         </w:tc>
         <w:tc>
           <w:tcPr>
             <w:tcW w:w="1985" w:type="dxa"/>
-          </w:tcPr>
-          <w:p>
-            <w:r>
-              <w:t>1202</w:t>
+            <w:vAlign w:val="center"/>
+          </w:tcPr>
+          <w:p>
+            <w:pPr>
+              <w:jc w:val="center"/>
+            </w:pPr>
+            <w:r>
+              <w:t>5152</w:t>
             </w:r>
           </w:p>
         </w:tc>
         <w:tc>
           <w:tcPr>
             <w:tcW w:w="2268" w:type="dxa"/>
-          </w:tcPr>
-          <w:p/>
+            <w:vAlign w:val="center"/>
+          </w:tcPr>
+          <w:p>
+            <w:pPr>
+              <w:jc w:val="center"/>
+            </w:pPr>
+            <w:r>
+              <w:t>1</w:t>
+            </w:r>
+          </w:p>
         </w:tc>
       </w:tr>
       <w:tr>
         <w:tc>
           <w:tcPr>
             <w:tcW w:w="1413" w:type="dxa"/>
-          </w:tcPr>
-          <w:p>
-            <w:r>
-              <w:t>3</w:t>
+            <w:tcBorders>
+              <w:bottom w:val="single" w:sz="12" w:space="0" w:color="auto"/>
+            </w:tcBorders>
+            <w:vAlign w:val="center"/>
+          </w:tcPr>
+          <w:p>
+            <w:pPr>
+              <w:jc w:val="center"/>
+            </w:pPr>
+            <w:r>
+              <w:t>5</w:t>
             </w:r>
           </w:p>
         </w:tc>
         <w:tc>
           <w:tcPr>
             <w:tcW w:w="1276" w:type="dxa"/>
-          </w:tcPr>
-          <w:p>
+            <w:tcBorders>
+              <w:bottom w:val="single" w:sz="12" w:space="0" w:color="auto"/>
+            </w:tcBorders>
+            <w:vAlign w:val="center"/>
+          </w:tcPr>
+          <w:p>
+            <w:pPr>
+              <w:jc w:val="center"/>
+            </w:pPr>
+            <w:r>
+              <w:t>8</w:t>
+            </w:r>
+          </w:p>
+        </w:tc>
+        <w:tc>
+          <w:tcPr>
+            <w:tcW w:w="1842" w:type="dxa"/>
+            <w:tcBorders>
+              <w:bottom w:val="single" w:sz="12" w:space="0" w:color="auto"/>
+            </w:tcBorders>
+            <w:vAlign w:val="center"/>
+          </w:tcPr>
+          <w:p>
+            <w:pPr>
+              <w:jc w:val="center"/>
+            </w:pPr>
             <w:r>
               <w:t>0</w:t>
             </w:r>
@@ -5338,125 +5794,37 @@
         </w:tc>
         <w:tc>
           <w:tcPr>
-            <w:tcW w:w="1842" w:type="dxa"/>
-          </w:tcPr>
-          <w:p>
-            <w:r>
-              <w:t>0</w:t>
-            </w:r>
-          </w:p>
-        </w:tc>
-        <w:tc>
-          <w:tcPr>
             <w:tcW w:w="1985" w:type="dxa"/>
-          </w:tcPr>
-          <w:p>
-            <w:r>
-              <w:t>0</w:t>
+            <w:tcBorders>
+              <w:bottom w:val="single" w:sz="12" w:space="0" w:color="auto"/>
+            </w:tcBorders>
+            <w:vAlign w:val="center"/>
+          </w:tcPr>
+          <w:p>
+            <w:pPr>
+              <w:jc w:val="center"/>
+            </w:pPr>
+            <w:r>
+              <w:t>4159</w:t>
             </w:r>
           </w:p>
         </w:tc>
         <w:tc>
           <w:tcPr>
             <w:tcW w:w="2268" w:type="dxa"/>
-          </w:tcPr>
-          <w:p/>
-        </w:tc>
-      </w:tr>
-      <w:tr>
-        <w:tc>
-          <w:tcPr>
-            <w:tcW w:w="1413" w:type="dxa"/>
-          </w:tcPr>
-          <w:p>
-            <w:r>
-              <w:t>4</w:t>
-            </w:r>
-          </w:p>
-        </w:tc>
-        <w:tc>
-          <w:tcPr>
-            <w:tcW w:w="1276" w:type="dxa"/>
-          </w:tcPr>
-          <w:p>
-            <w:r>
-              <w:t>2823</w:t>
-            </w:r>
-          </w:p>
-        </w:tc>
-        <w:tc>
-          <w:tcPr>
-            <w:tcW w:w="1842" w:type="dxa"/>
-          </w:tcPr>
-          <w:p>
-            <w:r>
-              <w:t>545</w:t>
-            </w:r>
-          </w:p>
-        </w:tc>
-        <w:tc>
-          <w:tcPr>
-            <w:tcW w:w="1985" w:type="dxa"/>
-          </w:tcPr>
-          <w:p>
-            <w:r>
-              <w:t>5152</w:t>
-            </w:r>
-          </w:p>
-        </w:tc>
-        <w:tc>
-          <w:tcPr>
-            <w:tcW w:w="2268" w:type="dxa"/>
-          </w:tcPr>
-          <w:p/>
-        </w:tc>
-      </w:tr>
-      <w:tr>
-        <w:tc>
-          <w:tcPr>
-            <w:tcW w:w="1413" w:type="dxa"/>
-          </w:tcPr>
-          <w:p>
-            <w:r>
-              <w:t>5</w:t>
-            </w:r>
-          </w:p>
-        </w:tc>
-        <w:tc>
-          <w:tcPr>
-            <w:tcW w:w="1276" w:type="dxa"/>
-          </w:tcPr>
-          <w:p>
-            <w:r>
-              <w:t>8</w:t>
-            </w:r>
-          </w:p>
-        </w:tc>
-        <w:tc>
-          <w:tcPr>
-            <w:tcW w:w="1842" w:type="dxa"/>
-          </w:tcPr>
-          <w:p>
-            <w:r>
-              <w:t>0</w:t>
-            </w:r>
-          </w:p>
-        </w:tc>
-        <w:tc>
-          <w:tcPr>
-            <w:tcW w:w="1985" w:type="dxa"/>
-          </w:tcPr>
-          <w:p>
-            <w:r>
-              <w:t>4159</w:t>
-            </w:r>
-          </w:p>
-        </w:tc>
-        <w:tc>
-          <w:tcPr>
-            <w:tcW w:w="2268" w:type="dxa"/>
-          </w:tcPr>
-          <w:p/>
+            <w:tcBorders>
+              <w:bottom w:val="single" w:sz="12" w:space="0" w:color="auto"/>
+            </w:tcBorders>
+            <w:vAlign w:val="center"/>
+          </w:tcPr>
+          <w:p>
+            <w:pPr>
+              <w:jc w:val="center"/>
+            </w:pPr>
+            <w:r>
+              <w:t>25</w:t>
+            </w:r>
+          </w:p>
         </w:tc>
       </w:tr>
     </w:tbl>
@@ -5527,7 +5895,15 @@
     </w:p>
     <w:p>
       <w:r>
-        <w:t>Our results have demonstrated that in a situation where human pressure on a landscape is increasing over time, and assuming managers across all scenarios have access to the same total budget, the most effective funding strategy for a conservation manager is a stable, predictable budget. A constant budget is preferable to an increasing budget that starts too low, even when that budget increases beyond the value of the stable budget halfway through the study period. If a manager’s budget is too low at the start of the study period, initial forest loss is very high. The manager is able to reduce the rate of forest loss as their budget increases over time, but they are not able to make sufficient gains over 50 years to render the strategy better than a stable budget. Likewise, a fluctuating manager budget that reflects predictable grant cycles performs worse over 50 years than a stable budget. During periods of high budget, managers can develop effective policies that reduce forest loss. However, these periods are not sufficiently long, and budgets not sufficiently high, to offset the damage that is done during periods of low funding. Furthermore, the rate of forest loss during periods of low funding increases over time, as community resources increase. If the manager was focussed on the conservation of a wildlife population that exhibited reproduction and thus population growth, the periods of high budget, and therefore more effective protective policies, may be sufficient to maintain a healthy population as there would be periods of recovery. However, we assumed that the loss of primary forest could not be effectively reversed within a period of 50 years (</w:t>
+        <w:t xml:space="preserve">Our results have demonstrated that in a situation where human pressure on a landscape is increasing over time, and assuming managers across all scenarios have access to the same total budget, the most effective funding strategy for a conservation manager is a stable, predictable budget. A constant budget is preferable to an increasing budget that starts too low, even when that budget increases beyond the value of the stable budget halfway through the study period. If a manager’s budget is too low at the start of the study period, initial forest loss is very high. The manager </w:t>
+      </w:r>
+      <w:proofErr w:type="gramStart"/>
+      <w:r>
+        <w:t>is able to</w:t>
+      </w:r>
+      <w:proofErr w:type="gramEnd"/>
+      <w:r>
+        <w:t xml:space="preserve"> reduce the rate of forest loss as their budget increases over time, but they are not able to make sufficient gains over 50 years to render the strategy better than a stable budget. Likewise, a fluctuating manager budget that reflects predictable grant cycles performs worse over 50 years than a stable budget. During periods of high budget, managers can develop effective policies that reduce forest loss. However, these periods are not sufficiently long, and budgets not sufficiently high, to offset the damage that is done during periods of low funding. Furthermore, the rate of forest loss during periods of low funding increases over time, as community resources increase. If the manager was focussed on the conservation of a wildlife population that exhibited reproduction and thus population growth, the periods of high budget, and therefore more effective protective policies, may be sufficient to maintain a healthy population as there would be periods of recovery. However, we assumed that the loss of primary forest could not be effectively reversed within a period of 50 years (</w:t>
       </w:r>
       <w:r>
         <w:rPr>
@@ -5559,7 +5935,31 @@
       </w:r>
       <w:r>
         <w:lastRenderedPageBreak/>
-        <w:t xml:space="preserve">guarantee that future bids will be successful, resulting in decreases in overall budgets. However, the maintenance of budgets above a certain level means that core conservation activities do not cease, and the manager is able to minimise forest loss to a level similar to the manager in scenario 1. Conversely, scenario 5 represents a situation where the management authority has no core budget and is therefore entirely reliant on uncertain and unpredictable grant funding over time. This is the reality for many small organisations, grass roots projects, or poorly supported statutory authorities which rely on the ability of other partner organisations to leverage external funding. In this study, the manager in all scenario 5 replicates has the same cumulative total budget over the 50 years as the other scenarios, yet the shape of the budget curve is random. This leads to large and highly unpredictable positive and negative peaks in some cases. Our results show that there is large variability in the overall success of the manager from scenario 5 to minimise forest loss. In some cases, they can maintain a forest loss trajectory similar to scenarios 1 and 4, yet more often the rate of forest loss is worse, regularly leading to extinction. </w:t>
+        <w:t xml:space="preserve">guarantee that future bids will be successful, resulting in decreases in overall budgets. However, the maintenance of budgets above a certain level means that core conservation activities do not cease, and the manager is able to minimise forest loss to a level </w:t>
+      </w:r>
+      <w:proofErr w:type="gramStart"/>
+      <w:r>
+        <w:t>similar to</w:t>
+      </w:r>
+      <w:proofErr w:type="gramEnd"/>
+      <w:r>
+        <w:t xml:space="preserve"> the manager in scenario 1. Conversely, scenario 5 represents a situation where the management authority has no core budget and is therefore entirely reliant on uncertain and unpredictable grant funding over time. This is the reality for many small organisations, grass roots projects, or poorly supported statutory authorities which rely on the ability of other partner organisations to leverage external funding. In this study, the manager in all </w:t>
+      </w:r>
+      <w:proofErr w:type="gramStart"/>
+      <w:r>
+        <w:t>scenario</w:t>
+      </w:r>
+      <w:proofErr w:type="gramEnd"/>
+      <w:r>
+        <w:t xml:space="preserve"> 5 replicates has the same cumulative total budget over the 50 years as the other scenarios, yet the shape of the budget curve is random. This leads to large and highly unpredictable positive and negative peaks in some cases. Our results show that there is large variability in the overall success of the manager from scenario 5 to minimise forest loss. In some cases, they can maintain a forest loss trajectory </w:t>
+      </w:r>
+      <w:proofErr w:type="gramStart"/>
+      <w:r>
+        <w:t>similar to</w:t>
+      </w:r>
+      <w:proofErr w:type="gramEnd"/>
+      <w:r>
+        <w:t xml:space="preserve"> scenarios 1 and 4, yet more often the rate of forest loss is worse, regularly leading to extinction. </w:t>
       </w:r>
     </w:p>
     <w:p>
@@ -5589,7 +5989,15 @@
     </w:p>
     <w:p>
       <w:r>
-        <w:t xml:space="preserve">Simulation studies allow us to investigate possible biodiversity outcomes from a variety of scenarios over time periods much longer than for which we generally have empirical data for. Monitoring data for conservation projects rarely exist over timeframes as long as 50 years, and managers are therefore required to assess conservation actions using monitoring data from significantly shorter periods. This study has demonstrated that this can be misleading. For example, if a manager was provided forest monitoring data for scenario 3 between years two and six, or between years 14 and 18, it would be reasonable to conclude that the existing investment strategy and associated </w:t>
+        <w:t xml:space="preserve">Simulation studies allow us to investigate possible biodiversity outcomes from a variety of scenarios over time periods much longer than for which we generally have empirical data for. Monitoring data for conservation projects rarely exist over timeframes </w:t>
+      </w:r>
+      <w:proofErr w:type="gramStart"/>
+      <w:r>
+        <w:t>as long as</w:t>
+      </w:r>
+      <w:proofErr w:type="gramEnd"/>
+      <w:r>
+        <w:t xml:space="preserve"> 50 years, and managers are therefore required to assess conservation actions using monitoring data from significantly shorter periods. This study has demonstrated that this can be misleading. For example, if a manager was provided forest monitoring data for scenario 3 between years two and six, or between years 14 and 18, it would be reasonable to conclude that the existing investment strategy and associated </w:t>
       </w:r>
       <w:r>
         <w:lastRenderedPageBreak/>
@@ -5858,7 +6266,15 @@
       </w:r>
       <w:r>
         <w:lastRenderedPageBreak/>
-        <w:t>environmental agendas have driven the creation of global funds such as the BioCarbon Fund managed by the world bank (</w:t>
+        <w:t xml:space="preserve">environmental agendas have driven the creation of global funds such as the </w:t>
+      </w:r>
+      <w:proofErr w:type="spellStart"/>
+      <w:r>
+        <w:t>BioCarbon</w:t>
+      </w:r>
+      <w:proofErr w:type="spellEnd"/>
+      <w:r>
+        <w:t xml:space="preserve"> Fund managed by the world bank (</w:t>
       </w:r>
       <w:hyperlink r:id="rId14" w:history="1">
         <w:r>
@@ -6119,7 +6535,15 @@
     </w:p>
     <w:p>
       <w:r>
-        <w:t xml:space="preserve">Although in relative infancy, private sector investment for conservation and the environment is underway, with global players in both conservation and finance recognising the potential. An example is the NatureVest collaboration between The Nature Conservancy and JP Morgan Chase which focusses on identifying and financing investable projects that deliver for investors and the environment </w:t>
+        <w:t xml:space="preserve">Although in relative infancy, private sector investment for conservation and the environment is underway, with global players in both conservation and finance recognising the potential. An example is the </w:t>
+      </w:r>
+      <w:proofErr w:type="spellStart"/>
+      <w:r>
+        <w:t>NatureVest</w:t>
+      </w:r>
+      <w:proofErr w:type="spellEnd"/>
+      <w:r>
+        <w:t xml:space="preserve"> collaboration between The Nature Conservancy and JP Morgan Chase which focusses on identifying and financing investable projects that deliver for investors and the environment </w:t>
       </w:r>
       <w:r>
         <w:fldChar w:fldCharType="begin"/>
@@ -6224,8 +6648,29 @@
       <w:pPr>
         <w:pStyle w:val="CommentText"/>
       </w:pPr>
-      <w:r>
-        <w:t>dc.component + sum( cs * sin(cf*w*t + cd))</w:t>
+      <w:proofErr w:type="spellStart"/>
+      <w:r>
+        <w:t>dc.component</w:t>
+      </w:r>
+      <w:proofErr w:type="spellEnd"/>
+      <w:r>
+        <w:t xml:space="preserve"> + </w:t>
+      </w:r>
+      <w:proofErr w:type="gramStart"/>
+      <w:r>
+        <w:t>sum( cs</w:t>
+      </w:r>
+      <w:proofErr w:type="gramEnd"/>
+      <w:r>
+        <w:t xml:space="preserve"> * sin(</w:t>
+      </w:r>
+      <w:proofErr w:type="spellStart"/>
+      <w:r>
+        <w:t>cf</w:t>
+      </w:r>
+      <w:proofErr w:type="spellEnd"/>
+      <w:r>
+        <w:t>*w*t + cd))</w:t>
       </w:r>
     </w:p>
   </w:comment>
@@ -6246,39 +6691,7 @@
       </w:r>
     </w:p>
   </w:comment>
-  <w:comment w:id="4" w:author="Matthew Nuttall" w:date="2021-08-26T16:25:00Z" w:initials="MN">
-    <w:p>
-      <w:pPr>
-        <w:pStyle w:val="CommentText"/>
-      </w:pPr>
-      <w:r>
-        <w:rPr>
-          <w:rStyle w:val="CommentReference"/>
-        </w:rPr>
-        <w:annotationRef/>
-      </w:r>
-      <w:r>
-        <w:t>Plot of all scenario tree count trajectories on a single plot. In the supporting info</w:t>
-      </w:r>
-    </w:p>
-  </w:comment>
-  <w:comment w:id="5" w:author="Matthew Nuttall" w:date="2021-08-26T15:33:00Z" w:initials="MN">
-    <w:p>
-      <w:pPr>
-        <w:pStyle w:val="CommentText"/>
-      </w:pPr>
-      <w:r>
-        <w:rPr>
-          <w:rStyle w:val="CommentReference"/>
-        </w:rPr>
-        <w:annotationRef/>
-      </w:r>
-      <w:r>
-        <w:t>Plot of all scenario tree count trajectories on a single plot. In the supporting info</w:t>
-      </w:r>
-    </w:p>
-  </w:comment>
-  <w:comment w:id="6" w:author="Matthew Nuttall" w:date="2021-08-26T13:43:00Z" w:initials="MN">
+  <w:comment w:id="4" w:author="Matthew Nuttall" w:date="2021-08-26T13:43:00Z" w:initials="MN">
     <w:p>
       <w:pPr>
         <w:pStyle w:val="CommentText"/>
@@ -6321,8 +6734,6 @@
   <w15:commentEx w15:paraId="0AD36FC9" w15:done="0"/>
   <w15:commentEx w15:paraId="25987786" w15:done="0"/>
   <w15:commentEx w15:paraId="35D40A03" w15:done="0"/>
-  <w15:commentEx w15:paraId="2290ED95" w15:done="0"/>
-  <w15:commentEx w15:paraId="2CF73476" w15:done="0"/>
   <w15:commentEx w15:paraId="22A469B6" w15:done="0"/>
 </w15:commentsEx>
 </file>
@@ -6333,8 +6744,6 @@
   <w16cex:commentExtensible w16cex:durableId="24881C1F" w16cex:dateUtc="2021-07-01T09:49:00Z"/>
   <w16cex:commentExtensible w16cex:durableId="24D1EA7F" w16cex:dateUtc="2021-08-26T09:25:00Z"/>
   <w16cex:commentExtensible w16cex:durableId="24E0659F" w16cex:dateUtc="2021-09-06T09:02:00Z"/>
-  <w16cex:commentExtensible w16cex:durableId="24D23F0A" w16cex:dateUtc="2021-08-26T15:25:00Z"/>
-  <w16cex:commentExtensible w16cex:durableId="24D232C7" w16cex:dateUtc="2021-08-26T14:33:00Z"/>
   <w16cex:commentExtensible w16cex:durableId="24D21917" w16cex:dateUtc="2021-08-26T12:43:00Z"/>
 </w16cex:commentsExtensible>
 </file>
@@ -6345,8 +6754,6 @@
   <w16cid:commentId w16cid:paraId="0AD36FC9" w16cid:durableId="24881C1F"/>
   <w16cid:commentId w16cid:paraId="25987786" w16cid:durableId="24D1EA7F"/>
   <w16cid:commentId w16cid:paraId="35D40A03" w16cid:durableId="24E0659F"/>
-  <w16cid:commentId w16cid:paraId="2290ED95" w16cid:durableId="24D23F0A"/>
-  <w16cid:commentId w16cid:paraId="2CF73476" w16cid:durableId="24D232C7"/>
   <w16cid:commentId w16cid:paraId="22A469B6" w16cid:durableId="24D21917"/>
 </w16cid:commentsIds>
 </file>

</xml_diff>

<commit_message>
Nearly final v0 draft
</commit_message>
<xml_diff>
--- a/Write_up/A_investment/Chpt3_full draft_v0.docx
+++ b/Write_up/A_investment/Chpt3_full draft_v0.docx
@@ -2458,19 +2458,11 @@
           <w:u w:val="single"/>
         </w:rPr>
       </w:pPr>
-      <w:commentRangeStart w:id="1"/>
       <w:r>
         <w:rPr>
           <w:u w:val="single"/>
         </w:rPr>
         <w:t>Scenario 3</w:t>
-      </w:r>
-      <w:commentRangeEnd w:id="1"/>
-      <w:r>
-        <w:rPr>
-          <w:rStyle w:val="CommentReference"/>
-        </w:rPr>
-        <w:commentReference w:id="1"/>
       </w:r>
     </w:p>
     <w:p>
@@ -2606,16 +2598,16 @@
       <w:r>
         <w:t xml:space="preserve"> shows 10 examples, see Supporting Information for all the waves used in the simulations). The Inverse Fourier Transform took the </w:t>
       </w:r>
-      <w:commentRangeStart w:id="2"/>
+      <w:commentRangeStart w:id="1"/>
       <w:r>
         <w:t>form:</w:t>
       </w:r>
-      <w:commentRangeEnd w:id="2"/>
+      <w:commentRangeEnd w:id="1"/>
       <w:r>
         <w:rPr>
           <w:rStyle w:val="CommentReference"/>
         </w:rPr>
-        <w:commentReference w:id="2"/>
+        <w:commentReference w:id="1"/>
       </w:r>
     </w:p>
     <w:p>
@@ -4683,7 +4675,6 @@
           <w:bCs/>
         </w:rPr>
       </w:pPr>
-      <w:commentRangeStart w:id="3"/>
       <w:r>
         <w:rPr>
           <w:b/>
@@ -4691,13 +4682,6 @@
         </w:rPr>
         <w:t xml:space="preserve">Results </w:t>
       </w:r>
-      <w:commentRangeEnd w:id="3"/>
-      <w:r>
-        <w:rPr>
-          <w:rStyle w:val="CommentReference"/>
-        </w:rPr>
-        <w:commentReference w:id="3"/>
-      </w:r>
     </w:p>
     <w:p>
       <w:r>
@@ -4750,7 +4734,13 @@
         <w:t>S3a</w:t>
       </w:r>
       <w:r>
-        <w:t xml:space="preserve">), highlighting the effects of chronic underfunding. The fluctuations in the manager budget in scenario 3 is reflected in both the rate of deforestation (Figure 3) and the felling count (Figure 5). During periods of high manager budget, the felling count and deforestation rate decreases, and during periods of low manager budget, the felling count and deforestation rate increase. Despite the peaks in manager budget in scenario 3 regularly reaching values much higher than the manager budget in scenario 1, this funding model had the worst outcome in terms of forest loss than scenarios 1 and 2 (Figure 3) and resulted complete loss of forest cover (extinction) in </w:t>
+        <w:t>), highlighting the effects of chronic underfunding. The fluctuations in the manager budget in scenario 3 is reflected in both the rate of deforestation (Figure 3) and the felling count (Figure 5). During periods of high manager budget, the felling count and deforestation rate decreases, and during periods of low manager budget, the felling count and deforestation rate increase. Despite the peaks in manager budget in scenario 3 regularly reaching values much higher than the manager budget in scenario 1, this funding model had the worst outcome in terms of forest loss than scenarios 1 and 2 (Figure 3) and resulted</w:t>
+      </w:r>
+      <w:r>
+        <w:t xml:space="preserve"> in</w:t>
+      </w:r>
+      <w:r>
+        <w:t xml:space="preserve"> complete loss of forest cover (extinction) in </w:t>
       </w:r>
       <w:r>
         <w:t>93% of</w:t>
@@ -4785,17 +4775,67 @@
         <w:t>3a</w:t>
       </w:r>
       <w:r>
+        <w:t>)</w:t>
+      </w:r>
+      <w:r>
         <w:t xml:space="preserve">. This suggests that unpredictable variation in manager budgets is not necessarily catastrophic, provided fluctuations are small and that some level of core funding means that manager budgets do not drop too low (Figure 2). Scenario 5 showed that large uncertainty and variability in manager budget could have very serious negative effects on forest cover over time (Figure 4). Despite many of the scenario 5 replicates having very high peaks in manager budgets (Figure 2), most simulations resulted in a worse outcome than scenario 4 in terms of forest cover. Of the 100 simulations, extinction occurred </w:t>
       </w:r>
       <w:r>
         <w:t>25</w:t>
       </w:r>
       <w:r>
-        <w:t xml:space="preserve"> times in scenario 5 (Table 2). As with scenario 3, the driver of forest loss can be seen in the felling counts for scenario 5, which reach extremely high levels during periods of low manager budget (Figure 5).    </w:t>
-      </w:r>
-    </w:p>
-    <w:p/>
-    <w:p/>
+        <w:t xml:space="preserve"> times</w:t>
+      </w:r>
+      <w:r>
+        <w:t xml:space="preserve"> </w:t>
+      </w:r>
+      <w:r>
+        <w:t>(25%)</w:t>
+      </w:r>
+      <w:r>
+        <w:t xml:space="preserve"> in scenario 5 (Table 2). As with scenario 3, the driver of forest loss can be seen in the felling counts for scenario 5, which reach extremely high levels during periods of low manager budget (Figure 5).    </w:t>
+      </w:r>
+    </w:p>
+    <w:p>
+      <w:pPr>
+        <w:rPr>
+          <w:i/>
+          <w:iCs/>
+        </w:rPr>
+      </w:pPr>
+      <w:r>
+        <w:rPr>
+          <w:i/>
+          <w:iCs/>
+        </w:rPr>
+        <w:t>Maximum harvest under maximum conflict</w:t>
+      </w:r>
+    </w:p>
+    <w:p>
+      <w:r>
+        <w:t xml:space="preserve">The MHMC calculations revealed </w:t>
+      </w:r>
+      <w:r>
+        <w:t>some of the power dynamics within each of the scenarios (Figure 6). The maximum number of trees that the communities could fell at a given time step decreased over time in scenario 2, reflecting the increasing manager budget that provided increasing power to the manager to set policy and affect the number of felling actions. The rate at which the MHMC value decreased in scenario 2 was itself decreasing, stabilising to a near-constant rate by the end of the simulation period. This reflects the increases in community resources over time, which were increasing at a faster rate than the increase in the manager budget (Figure 2)</w:t>
+      </w:r>
+      <w:r>
+        <w:t>, resulting in decreasing power for the manager</w:t>
+      </w:r>
+      <w:r>
+        <w:t xml:space="preserve">. Scenarios 1 and 4 had the most stable MHMC values, reflecting the relatively stable manager budgets. </w:t>
+      </w:r>
+      <w:r>
+        <w:t xml:space="preserve">The MHMC values for scenarios 3 and 5 reflected the fluctuating and highly variable manager budgets and demonstrated how the rate of forest loss could increase during periods of low manager funding. When the manager had little funding there was an increase in the potential number of trees the communities could fell, assuming the manager was using </w:t>
+      </w:r>
+      <w:proofErr w:type="gramStart"/>
+      <w:r>
+        <w:t>all of</w:t>
+      </w:r>
+      <w:proofErr w:type="gramEnd"/>
+      <w:r>
+        <w:t xml:space="preserve"> their budget to reduce felling and the communities were using all their budget to fell trees (Figure 6). </w:t>
+      </w:r>
+    </w:p>
     <w:p/>
     <w:p/>
     <w:p>
@@ -4992,10 +5032,10 @@
         </w:rPr>
         <w:lastRenderedPageBreak/>
         <w:drawing>
-          <wp:inline distT="0" distB="0" distL="0" distR="0" wp14:anchorId="5EF31DD1" wp14:editId="1CB4087F">
-            <wp:extent cx="6614306" cy="4724400"/>
-            <wp:effectExtent l="0" t="0" r="0" b="0"/>
-            <wp:docPr id="5" name="Picture 5" descr="Chart, histogram&#10;&#10;Description automatically generated"/>
+          <wp:inline distT="0" distB="0" distL="0" distR="0" wp14:anchorId="6795932F" wp14:editId="00538075">
+            <wp:extent cx="5731510" cy="4585970"/>
+            <wp:effectExtent l="0" t="0" r="2540" b="5080"/>
+            <wp:docPr id="6" name="Picture 6" descr="Chart&#10;&#10;Description automatically generated"/>
             <wp:cNvGraphicFramePr>
               <a:graphicFrameLocks xmlns:a="http://schemas.openxmlformats.org/drawingml/2006/main" noChangeAspect="1"/>
             </wp:cNvGraphicFramePr>
@@ -5003,7 +5043,7 @@
               <a:graphicData uri="http://schemas.openxmlformats.org/drawingml/2006/picture">
                 <pic:pic xmlns:pic="http://schemas.openxmlformats.org/drawingml/2006/picture">
                   <pic:nvPicPr>
-                    <pic:cNvPr id="4" name="Picture 4" descr="Chart, histogram&#10;&#10;Description automatically generated"/>
+                    <pic:cNvPr id="6" name="Picture 6" descr="Chart&#10;&#10;Description automatically generated"/>
                     <pic:cNvPicPr>
                       <a:picLocks noChangeAspect="1" noChangeArrowheads="1"/>
                     </pic:cNvPicPr>
@@ -5024,7 +5064,7 @@
                   <pic:spPr bwMode="auto">
                     <a:xfrm>
                       <a:off x="0" y="0"/>
-                      <a:ext cx="6624509" cy="4731688"/>
+                      <a:ext cx="5731510" cy="4585970"/>
                     </a:xfrm>
                     <a:prstGeom prst="rect">
                       <a:avLst/>
@@ -5051,7 +5091,6 @@
           <w:szCs w:val="20"/>
         </w:rPr>
       </w:pPr>
-      <w:commentRangeStart w:id="4"/>
       <w:r>
         <w:rPr>
           <w:b/>
@@ -5060,28 +5099,7 @@
           <w:sz w:val="20"/>
           <w:szCs w:val="20"/>
         </w:rPr>
-        <w:t xml:space="preserve">Figure 5. </w:t>
-      </w:r>
-      <w:commentRangeEnd w:id="4"/>
-      <w:r>
-        <w:rPr>
-          <w:rStyle w:val="CommentReference"/>
-          <w:b/>
-          <w:bCs/>
-          <w:sz w:val="20"/>
-          <w:szCs w:val="20"/>
-        </w:rPr>
-        <w:commentReference w:id="4"/>
-      </w:r>
-      <w:r>
-        <w:rPr>
-          <w:b/>
-          <w:bCs/>
-          <w:noProof/>
-          <w:sz w:val="20"/>
-          <w:szCs w:val="20"/>
-        </w:rPr>
-        <w:t xml:space="preserve">The count of felling actions taken by all communities at each time step for the five scenarios. Solid lines and faded ribbons are the 50, 2.5, and 97.5 percentiles from the 100 runs, respectively. </w:t>
+        <w:t xml:space="preserve">Figure 5. The count of felling actions taken by all communities at each time step for the five scenarios. Solid lines and faded ribbons are the 50, 2.5, and 97.5 percentiles from the 100 runs, respectively. </w:t>
       </w:r>
     </w:p>
     <w:p>
@@ -5103,10 +5121,10 @@
         </w:rPr>
         <w:lastRenderedPageBreak/>
         <w:drawing>
-          <wp:inline distT="0" distB="0" distL="0" distR="0" wp14:anchorId="008BC1E2" wp14:editId="0C867377">
-            <wp:extent cx="5731510" cy="3822065"/>
-            <wp:effectExtent l="0" t="0" r="2540" b="6985"/>
-            <wp:docPr id="7" name="Picture 7" descr="Chart, histogram&#10;&#10;Description automatically generated"/>
+          <wp:inline distT="0" distB="0" distL="0" distR="0" wp14:anchorId="73BAF068" wp14:editId="6AAB1553">
+            <wp:extent cx="5285497" cy="4229100"/>
+            <wp:effectExtent l="0" t="0" r="0" b="0"/>
+            <wp:docPr id="8" name="Picture 8" descr="Chart, histogram&#10;&#10;Description automatically generated"/>
             <wp:cNvGraphicFramePr>
               <a:graphicFrameLocks xmlns:a="http://schemas.openxmlformats.org/drawingml/2006/main" noChangeAspect="1"/>
             </wp:cNvGraphicFramePr>
@@ -5114,7 +5132,7 @@
               <a:graphicData uri="http://schemas.openxmlformats.org/drawingml/2006/picture">
                 <pic:pic xmlns:pic="http://schemas.openxmlformats.org/drawingml/2006/picture">
                   <pic:nvPicPr>
-                    <pic:cNvPr id="7" name="Picture 7" descr="Chart, histogram&#10;&#10;Description automatically generated"/>
+                    <pic:cNvPr id="8" name="Picture 8" descr="Chart, histogram&#10;&#10;Description automatically generated"/>
                     <pic:cNvPicPr>
                       <a:picLocks noChangeAspect="1" noChangeArrowheads="1"/>
                     </pic:cNvPicPr>
@@ -5135,7 +5153,7 @@
                   <pic:spPr bwMode="auto">
                     <a:xfrm>
                       <a:off x="0" y="0"/>
-                      <a:ext cx="5731510" cy="3822065"/>
+                      <a:ext cx="5287598" cy="4230781"/>
                     </a:xfrm>
                     <a:prstGeom prst="rect">
                       <a:avLst/>
@@ -5171,6 +5189,16 @@
           <w:szCs w:val="20"/>
         </w:rPr>
         <w:t>Figure 6. Calculated maximum harvest under maximum conflict (MHUMC) for all five scenarios. MHUMC is calculated using: community resources / ((manager budget/10) + 10). The value is the maximum number of trees that could be felled if the manager was using all their available budget to prevent felling, and the community were using all their available resources to fell trees.</w:t>
+      </w:r>
+      <w:r>
+        <w:rPr>
+          <w:b/>
+          <w:bCs/>
+          <w:noProof/>
+          <w:sz w:val="20"/>
+          <w:szCs w:val="20"/>
+        </w:rPr>
+        <w:t xml:space="preserve"> The lines for scenarios 4 and 5 (which had different manager budgets for each replicate simulation) represent the mean MHMC value at each time step across all replicate simulations. </w:t>
       </w:r>
     </w:p>
     <w:p>
@@ -5871,11 +5899,11 @@
         <w:fldChar w:fldCharType="end"/>
       </w:r>
       <w:r>
-        <w:t xml:space="preserve">, and the funding that is available is rarely stable or sustainable over periods of more than a few years. To maximise conservation gains it is necessary to provide conservation managers, and conservation funders, with insights into the trade-offs between different approaches to long-term investment of limited resources in the context of increasing anthropogenic pressure on natural resources. To our knowledge, no studies have investigated the potential long-term consequences of existing funding mechanisms for conservation projects and organisations. Our </w:t>
+        <w:t xml:space="preserve">, and the funding that is available is rarely stable or sustainable over periods of more than a few years. To maximise conservation gains it is necessary to provide conservation managers, and conservation funders, with insights into the trade-offs between different approaches </w:t>
       </w:r>
       <w:r>
         <w:lastRenderedPageBreak/>
-        <w:t xml:space="preserve">results therefore provide crucial quantitative evidence that funders, conservation bodies, and landscape managers can use to develop more effective long-term investment strategies.   </w:t>
+        <w:t xml:space="preserve">to long-term investment of limited resources in the context of increasing anthropogenic pressure on natural resources. To our knowledge, no studies have investigated the potential long-term consequences of existing funding mechanisms for conservation projects and organisations. Our results therefore provide crucial quantitative evidence that funders, conservation bodies, and landscape managers can use to develop more effective long-term investment strategies.   </w:t>
       </w:r>
     </w:p>
     <w:p>
@@ -5931,11 +5959,11 @@
     </w:p>
     <w:p>
       <w:r>
-        <w:t xml:space="preserve">Scenarios 4 and 5 highlight two common funding situations for conservation organisations and projects. Scenario 4 represents a situation where the management authority has some level of core funding that ensures the operational budget does not drop below a certain level, despite budget uncertainty over time. This is a common scenario for large, international conservation organisations or statutory authorities, which have long-term support for core operational budgets. They can increase their budgets at any given time through grant applications which can be used to support existing activities, initiate new programmes, bolster enforcement, or extend engagement and collaboration with stakeholders, all of which will have a positive effect on biodiversity conservation on the landscape. Likewise, grant funding will inevitably end within a few years, and there is no </w:t>
+        <w:t xml:space="preserve">Scenarios 4 and 5 highlight two common funding situations for conservation organisations and projects. Scenario 4 represents a situation where the management authority has some level of core funding that ensures the operational budget does not drop below a certain level, despite budget uncertainty over time. This is a common scenario for large, international conservation organisations or statutory authorities, which have long-term support for core operational budgets. They can increase their budgets at any given time through grant applications which can be used to support </w:t>
       </w:r>
       <w:r>
         <w:lastRenderedPageBreak/>
-        <w:t xml:space="preserve">guarantee that future bids will be successful, resulting in decreases in overall budgets. However, the maintenance of budgets above a certain level means that core conservation activities do not cease, and the manager is able to minimise forest loss to a level </w:t>
+        <w:t xml:space="preserve">existing activities, initiate new programmes, bolster enforcement, or extend engagement and collaboration with stakeholders, all of which will have a positive effect on biodiversity conservation on the landscape. Likewise, grant funding will inevitably end within a few years, and there is no guarantee that future bids will be successful, resulting in decreases in overall budgets. However, the maintenance of budgets above a certain level means that core conservation activities do not cease, and the manager is able to minimise forest loss to a level </w:t>
       </w:r>
       <w:proofErr w:type="gramStart"/>
       <w:r>
@@ -5997,11 +6025,11 @@
       </w:r>
       <w:proofErr w:type="gramEnd"/>
       <w:r>
-        <w:t xml:space="preserve"> 50 years, and managers are therefore required to assess conservation actions using monitoring data from significantly shorter periods. This study has demonstrated that this can be misleading. For example, if a manager was provided forest monitoring data for scenario 3 between years two and six, or between years 14 and 18, it would be reasonable to conclude that the existing investment strategy and associated </w:t>
+        <w:t xml:space="preserve"> 50 years, and managers are therefore required to assess conservation actions using monitoring data from significantly shorter </w:t>
       </w:r>
       <w:r>
         <w:lastRenderedPageBreak/>
-        <w:t xml:space="preserve">conservation interventions were working, as the rate of forest loss was decreasing. If a manager was given forest monitoring data from any four-year period from scenario 1, they could reasonably conclude that the investment strategy and associated conservation interventions were not working, as the rate of forest loss was increasing. Neither manager could be justifiably criticised for their inference; they are drawing conclusions from the best available data, which is what conservationists around the world must do every day. Nevertheless, our results have demonstrated that these inferences are likely flawed, and that the manager from scenario 1 will have greater success in minimising forest loss over the long-term if they maintain their strategy.  </w:t>
+        <w:t xml:space="preserve">periods. This study has demonstrated that this can be misleading. For example, if a manager was provided forest monitoring data for scenario 3 between years two and six, or between years 14 and 18, it would be reasonable to conclude that the existing investment strategy and associated conservation interventions were working, as the rate of forest loss was decreasing. If a manager was given forest monitoring data from any four-year period from scenario 1, they could reasonably conclude that the investment strategy and associated conservation interventions were not working, as the rate of forest loss was increasing. Neither manager could be justifiably criticised for their inference; they are drawing conclusions from the best available data, which is what conservationists around the world must do every day. Nevertheless, our results have demonstrated that these inferences are likely flawed, and that the manager from scenario 1 will have greater success in minimising forest loss over the long-term if they maintain their strategy.  </w:t>
       </w:r>
     </w:p>
     <w:p>
@@ -6241,7 +6269,11 @@
         <w:fldChar w:fldCharType="end"/>
       </w:r>
       <w:r>
-        <w:t xml:space="preserve">. As independent organisations, foundations have the potential to adapt their funding strategies and mechanisms to maximise effectiveness. If conservationists can provide evidence to support certain investment strategies, private foundations and other philanthropic entities are theoretically able to adapt accordingly. The idea of charitable giving that is evidence-based and results-orientated is already growing with the social movement known as ‘effective altruism’ </w:t>
+        <w:t xml:space="preserve">. As independent organisations, foundations have the potential to adapt their funding strategies and mechanisms to maximise effectiveness. If conservationists can provide evidence to support certain investment strategies, private foundations and other philanthropic entities are theoretically able to adapt accordingly. The idea of charitable </w:t>
+      </w:r>
+      <w:r>
+        <w:lastRenderedPageBreak/>
+        <w:t xml:space="preserve">giving that is evidence-based and results-orientated is already growing with the social movement known as ‘effective altruism’ </w:t>
       </w:r>
       <w:r>
         <w:fldChar w:fldCharType="begin"/>
@@ -6262,11 +6294,7 @@
         <w:fldChar w:fldCharType="end"/>
       </w:r>
       <w:r>
-        <w:t xml:space="preserve">, giving the conservation sector an opportunity to shape the charitable funding landscape using empirical evidence. Global </w:t>
-      </w:r>
-      <w:r>
-        <w:lastRenderedPageBreak/>
-        <w:t xml:space="preserve">environmental agendas have driven the creation of global funds such as the </w:t>
+        <w:t xml:space="preserve">, giving the conservation sector an opportunity to shape the charitable funding landscape using empirical evidence. Global environmental agendas have driven the creation of global funds such as the </w:t>
       </w:r>
       <w:proofErr w:type="spellStart"/>
       <w:r>
@@ -6600,23 +6628,7 @@
       </w:r>
     </w:p>
   </w:comment>
-  <w:comment w:id="1" w:author="Matthew Nuttall" w:date="2021-07-01T10:49:00Z" w:initials="MN">
-    <w:p>
-      <w:pPr>
-        <w:pStyle w:val="CommentText"/>
-      </w:pPr>
-      <w:r>
-        <w:rPr>
-          <w:rStyle w:val="CommentReference"/>
-        </w:rPr>
-        <w:annotationRef/>
-      </w:r>
-      <w:r>
-        <w:t xml:space="preserve">For scenario 3, should I include a couple of examples of the types of grants or types of organisations that dish them out? </w:t>
-      </w:r>
-    </w:p>
-  </w:comment>
-  <w:comment w:id="2" w:author="Matthew Nuttall" w:date="2021-08-26T10:25:00Z" w:initials="MN">
+  <w:comment w:id="1" w:author="Matthew Nuttall" w:date="2021-08-26T10:25:00Z" w:initials="MN">
     <w:p>
       <w:pPr>
         <w:pStyle w:val="CommentText"/>
@@ -6671,57 +6683,6 @@
       <w:proofErr w:type="spellEnd"/>
       <w:r>
         <w:t>*w*t + cd))</w:t>
-      </w:r>
-    </w:p>
-  </w:comment>
-  <w:comment w:id="3" w:author="Matthew Nuttall" w:date="2021-09-06T10:02:00Z" w:initials="MN">
-    <w:p>
-      <w:pPr>
-        <w:pStyle w:val="CommentText"/>
-        <w:jc w:val="both"/>
-      </w:pPr>
-      <w:r>
-        <w:rPr>
-          <w:rStyle w:val="CommentReference"/>
-        </w:rPr>
-        <w:annotationRef/>
-      </w:r>
-      <w:r>
-        <w:t>Add plot and paragraph about MHUMC</w:t>
-      </w:r>
-    </w:p>
-  </w:comment>
-  <w:comment w:id="4" w:author="Matthew Nuttall" w:date="2021-08-26T13:43:00Z" w:initials="MN">
-    <w:p>
-      <w:pPr>
-        <w:pStyle w:val="CommentText"/>
-      </w:pPr>
-      <w:r>
-        <w:rPr>
-          <w:rStyle w:val="CommentReference"/>
-        </w:rPr>
-        <w:annotationRef/>
-      </w:r>
-      <w:r>
-        <w:t>Need to remake once I get the results of 100 runs from Brad. Need mean and CIs, as in the plots above. Also need to remove x axis labels for top row, and y axis labels from 2</w:t>
-      </w:r>
-      <w:r>
-        <w:rPr>
-          <w:vertAlign w:val="superscript"/>
-        </w:rPr>
-        <w:t>nd</w:t>
-      </w:r>
-      <w:r>
-        <w:t xml:space="preserve"> and 3</w:t>
-      </w:r>
-      <w:r>
-        <w:rPr>
-          <w:vertAlign w:val="superscript"/>
-        </w:rPr>
-        <w:t>rd</w:t>
-      </w:r>
-      <w:r>
-        <w:t xml:space="preserve"> columns. Rename y axis “Felling count”.</w:t>
       </w:r>
     </w:p>
   </w:comment>
@@ -6731,30 +6692,21 @@
 <file path=word/commentsExtended.xml><?xml version="1.0" encoding="utf-8"?>
 <w15:commentsEx xmlns:wpc="http://schemas.microsoft.com/office/word/2010/wordprocessingCanvas" xmlns:cx="http://schemas.microsoft.com/office/drawing/2014/chartex" xmlns:cx1="http://schemas.microsoft.com/office/drawing/2015/9/8/chartex" xmlns:cx2="http://schemas.microsoft.com/office/drawing/2015/10/21/chartex" xmlns:cx3="http://schemas.microsoft.com/office/drawing/2016/5/9/chartex" xmlns:cx4="http://schemas.microsoft.com/office/drawing/2016/5/10/chartex" xmlns:cx5="http://schemas.microsoft.com/office/drawing/2016/5/11/chartex" xmlns:cx6="http://schemas.microsoft.com/office/drawing/2016/5/12/chartex" xmlns:cx7="http://schemas.microsoft.com/office/drawing/2016/5/13/chartex" xmlns:cx8="http://schemas.microsoft.com/office/drawing/2016/5/14/chartex" xmlns:mc="http://schemas.openxmlformats.org/markup-compatibility/2006" xmlns:aink="http://schemas.microsoft.com/office/drawing/2016/ink" xmlns:am3d="http://schemas.microsoft.com/office/drawing/2017/model3d" xmlns:o="urn:schemas-microsoft-com:office:office" xmlns:r="http://schemas.openxmlformats.org/officeDocument/2006/relationships" xmlns:m="http://schemas.openxmlformats.org/officeDocument/2006/math" xmlns:v="urn:schemas-microsoft-com:vml" xmlns:wp14="http://schemas.microsoft.com/office/word/2010/wordprocessingDrawing" xmlns:wp="http://schemas.openxmlformats.org/drawingml/2006/wordprocessingDrawing" xmlns:w10="urn:schemas-microsoft-com:office:word" xmlns:w="http://schemas.openxmlformats.org/wordprocessingml/2006/main" xmlns:w14="http://schemas.microsoft.com/office/word/2010/wordml" xmlns:w15="http://schemas.microsoft.com/office/word/2012/wordml" xmlns:w16cex="http://schemas.microsoft.com/office/word/2018/wordml/cex" xmlns:w16cid="http://schemas.microsoft.com/office/word/2016/wordml/cid" xmlns:w16="http://schemas.microsoft.com/office/word/2018/wordml" xmlns:w16sdtdh="http://schemas.microsoft.com/office/word/2020/wordml/sdtdatahash" xmlns:w16se="http://schemas.microsoft.com/office/word/2015/wordml/symex" xmlns:wpg="http://schemas.microsoft.com/office/word/2010/wordprocessingGroup" xmlns:wpi="http://schemas.microsoft.com/office/word/2010/wordprocessingInk" xmlns:wne="http://schemas.microsoft.com/office/word/2006/wordml" xmlns:wps="http://schemas.microsoft.com/office/word/2010/wordprocessingShape" mc:Ignorable="w14 w15 w16se w16cid w16 w16cex w16sdtdh wp14">
   <w15:commentEx w15:paraId="1FE0B6D9" w15:done="0"/>
-  <w15:commentEx w15:paraId="0AD36FC9" w15:done="0"/>
   <w15:commentEx w15:paraId="25987786" w15:done="0"/>
-  <w15:commentEx w15:paraId="35D40A03" w15:done="0"/>
-  <w15:commentEx w15:paraId="22A469B6" w15:done="0"/>
 </w15:commentsEx>
 </file>
 
 <file path=word/commentsExtensible.xml><?xml version="1.0" encoding="utf-8"?>
 <w16cex:commentsExtensible xmlns:wpc="http://schemas.microsoft.com/office/word/2010/wordprocessingCanvas" xmlns:cx="http://schemas.microsoft.com/office/drawing/2014/chartex" xmlns:cx1="http://schemas.microsoft.com/office/drawing/2015/9/8/chartex" xmlns:cx2="http://schemas.microsoft.com/office/drawing/2015/10/21/chartex" xmlns:cx3="http://schemas.microsoft.com/office/drawing/2016/5/9/chartex" xmlns:cx4="http://schemas.microsoft.com/office/drawing/2016/5/10/chartex" xmlns:cx5="http://schemas.microsoft.com/office/drawing/2016/5/11/chartex" xmlns:cx6="http://schemas.microsoft.com/office/drawing/2016/5/12/chartex" xmlns:cx7="http://schemas.microsoft.com/office/drawing/2016/5/13/chartex" xmlns:cx8="http://schemas.microsoft.com/office/drawing/2016/5/14/chartex" xmlns:mc="http://schemas.openxmlformats.org/markup-compatibility/2006" xmlns:aink="http://schemas.microsoft.com/office/drawing/2016/ink" xmlns:am3d="http://schemas.microsoft.com/office/drawing/2017/model3d" xmlns:o="urn:schemas-microsoft-com:office:office" xmlns:r="http://schemas.openxmlformats.org/officeDocument/2006/relationships" xmlns:m="http://schemas.openxmlformats.org/officeDocument/2006/math" xmlns:v="urn:schemas-microsoft-com:vml" xmlns:wp14="http://schemas.microsoft.com/office/word/2010/wordprocessingDrawing" xmlns:wp="http://schemas.openxmlformats.org/drawingml/2006/wordprocessingDrawing" xmlns:w10="urn:schemas-microsoft-com:office:word" xmlns:w="http://schemas.openxmlformats.org/wordprocessingml/2006/main" xmlns:w14="http://schemas.microsoft.com/office/word/2010/wordml" xmlns:w15="http://schemas.microsoft.com/office/word/2012/wordml" xmlns:w16cex="http://schemas.microsoft.com/office/word/2018/wordml/cex" xmlns:w16cid="http://schemas.microsoft.com/office/word/2016/wordml/cid" xmlns:w16="http://schemas.microsoft.com/office/word/2018/wordml" xmlns:w16sdtdh="http://schemas.microsoft.com/office/word/2020/wordml/sdtdatahash" xmlns:w16se="http://schemas.microsoft.com/office/word/2015/wordml/symex" xmlns:wpg="http://schemas.microsoft.com/office/word/2010/wordprocessingGroup" xmlns:wpi="http://schemas.microsoft.com/office/word/2010/wordprocessingInk" xmlns:wne="http://schemas.microsoft.com/office/word/2006/wordml" xmlns:wps="http://schemas.microsoft.com/office/word/2010/wordprocessingShape" mc:Ignorable="w14 w15 w16se w16cid w16 w16cex w16sdtdh wp14">
   <w16cex:commentExtensible w16cex:durableId="24D09EAA" w16cex:dateUtc="2021-08-25T09:49:00Z"/>
-  <w16cex:commentExtensible w16cex:durableId="24881C1F" w16cex:dateUtc="2021-07-01T09:49:00Z"/>
   <w16cex:commentExtensible w16cex:durableId="24D1EA7F" w16cex:dateUtc="2021-08-26T09:25:00Z"/>
-  <w16cex:commentExtensible w16cex:durableId="24E0659F" w16cex:dateUtc="2021-09-06T09:02:00Z"/>
-  <w16cex:commentExtensible w16cex:durableId="24D21917" w16cex:dateUtc="2021-08-26T12:43:00Z"/>
 </w16cex:commentsExtensible>
 </file>
 
 <file path=word/commentsIds.xml><?xml version="1.0" encoding="utf-8"?>
 <w16cid:commentsIds xmlns:wpc="http://schemas.microsoft.com/office/word/2010/wordprocessingCanvas" xmlns:cx="http://schemas.microsoft.com/office/drawing/2014/chartex" xmlns:cx1="http://schemas.microsoft.com/office/drawing/2015/9/8/chartex" xmlns:cx2="http://schemas.microsoft.com/office/drawing/2015/10/21/chartex" xmlns:cx3="http://schemas.microsoft.com/office/drawing/2016/5/9/chartex" xmlns:cx4="http://schemas.microsoft.com/office/drawing/2016/5/10/chartex" xmlns:cx5="http://schemas.microsoft.com/office/drawing/2016/5/11/chartex" xmlns:cx6="http://schemas.microsoft.com/office/drawing/2016/5/12/chartex" xmlns:cx7="http://schemas.microsoft.com/office/drawing/2016/5/13/chartex" xmlns:cx8="http://schemas.microsoft.com/office/drawing/2016/5/14/chartex" xmlns:mc="http://schemas.openxmlformats.org/markup-compatibility/2006" xmlns:aink="http://schemas.microsoft.com/office/drawing/2016/ink" xmlns:am3d="http://schemas.microsoft.com/office/drawing/2017/model3d" xmlns:o="urn:schemas-microsoft-com:office:office" xmlns:r="http://schemas.openxmlformats.org/officeDocument/2006/relationships" xmlns:m="http://schemas.openxmlformats.org/officeDocument/2006/math" xmlns:v="urn:schemas-microsoft-com:vml" xmlns:wp14="http://schemas.microsoft.com/office/word/2010/wordprocessingDrawing" xmlns:wp="http://schemas.openxmlformats.org/drawingml/2006/wordprocessingDrawing" xmlns:w10="urn:schemas-microsoft-com:office:word" xmlns:w="http://schemas.openxmlformats.org/wordprocessingml/2006/main" xmlns:w14="http://schemas.microsoft.com/office/word/2010/wordml" xmlns:w15="http://schemas.microsoft.com/office/word/2012/wordml" xmlns:w16cex="http://schemas.microsoft.com/office/word/2018/wordml/cex" xmlns:w16cid="http://schemas.microsoft.com/office/word/2016/wordml/cid" xmlns:w16="http://schemas.microsoft.com/office/word/2018/wordml" xmlns:w16sdtdh="http://schemas.microsoft.com/office/word/2020/wordml/sdtdatahash" xmlns:w16se="http://schemas.microsoft.com/office/word/2015/wordml/symex" xmlns:wpg="http://schemas.microsoft.com/office/word/2010/wordprocessingGroup" xmlns:wpi="http://schemas.microsoft.com/office/word/2010/wordprocessingInk" xmlns:wne="http://schemas.microsoft.com/office/word/2006/wordml" xmlns:wps="http://schemas.microsoft.com/office/word/2010/wordprocessingShape" mc:Ignorable="w14 w15 w16se w16cid w16 w16cex w16sdtdh wp14">
   <w16cid:commentId w16cid:paraId="1FE0B6D9" w16cid:durableId="24D09EAA"/>
-  <w16cid:commentId w16cid:paraId="0AD36FC9" w16cid:durableId="24881C1F"/>
   <w16cid:commentId w16cid:paraId="25987786" w16cid:durableId="24D1EA7F"/>
-  <w16cid:commentId w16cid:paraId="35D40A03" w16cid:durableId="24E0659F"/>
-  <w16cid:commentId w16cid:paraId="22A469B6" w16cid:durableId="24D21917"/>
 </w16cid:commentsIds>
 </file>
 

</xml_diff>

<commit_message>
Full drafts - chapter 3 and SI
</commit_message>
<xml_diff>
--- a/Write_up/A_investment/Chpt3_full draft_v0.docx
+++ b/Write_up/A_investment/Chpt3_full draft_v0.docx
@@ -97,22 +97,13 @@
         <w:t xml:space="preserve"> </w:t>
       </w:r>
       <w:r>
-        <w:t xml:space="preserve">It 2016, the </w:t>
-      </w:r>
-      <w:r>
-        <w:t>amount of</w:t>
-      </w:r>
-      <w:r>
-        <w:t xml:space="preserve"> money</w:t>
-      </w:r>
-      <w:r>
-        <w:t xml:space="preserve"> invested</w:t>
-      </w:r>
-      <w:r>
-        <w:t xml:space="preserve"> in conservation projects was</w:t>
-      </w:r>
-      <w:r>
-        <w:t xml:space="preserve"> estimated to be $52 billion per year, yet it is further estimated that between $300 to $400 billion per year will be required to ensure healthy ecosystems across land- and seascapes </w:t>
+        <w:t xml:space="preserve">It 2016, </w:t>
+      </w:r>
+      <w:r>
+        <w:t xml:space="preserve">investment into conservation was estimated to be </w:t>
+      </w:r>
+      <w:r>
+        <w:t xml:space="preserve">$52 billion per year, yet it is further estimated that between $300 to $400 billion per year will be required to ensure healthy ecosystems across land- and seascapes </w:t>
       </w:r>
       <w:r>
         <w:fldChar w:fldCharType="begin"/>
@@ -528,7 +519,13 @@
         <w:t xml:space="preserve"> </w:t>
       </w:r>
       <w:r>
-        <w:t xml:space="preserve">conservation activities (such as enforcement, policy interventions, community engagement) can increase in scope and scale, ultimately leading to net benefits for nature. The same projects will inevitably go through periods of financial hardship, which often occur between grants. During these periods financial expenditure is restricted to minimal core activities, </w:t>
+        <w:t xml:space="preserve">conservation activities (such as enforcement, policy interventions, </w:t>
+      </w:r>
+      <w:r>
+        <w:t xml:space="preserve">and </w:t>
+      </w:r>
+      <w:r>
+        <w:t xml:space="preserve">community engagement) can increase in scope and scale, ultimately leading to net benefits for nature. The same projects will inevitably go through periods of financial hardship, which often occur between grants. During these periods financial expenditure is restricted to minimal core activities, </w:t>
       </w:r>
       <w:r>
         <w:t xml:space="preserve">project activities wind down, staff redundancies occur, and initiatives end. These periods can have serious negative effects on </w:t>
@@ -662,7 +659,13 @@
         <w:t xml:space="preserve"> also</w:t>
       </w:r>
       <w:r>
-        <w:t xml:space="preserve"> often a lack of transparency and coordination between funders and grants which reduces cohesion and makes strategic allocation of funds at a broader scale difficult </w:t>
+        <w:t xml:space="preserve"> often a lack of transparency and coordination between funders and grant</w:t>
+      </w:r>
+      <w:r>
+        <w:t xml:space="preserve"> distributors</w:t>
+      </w:r>
+      <w:r>
+        <w:t xml:space="preserve"> which reduces cohesion and makes strategic allocation of funds at a broader scale difficult </w:t>
       </w:r>
       <w:r>
         <w:fldChar w:fldCharType="begin"/>
@@ -713,15 +716,19 @@
         <w:t xml:space="preserve"> staff time for the development of applications, and substantial administrative capacity to manage the grant if it is awarded.</w:t>
       </w:r>
       <w:r>
-        <w:t xml:space="preserve"> Such grants are often awarded by international financial institutions (</w:t>
-      </w:r>
-      <w:proofErr w:type="spellStart"/>
-      <w:r>
-        <w:t>e.g</w:t>
-      </w:r>
-      <w:proofErr w:type="spellEnd"/>
-      <w:r>
-        <w:t>, the World Bank) or international development agencies (e.g., the United States Agency for International Development), and often come with complex rules governing procurement, accounting, reporting, and attribution (e.g., branding).</w:t>
+        <w:t xml:space="preserve"> Such grants are often awarded by international financial institutions (e.g</w:t>
+      </w:r>
+      <w:r>
+        <w:t>.</w:t>
+      </w:r>
+      <w:r>
+        <w:t>, the World Bank) or international development agencies (e.g., the United States Agency for International Development), and often come with complex rules governing procurement, accounting, reporting, and attribution (</w:t>
+      </w:r>
+      <w:r>
+        <w:t>i.e</w:t>
+      </w:r>
+      <w:r>
+        <w:t>., branding).</w:t>
       </w:r>
       <w:r>
         <w:t xml:space="preserve"> These requirements often preclude smaller organisations that do not have in-house fundraising teams or large financial</w:t>
@@ -739,7 +746,13 @@
         <w:t xml:space="preserve">grants </w:t>
       </w:r>
       <w:r>
-        <w:t xml:space="preserve">(between </w:t>
+        <w:t>(</w:t>
+      </w:r>
+      <w:r>
+        <w:t xml:space="preserve">usually </w:t>
+      </w:r>
+      <w:r>
+        <w:t xml:space="preserve">between </w:t>
       </w:r>
       <w:r>
         <w:t>one</w:t>
@@ -1659,7 +1672,10 @@
         <w:t xml:space="preserve">. It is </w:t>
       </w:r>
       <w:r>
-        <w:t>impossible</w:t>
+        <w:t>imp</w:t>
+      </w:r>
+      <w:r>
+        <w:t>lausible</w:t>
       </w:r>
       <w:r>
         <w:t xml:space="preserve"> to build a model that captures all components of a SES, and therefore simplified models that simulate the fundamental dynamics are </w:t>
@@ -1707,7 +1723,13 @@
         <w:t xml:space="preserve"> widely applicable</w:t>
       </w:r>
       <w:r>
-        <w:t xml:space="preserve"> mechanistic model of a generic conservation landscape and use it to investigate the dynamics between different conservation investment strategies and forest loss, in the context of increasing human populations over a period of 50 years. </w:t>
+        <w:t xml:space="preserve"> mechanistic model of a generic conservation landscape and use it to investigate the dynamics between different conservation investment strategies and forest loss, in the context of</w:t>
+      </w:r>
+      <w:r>
+        <w:t xml:space="preserve"> finite resources and</w:t>
+      </w:r>
+      <w:r>
+        <w:t xml:space="preserve"> increasing human populations over a period of 50 years. </w:t>
       </w:r>
       <w:r>
         <w:t>To</w:t>
@@ -1764,10 +1786,22 @@
         <w:t>: 1) a uniform management budget that does not increase or decrease over the study period, 2) a management budget that increases linearly over time, 3) a management budget that fluctuates in a predictable and regular way, reflecting short-term grant cycles, 4) a management budget that fluctuates randomly and unpredictably, but with only minor variation from the starting value</w:t>
       </w:r>
       <w:r>
-        <w:t xml:space="preserve">, reflecting a core budget that increases or decreases via short-term grants, and 5) a management budget that fluctuates randomly and unpredictably with high variation from the starting value, reflecting a highly variable budget that has no core quantity, and is influenced by short-term grants of varying sizes and durations. </w:t>
-      </w:r>
-      <w:r>
-        <w:t xml:space="preserve">This modelling framework in generalised in such a way as to be of interest to landscape managers and conservationists around the world who are reliant on non-linear and unpredictable funding </w:t>
+        <w:t xml:space="preserve">, reflecting a core budget that increases or decreases via short-term grants, and 5) a management budget that fluctuates randomly and unpredictably with high variation from the starting value, reflecting a highly variable budget that has no core quantity, and is </w:t>
+      </w:r>
+      <w:r>
+        <w:t>therefore entirely governed</w:t>
+      </w:r>
+      <w:r>
+        <w:t xml:space="preserve"> by short-term grants of varying sizes and durations. </w:t>
+      </w:r>
+      <w:r>
+        <w:t>This modelling framework i</w:t>
+      </w:r>
+      <w:r>
+        <w:t>s</w:t>
+      </w:r>
+      <w:r>
+        <w:t xml:space="preserve"> generalised in such a way as to be of interest to landscape managers and conservationists around the world who are reliant on non-linear and unpredictable funding </w:t>
       </w:r>
       <w:proofErr w:type="gramStart"/>
       <w:r>
@@ -1880,7 +1914,13 @@
     </w:p>
     <w:p>
       <w:r>
-        <w:t xml:space="preserve">The primary approach to altering system dynamics is via the manager and user budgets. These parameters are relative rather than absolute and therefore the values are less important than the relationship between them. Generally, when the manager has a high relative budget, they have a greater ability to set policies that will influence the resource population in the desired way. For example, if the resource population is below the target, a manager with a relatively high budget can increase the costs of culling for the users, thus reducing the users’ ability to cull, and in turn allowing the resource population to recover. Conversely, if users have a relatively high budget, then they are more likely to be able to afford to take actions such as culling, even if the manager is setting the costs as high as possible. The budgets, and the associated dynamics, can be used to replicate various real-world systems and scenarios such as conservation conflicts, power dynamics, and lobbying </w:t>
+        <w:t>The primary approach to altering system dynamics is via the manager and user budgets. These parameters are relative rather than absolute and therefore the values are less important than the relationship between them. Generally, when the manager has a high relative budget, they have a greater ability to set policies that will influence the resource population in the desired way. For example, if the resource population is below the target, a manager with a relatively high budget can increase the costs of culling for the users, thus reducing the users’ ability to cull, and in turn allowing the resource population to recover. Conversely, if users have a relatively high budget, then they are more likely to be able to afford to take actions such as culling, even if the manager is setting the costs</w:t>
+      </w:r>
+      <w:r>
+        <w:t xml:space="preserve"> of such actions</w:t>
+      </w:r>
+      <w:r>
+        <w:t xml:space="preserve"> as high as possible. The budgets, and the associated dynamics, can be used to replicate various real-world systems and scenarios such as conservation conflicts, power dynamics, and lobbying </w:t>
       </w:r>
       <w:r>
         <w:fldChar w:fldCharType="begin"/>
@@ -2259,6 +2299,9 @@
         <w:t>GMSE allows for each user to represent an individual actor or agent, who makes decisions about their actions based on individual circumstances. However, the number of users on a landscape cannot be changed during a simulation, and so to simulate increasing human populations we assumed that each user represented a village or community rather than an individual. We assumed that a population increase in a real-world community would result in increased human and financial resources, and increased demand for land (e.g., for housing and agriculture). These combined effects would increase the community’s desire and ability to clear forest land.  This allowed us to employ the user budget to simulate population increases. The user budget is the primary parameter that governs a user’s ability to take actions, such as felling trees. Therefore, a user budget that increases during the simulation represents an increase in the user’s power to act, thus simulating population increases. The land ownership parameter for all simulations was set to TRUE, resulting in each community having a spatially explicit area of land upon which they could act. When users own their land, they use the GA to try and maximise their yield in each time step (rather than trying to increase their harvest of the biological resource, as is the case when land ownership = FALSE). The only actions the users were permitted to take were 1) tend crops, and 2) fell trees. The decision about which action to take in each time step was governed by trade-offs in cost versus benefit (computed within the GA). The parameter which defined how much a user could increase their yield by tending their crops was set to 0.01 (1%). This contrasts with the parameter governing the yield reduction for a single tree (8%, see section above). Different ranges of these parameters were tested for sensitivity (</w:t>
       </w:r>
       <w:r>
+        <w:t xml:space="preserve">Supporting Information </w:t>
+      </w:r>
+      <w:r>
         <w:t>Figures S1a to S1d</w:t>
       </w:r>
       <w:r>
@@ -2288,11 +2331,22 @@
     </w:p>
     <w:p>
       <w:r>
-        <w:t xml:space="preserve">In our study, the manager represents a person or organisation that has a remit to conserve forest land and the authority to set and implement policy that affects the ability of users to take actions. We set the resource population target (which the manager tries to maintain) at the same value as the starting number of trees, and because there was no natural tree regeneration (natural </w:t>
+        <w:t xml:space="preserve">In our study, the manager represents a person or organisation that has a remit to conserve forest land and the authority to set and implement policy that affects the ability of users to take actions. We set the resource population target (which the manager tries to maintain) at the same value as </w:t>
       </w:r>
       <w:r>
         <w:lastRenderedPageBreak/>
-        <w:t xml:space="preserve">population increase), the manager’s goal is to reduce forest loss as much as possible in every time step. These parameters were set to simulate a conservation landscape in which there is pressure on forest resources, and authorities are trying to eliminate, or reduce as much as possible, forest loss. This could, for example, represent a protected area which contains both forest and local communities. In each time step the manager called the GA and identified a policy, which was reflected in the cost for users to fell trees, that attempted to reduce forest loss as much as possible. We assumed the manager’s budget reflected the actual budget of the authority, and could represent a monetary budget, available non-monetary resources (e.g., law enforcement resources), or a combination of these. In each of the different scenarios, the manager’s budget varied according to the funding scenario we were simulating. </w:t>
+        <w:t xml:space="preserve">the starting number of trees, and because there was no natural tree regeneration (natural population increase), the manager’s goal is to reduce forest loss as much as possible in every time step. These parameters were set to simulate a conservation landscape in which there is pressure on forest resources, and authorities are trying to eliminate, or reduce as much as possible, forest loss. This could, for example, represent a protected area which contains both forest and local communities. In each time step the manager called the GA and identified a policy, which was reflected in the cost for users to fell trees, that attempted to reduce forest loss as much as possible. We assumed the manager’s budget reflected the actual budget of the authority, and could represent a monetary budget, available non-monetary resources (e.g., law enforcement resources), or a combination of these. In each of the different scenarios, the manager’s budget varied according to the funding scenario we were simulating. </w:t>
+      </w:r>
+      <w:r>
+        <w:t xml:space="preserve">We assumed that the manager achieved perfect detection of resources, and so there was no error associated with the observation </w:t>
+      </w:r>
+      <w:proofErr w:type="spellStart"/>
+      <w:r>
+        <w:t>submodel</w:t>
+      </w:r>
+      <w:proofErr w:type="spellEnd"/>
+      <w:r>
+        <w:t xml:space="preserve">. This was to keep the simulations as simple as possible. In the age of free, high resolution satellite imagery that is available every few weeks, it is not implausible that the manager has near-perfect deforestation detection over a landscape.  </w:t>
       </w:r>
     </w:p>
     <w:p>
@@ -2318,7 +2372,7 @@
         <w:t>Table 1, Figure 2</w:t>
       </w:r>
       <w:r>
-        <w:t>). Scenarios 1 to 3 aimed to test three primary funding models (see individual scenario sections below), and scenarios 4 and 5 aimed to test the effects of uncertainty and variability in funding. Before running the final 5 scenarios we tested several null scenarios to ensure the landscape was operating as expected (</w:t>
+        <w:t>). Scenarios 1 to 3 aimed to test three primary funding models and scenarios 4 and 5 aimed to test the effects of uncertainty and variability in funding. Before running the final 5 scenarios we tested several null scenarios to ensure the landscape was operating as expected (</w:t>
       </w:r>
       <w:r>
         <w:t>Supporting Information</w:t>
@@ -2327,10 +2381,22 @@
         <w:t>, figures S2a to S2c</w:t>
       </w:r>
       <w:r>
-        <w:t>). Due to the nature of the GA (i.e., identifying one out of multiple possible near-optimal solutions), and that each actor on the landscape calls the GA in each time step, stochasticity is explicitly built into the simulations. Therefore, each simulation was run 100 times to quantify variation in results. The manager budget, user budget, number of felling actions, the cost of felling actions, and the number of trees remaining at each time step were extracted for each replicate simulation. For each parameter, the 50, 2.5, and 97.5% percentiles across all replicates were calculated and used to represent the mean, and lower and upper confidence intervals, respectively. For all scenarios we ensured that the total cumulative budget was equal across all scenarios (Table 1). This was to eliminate the possibility of one scenario outperforming another simply because the manager had access to a greater total budget over the simulation period. In all scenarios we assumed the same level of human population increase over time, and so for each scenario the user budget increases linearly with the same starting point and slope (</w:t>
-      </w:r>
-      <w:r>
-        <w:t>Table 1, figure 2</w:t>
+        <w:t>). Due to the nature of the GA (i.e., identifying one out of multiple possible near-optimal solutions), and that each actor on the landscape calls the GA in each time step, stochasticity is explicitly built into the simulations. Therefore, each simulation was run 100 times to quantify variation in results. The manager budget, user budget, number of felling actions, the cost of felling actions, and the number of trees remaining at each time step were extracted for each replicate simulation. For each parameter, the 50, 2.5, and 97.5% percentiles across all replicates were calculated and used to represent the mean, and lower and upper confidence intervals, respectively. For all scenarios we ensured that the total cumulative budget</w:t>
+      </w:r>
+      <w:r>
+        <w:t xml:space="preserve"> for the manager</w:t>
+      </w:r>
+      <w:r>
+        <w:t xml:space="preserve"> was equal across all scenarios (Table 1). This was to eliminate the possibility of one scenario outperforming another simply because the manager had access to a greater total budget over the simulation period. In all scenarios we assumed the same level of human population increase over time, and so for each scenario the user budget increases linearly with the same starting point and slope (</w:t>
+      </w:r>
+      <w:r>
+        <w:t xml:space="preserve">Table 1, </w:t>
+      </w:r>
+      <w:r>
+        <w:t>F</w:t>
+      </w:r>
+      <w:r>
+        <w:t>igure 2</w:t>
       </w:r>
       <w:r>
         <w:t xml:space="preserve">). The absolute values for the user budget are arbitrary and can be set in such a way as to meet the objectives of the study. We tested various starting values and slopes for the user budget, increasing the parameter values until the absolute number of trees felled was sufficient to see clear differences between scenarios. </w:t>
@@ -2364,6 +2430,7 @@
     </w:p>
     <w:p>
       <w:r>
+        <w:lastRenderedPageBreak/>
         <w:t xml:space="preserve">All simulations were conducted using the R package GMSE (Duthie et al 2018, v0.6.2.0), and all associated analyses described below were conducted in R </w:t>
       </w:r>
       <w:r>
@@ -2399,6 +2466,9 @@
       <w:r>
         <w:t>.</w:t>
       </w:r>
+      <w:r>
+        <w:t xml:space="preserve"> Relevant parameter values used in the simulations can be seen in the Supporting Information (section 3). </w:t>
+      </w:r>
     </w:p>
     <w:p>
       <w:pPr>
@@ -2421,11 +2491,7 @@
         <w:t>Figure 2)</w:t>
       </w:r>
       <w:r>
-        <w:t xml:space="preserve">. This scenario was designed to represent a conservation landscape in which the authority has a </w:t>
-      </w:r>
-      <w:r>
-        <w:lastRenderedPageBreak/>
-        <w:t xml:space="preserve">regular and predictable budget over time with which to invest in policy, but one which does not increase or decrease in response to changing threats or grant cycles. This scenario could represent a government-funded landscape which has a finite but regular budget that is not reliant on short-term grants. </w:t>
+        <w:t xml:space="preserve">. This scenario was designed to represent a conservation landscape in which the authority has a regular and predictable budget over time with which to invest in policy, but one which does not increase or decrease in response to changing threats or grant cycles. This scenario could represent a government-funded landscape which has a finite but regular budget that is not reliant on short-term grants. </w:t>
       </w:r>
     </w:p>
     <w:p>
@@ -2449,7 +2515,13 @@
         <w:t>Figure 2</w:t>
       </w:r>
       <w:r>
-        <w:t>). This scenario could represent a statutory authority in a conservation landscape in which the authority is provided regular and predictable budget increases with which to invest in policy. In this scenario the management authority is not reliant on short-term grants. The shape of the manager budget (starting point, slope) was calculated to ensure that the total cumulative budget was equal to scenarios 3 to 5.</w:t>
+        <w:t xml:space="preserve">). This scenario could represent a statutory authority in a conservation landscape in which the authority is provided regular and predictable budget increases with which to invest in policy. In this scenario the management authority is not reliant on short-term grants. The shape of the manager budget (starting point, slope) was calculated to ensure that the total cumulative budget was equal to </w:t>
+      </w:r>
+      <w:r>
+        <w:t>the other scenarios</w:t>
+      </w:r>
+      <w:r>
+        <w:t>.</w:t>
       </w:r>
     </w:p>
     <w:p>
@@ -2473,7 +2545,7 @@
         <w:t>Figure 2</w:t>
       </w:r>
       <w:r>
-        <w:t>). This scenario was designed to replicate a conservation landscape in which the management authority is largely reliant on regular grant cycles. The scenario assumes that the authority conducts successful fundraising at regular intervals, and thus has a varying yet predictable budget with which to invest in policy implementation. The cycle length (i.e., the wavelength) is approximately 5 years, reflecting larger grants that are often provided by statutory funding agencies or international bodies. These large, longer-term grants require a high investment in staff time to apply for, and high administrative capacity to manage once implemented, and so are generally won by large, international organisations, government agencies, or collaborations between such partners, where the required resources already exist. To simulate this funding cycle, we produced a sine wave of the form:</w:t>
+        <w:t>). This scenario was designed to replicate a conservation landscape in which the management authority is reliant on regular grant cycles. The scenario assumes that the authority conducts successful fundraising at regular intervals, and thus has a varying yet predictable budget with which to invest in policy implementation. The cycle length (i.e., the wavelength) is approximately 5 years, reflecting larger grants that are often provided by statutory funding agencies or international bodies. These large, longer-term grants require a high investment in staff time to apply for, and high administrative capacity to manage once implemented, and so are generally won by large, international organisations, government agencies, or collaborations between such partners, where the required resources already exist. To simulate this funding cycle, we produced a sine wave of the form:</w:t>
       </w:r>
     </w:p>
     <w:p>
@@ -2569,7 +2641,11 @@
         <w:t>Figure 2</w:t>
       </w:r>
       <w:r>
-        <w:t xml:space="preserve">). This was to simulate a conservation landscape in which the management authority relies partly on grant funding for policy implementation, and so applies for a range of different grants which vary in size and duration but is not necessarily successful at any given time. This scenario assumes the management authority has some level of core funding, and so the budget never decreases to zero. This scenario could reflect any number of conservation landscapes around the world, where project budgets are subject to the success of funding applications, resulting in variable and unpredictable resources for project activities and policy implementation. To simulate this scenario, we produced a set of three sine waves by randomly sampling values between 0.01 and 0.08 for the fundamental frequency, between 1 and 5 for the wave frequency, between 1 and </w:t>
+        <w:t xml:space="preserve">). This was to simulate a conservation landscape in which the management authority relies partly on grant funding for policy implementation, and so applies for a range of different grants which vary in size and duration but is not necessarily successful at any given time. This scenario assumes the management authority has some level of core funding, and so the budget never decreases to zero. This scenario could reflect any number of conservation landscapes around the world, where project budgets are subject to the success of funding applications, resulting in variable and unpredictable resources for project activities and policy implementation. To simulate this scenario, we produced a set of three sine waves by randomly sampling values between 0.01 and 0.08 for the fundamental frequency, between 1 and 5 for the </w:t>
+      </w:r>
+      <w:r>
+        <w:lastRenderedPageBreak/>
+        <w:t xml:space="preserve">wave frequency, between 1 and </w:t>
       </w:r>
       <w:r>
         <w:t xml:space="preserve">150 </w:t>
@@ -2596,7 +2672,16 @@
         <w:t>Figure 2</w:t>
       </w:r>
       <w:r>
-        <w:t xml:space="preserve"> shows 10 examples, see Supporting Information for all the waves used in the simulations). The Inverse Fourier Transform took the </w:t>
+        <w:t xml:space="preserve"> shows 10 examples, see </w:t>
+      </w:r>
+      <w:r>
+        <w:t>Supporting Information</w:t>
+      </w:r>
+      <w:r>
+        <w:t xml:space="preserve"> section 4</w:t>
+      </w:r>
+      <w:r>
+        <w:t xml:space="preserve"> for all the waves used in the simulations). The Inverse Fourier Transform took the </w:t>
       </w:r>
       <w:commentRangeStart w:id="1"/>
       <w:r>
@@ -2675,7 +2760,6 @@
         </w:rPr>
       </w:pPr>
       <w:r>
-        <w:lastRenderedPageBreak/>
         <w:t xml:space="preserve">Where </w:t>
       </w:r>
       <w:proofErr w:type="spellStart"/>
@@ -2854,7 +2938,19 @@
         <w:t>igure 2 s</w:t>
       </w:r>
       <w:r>
-        <w:t>hows 10 examples, see Supporting Information for all the waves used in the simulations). To simulate this scenario, we produced a set of three random sine waves by randomly sampling values between 0.01 and 0.2 for the fundamental frequency, between 1 and 5 for the wave frequency, between values 1 and 300</w:t>
+        <w:t xml:space="preserve">hows 10 examples, see </w:t>
+      </w:r>
+      <w:r>
+        <w:t>Supporting Information</w:t>
+      </w:r>
+      <w:r>
+        <w:t xml:space="preserve"> </w:t>
+      </w:r>
+      <w:r>
+        <w:t xml:space="preserve">section 4 </w:t>
+      </w:r>
+      <w:r>
+        <w:t>for all the waves used in the simulations). To simulate this scenario, we produced a set of three random sine waves by randomly sampling values between 0.01 and 0.2 for the fundamental frequency, between 1 and 5 for the wave frequency, between values 1 and 300</w:t>
       </w:r>
       <w:r>
         <w:t xml:space="preserve"> </w:t>
@@ -3009,16 +3105,31 @@
         <w:t>I</w:t>
       </w:r>
       <w:r>
-        <w:t>t is the maximum number of trees a user can harvest if the manager uses all their budget to reduce culling</w:t>
+        <w:t xml:space="preserve">t is the maximum number of trees a user can harvest if the manager uses all their budget to reduce </w:t>
+      </w:r>
+      <w:r>
+        <w:t>felling</w:t>
       </w:r>
       <w:r>
         <w:t>,</w:t>
       </w:r>
       <w:r>
-        <w:t xml:space="preserve"> and the user uses all their budget to cull.</w:t>
-      </w:r>
-      <w:r>
-        <w:t xml:space="preserve"> The manager uses 10 budget points to increase the cost of culling by 1. There is always a minimum cost of an action of 10. Therefore, the cost of an action for the user, assuming the manager is using all their budget to increase the cost of the action, will be:</w:t>
+        <w:t xml:space="preserve"> and the user uses all their budget to </w:t>
+      </w:r>
+      <w:r>
+        <w:t>fell trees</w:t>
+      </w:r>
+      <w:r>
+        <w:t>.</w:t>
+      </w:r>
+      <w:r>
+        <w:t xml:space="preserve"> The manager uses 10 budget points to increase the cost of </w:t>
+      </w:r>
+      <w:r>
+        <w:t>felling</w:t>
+      </w:r>
+      <w:r>
+        <w:t xml:space="preserve"> by 1. There is always a minimum cost of an action of 10. Therefore, the cost of an action for the user, assuming the manager is using all their budget to increase the cost of the action, will be:</w:t>
       </w:r>
     </w:p>
     <w:p>
@@ -3107,6 +3218,7 @@
         <w:rPr>
           <w:rFonts w:eastAsiaTheme="minorEastAsia"/>
         </w:rPr>
+        <w:lastRenderedPageBreak/>
         <w:t xml:space="preserve">Where </w:t>
       </w:r>
       <w:proofErr w:type="spellStart"/>
@@ -4685,7 +4797,13 @@
     </w:p>
     <w:p>
       <w:r>
-        <w:t xml:space="preserve">The simulation parameter settings ensured that communities would try and fell trees, thus increasing their yield, if it was possible to do so given the policy set by the manager. The values and positive slope of the community resources ensured that communities had sufficient power to clear the majority of the forest by the end of the </w:t>
+        <w:t>The parameter settings</w:t>
+      </w:r>
+      <w:r>
+        <w:t xml:space="preserve"> used in the simulations</w:t>
+      </w:r>
+      <w:r>
+        <w:t xml:space="preserve"> ensured that communities would try and fell trees, thus increasing their yield, if it was possible to do so given the policy set by the manager. The values and positive slope of the community resources ensured that communities had sufficient power to clear the majority of the forest by the end of the </w:t>
       </w:r>
       <w:proofErr w:type="gramStart"/>
       <w:r>
@@ -4713,7 +4831,7 @@
     </w:p>
     <w:p>
       <w:r>
-        <w:t xml:space="preserve">Out of the three primary funding models, scenario 1 was the most effective at minimising deforestation over the </w:t>
+        <w:t xml:space="preserve">Of the three primary funding models, scenario 1 was the most effective at minimising deforestation over the </w:t>
       </w:r>
       <w:proofErr w:type="gramStart"/>
       <w:r>
@@ -4721,17 +4839,23 @@
       </w:r>
       <w:proofErr w:type="gramEnd"/>
       <w:r>
-        <w:t xml:space="preserve"> steps (Figure 3). In all time steps, excluding time steps 4 to 9, scenario 1 retained the highest number of trees. This is despite having a felling count that increased linearly throughout the simulation (Figure 5). The increasing felling count in scenario 1 resulted in the loss of trees accelerating over time (Figure 3). Conversely, scenario 2 had a decelerating felling count over time (Figure 5) as the manager budget increased, resulting in a deforestation rate that slowed over time (Figure 3). Nevertheless, the low starting manager budget values for scenario 2, which were lower than scenario 1 for the first half of the simulation period, resulted in higher </w:t>
+        <w:t xml:space="preserve"> steps (Figure 3). In all time steps, excluding time steps 4 to 9, scenario 1 retained the highest number of trees. This is despite having a felling count that increased linearly throughout the simulation (Figure 5). The increasing felling count in scenario 1 resulted in the loss of trees accelerating over time (Figure 3). Conversely, scenario 2 had a decelerating felling count over time (Figure 5) as the manager budget increased, resulting in a deforestation rate that slowed over time (Figure 3). Nevertheless, the low starting manager budget values for scenario 2, which were lower than scenario 1 for the first half of the simulation period, resulted in higher deforestation overall </w:t>
       </w:r>
       <w:r>
         <w:lastRenderedPageBreak/>
-        <w:t xml:space="preserve">deforestation overall (Figure 3). Scenario 2 performed worse than all other scenarios (including scenarios 4 and 5) for the first half of the simulation period </w:t>
+        <w:t xml:space="preserve">(Figure 3). Scenario 2 performed worse than all other scenarios (including scenarios 4 and 5) for the first half of the simulation period </w:t>
       </w:r>
       <w:r>
         <w:t xml:space="preserve">(Figure </w:t>
       </w:r>
       <w:r>
-        <w:t>S3a</w:t>
+        <w:t>S</w:t>
+      </w:r>
+      <w:r>
+        <w:t>5</w:t>
+      </w:r>
+      <w:r>
+        <w:t>a</w:t>
       </w:r>
       <w:r>
         <w:t>), highlighting the effects of chronic underfunding. The fluctuations in the manager budget in scenario 3 is reflected in both the rate of deforestation (Figure 3) and the felling count (Figure 5). During periods of high manager budget, the felling count and deforestation rate decreases, and during periods of low manager budget, the felling count and deforestation rate increase. Despite the peaks in manager budget in scenario 3 regularly reaching values much higher than the manager budget in scenario 1, this funding model had the worst outcome in terms of forest loss than scenarios 1 and 2 (Figure 3) and resulted</w:t>
@@ -4772,7 +4896,10 @@
         <w:t>cases (Figure S</w:t>
       </w:r>
       <w:r>
-        <w:t>3a</w:t>
+        <w:t>5</w:t>
+      </w:r>
+      <w:r>
+        <w:t>a</w:t>
       </w:r>
       <w:r>
         <w:t>)</w:t>
@@ -4825,15 +4952,7 @@
         <w:t xml:space="preserve">. Scenarios 1 and 4 had the most stable MHMC values, reflecting the relatively stable manager budgets. </w:t>
       </w:r>
       <w:r>
-        <w:t xml:space="preserve">The MHMC values for scenarios 3 and 5 reflected the fluctuating and highly variable manager budgets and demonstrated how the rate of forest loss could increase during periods of low manager funding. When the manager had little funding there was an increase in the potential number of trees the communities could fell, assuming the manager was using </w:t>
-      </w:r>
-      <w:proofErr w:type="gramStart"/>
-      <w:r>
-        <w:t>all of</w:t>
-      </w:r>
-      <w:proofErr w:type="gramEnd"/>
-      <w:r>
-        <w:t xml:space="preserve"> their budget to reduce felling and the communities were using all their budget to fell trees (Figure 6). </w:t>
+        <w:t xml:space="preserve">The MHMC values for scenarios 3 and 5 reflected the fluctuating and highly variable manager budgets and demonstrated how the rate of forest loss could increase during periods of low manager funding. When the manager had little funding there was an increase in the potential number of trees the communities could fell, assuming the manager was using all their budget to reduce felling and the communities were using all their budget to fell trees (Figure 6). </w:t>
       </w:r>
     </w:p>
     <w:p/>
@@ -4936,10 +5055,10 @@
           <w:noProof/>
         </w:rPr>
         <w:drawing>
-          <wp:inline distT="0" distB="0" distL="0" distR="0" wp14:anchorId="391831D5" wp14:editId="703C937D">
-            <wp:extent cx="5238750" cy="3493467"/>
-            <wp:effectExtent l="0" t="0" r="0" b="0"/>
-            <wp:docPr id="3" name="Picture 3" descr="Chart&#10;&#10;Description automatically generated"/>
+          <wp:inline distT="0" distB="0" distL="0" distR="0" wp14:anchorId="1B99C0D6" wp14:editId="7E213778">
+            <wp:extent cx="5393466" cy="3596640"/>
+            <wp:effectExtent l="0" t="0" r="0" b="3810"/>
+            <wp:docPr id="9" name="Picture 9" descr="Chart&#10;&#10;Description automatically generated"/>
             <wp:cNvGraphicFramePr>
               <a:graphicFrameLocks xmlns:a="http://schemas.openxmlformats.org/drawingml/2006/main" noChangeAspect="1"/>
             </wp:cNvGraphicFramePr>
@@ -4947,7 +5066,7 @@
               <a:graphicData uri="http://schemas.openxmlformats.org/drawingml/2006/picture">
                 <pic:pic xmlns:pic="http://schemas.openxmlformats.org/drawingml/2006/picture">
                   <pic:nvPicPr>
-                    <pic:cNvPr id="3" name="Picture 3" descr="Chart&#10;&#10;Description automatically generated"/>
+                    <pic:cNvPr id="9" name="Picture 9" descr="Chart&#10;&#10;Description automatically generated"/>
                     <pic:cNvPicPr>
                       <a:picLocks noChangeAspect="1" noChangeArrowheads="1"/>
                     </pic:cNvPicPr>
@@ -4968,7 +5087,7 @@
                   <pic:spPr bwMode="auto">
                     <a:xfrm>
                       <a:off x="0" y="0"/>
-                      <a:ext cx="5243576" cy="3496685"/>
+                      <a:ext cx="5396940" cy="3598957"/>
                     </a:xfrm>
                     <a:prstGeom prst="rect">
                       <a:avLst/>
@@ -5030,7 +5149,6 @@
         <w:rPr>
           <w:noProof/>
         </w:rPr>
-        <w:lastRenderedPageBreak/>
         <w:drawing>
           <wp:inline distT="0" distB="0" distL="0" distR="0" wp14:anchorId="6795932F" wp14:editId="00538075">
             <wp:extent cx="5731510" cy="4585970"/>
@@ -5979,7 +6097,13 @@
       </w:r>
       <w:proofErr w:type="gramEnd"/>
       <w:r>
-        <w:t xml:space="preserve"> 5 replicates has the same cumulative total budget over the 50 years as the other scenarios, yet the shape of the budget curve is random. This leads to large and highly unpredictable positive and negative peaks in some cases. Our results show that there is large variability in the overall success of the manager from scenario 5 to minimise forest loss. In some cases, they can maintain a forest loss trajectory </w:t>
+        <w:t xml:space="preserve"> 5 replicates has the same cumulative total budget over the 50 years as the other scenarios, yet the shape of the budget curve is random. This leads to large and highly unpredictable positive and negative peaks in some cases. Our results show that there is large variability in the overall success of the manager </w:t>
+      </w:r>
+      <w:r>
+        <w:t>in</w:t>
+      </w:r>
+      <w:r>
+        <w:t xml:space="preserve"> scenario 5 to minimise forest loss. In some cases, they can maintain a forest loss trajectory </w:t>
       </w:r>
       <w:proofErr w:type="gramStart"/>
       <w:r>
@@ -6138,7 +6262,7 @@
         <w:fldChar w:fldCharType="end"/>
       </w:r>
       <w:r>
-        <w:t xml:space="preserve">. The fragility of government funding has been exposed during the Covid-19 global pandemic;  around the world there have been shrinking national economies, dramatic increases in emergency government spending, and governments being forced to prioritise sectors of the economy for support and recovery </w:t>
+        <w:t xml:space="preserve">. The fragility of government funding has been exposed during the Covid-19 global pandemic;  around the world there have been shrinking national economies, dramatic increases in emergency government spending, and governments forced to prioritise sectors of the economy for support and recovery </w:t>
       </w:r>
       <w:r>
         <w:fldChar w:fldCharType="begin"/>
@@ -6453,7 +6577,13 @@
         <w:fldChar w:fldCharType="end"/>
       </w:r>
       <w:r>
-        <w:t>; 3) custom built partnerships between the private sector and governments, civil society, and non-governmental organisations, for example the Tropical Landscapes Finance Facility (</w:t>
+        <w:t>; 3) custom</w:t>
+      </w:r>
+      <w:r>
+        <w:t>-</w:t>
+      </w:r>
+      <w:r>
+        <w:t>built partnerships between the private sector and governments, civil society, and non-governmental organisations, for example the Tropical Landscapes Finance Facility (</w:t>
       </w:r>
       <w:hyperlink r:id="rId16" w:history="1">
         <w:r>

</xml_diff>